<commit_message>
penultima atualizacao antes da capa dura
</commit_message>
<xml_diff>
--- a/TCC.docx
+++ b/TCC.docx
@@ -9,9 +9,7 @@
       </w:pPr>
       <w:bookmarkStart w:id="0" w:name="_UNIVERSIDADE_DO_VALE"/>
       <w:bookmarkStart w:id="1" w:name="capa"/>
-      <w:bookmarkStart w:id="2" w:name="_GoBack"/>
       <w:bookmarkEnd w:id="0"/>
-      <w:bookmarkEnd w:id="2"/>
       <w:r>
         <w:t>U</w:t>
       </w:r>
@@ -258,8 +256,8 @@
       <w:r>
         <w:t>6</w:t>
       </w:r>
-      <w:bookmarkStart w:id="3" w:name="_UNIVERSIDADE_DO_VALE_1"/>
-      <w:bookmarkEnd w:id="3"/>
+      <w:bookmarkStart w:id="2" w:name="_UNIVERSIDADE_DO_VALE_1"/>
+      <w:bookmarkEnd w:id="2"/>
     </w:p>
     <w:p>
       <w:pPr>
@@ -541,20 +539,377 @@
       <w:r>
         <w:t>201</w:t>
       </w:r>
-      <w:bookmarkStart w:id="4" w:name="_MODELO_DE_FICHA"/>
+      <w:bookmarkStart w:id="3" w:name="_MODELO_DE_FICHA"/>
+      <w:bookmarkEnd w:id="3"/>
+      <w:r>
+        <w:t>6</w:t>
+      </w:r>
+    </w:p>
+    <w:p>
+      <w:pPr>
+        <w:spacing w:line="360" w:lineRule="auto"/>
+        <w:jc w:val="center"/>
+      </w:pPr>
+      <w:bookmarkStart w:id="4" w:name="_SUMÁRIO"/>
+      <w:bookmarkStart w:id="5" w:name="sumário"/>
       <w:bookmarkEnd w:id="4"/>
-      <w:r>
-        <w:t>6</w:t>
-      </w:r>
     </w:p>
     <w:p>
       <w:pPr>
         <w:spacing w:line="360" w:lineRule="auto"/>
         <w:jc w:val="center"/>
       </w:pPr>
-      <w:bookmarkStart w:id="5" w:name="_SUMÁRIO"/>
-      <w:bookmarkStart w:id="6" w:name="sumário"/>
-      <w:bookmarkEnd w:id="5"/>
+    </w:p>
+    <w:p>
+      <w:pPr>
+        <w:spacing w:line="360" w:lineRule="auto"/>
+        <w:jc w:val="center"/>
+      </w:pPr>
+    </w:p>
+    <w:p>
+      <w:pPr>
+        <w:spacing w:line="360" w:lineRule="auto"/>
+        <w:jc w:val="center"/>
+      </w:pPr>
+    </w:p>
+    <w:p>
+      <w:pPr>
+        <w:spacing w:line="360" w:lineRule="auto"/>
+        <w:jc w:val="center"/>
+      </w:pPr>
+    </w:p>
+    <w:p>
+      <w:pPr>
+        <w:spacing w:line="360" w:lineRule="auto"/>
+        <w:jc w:val="center"/>
+      </w:pPr>
+    </w:p>
+    <w:p>
+      <w:pPr>
+        <w:spacing w:line="360" w:lineRule="auto"/>
+        <w:jc w:val="center"/>
+      </w:pPr>
+    </w:p>
+    <w:p>
+      <w:pPr>
+        <w:spacing w:line="360" w:lineRule="auto"/>
+        <w:jc w:val="center"/>
+      </w:pPr>
+    </w:p>
+    <w:p>
+      <w:pPr>
+        <w:spacing w:line="360" w:lineRule="auto"/>
+        <w:jc w:val="center"/>
+      </w:pPr>
+    </w:p>
+    <w:p>
+      <w:pPr>
+        <w:spacing w:line="360" w:lineRule="auto"/>
+        <w:jc w:val="center"/>
+      </w:pPr>
+    </w:p>
+    <w:p>
+      <w:pPr>
+        <w:spacing w:line="360" w:lineRule="auto"/>
+        <w:jc w:val="center"/>
+      </w:pPr>
+    </w:p>
+    <w:p>
+      <w:pPr>
+        <w:spacing w:line="360" w:lineRule="auto"/>
+        <w:jc w:val="center"/>
+      </w:pPr>
+    </w:p>
+    <w:p>
+      <w:pPr>
+        <w:spacing w:line="360" w:lineRule="auto"/>
+        <w:jc w:val="center"/>
+      </w:pPr>
+    </w:p>
+    <w:p>
+      <w:pPr>
+        <w:spacing w:line="360" w:lineRule="auto"/>
+        <w:jc w:val="center"/>
+      </w:pPr>
+    </w:p>
+    <w:p>
+      <w:pPr>
+        <w:spacing w:line="360" w:lineRule="auto"/>
+        <w:jc w:val="center"/>
+      </w:pPr>
+    </w:p>
+    <w:p>
+      <w:pPr>
+        <w:spacing w:line="360" w:lineRule="auto"/>
+        <w:jc w:val="center"/>
+      </w:pPr>
+    </w:p>
+    <w:p>
+      <w:pPr>
+        <w:spacing w:line="360" w:lineRule="auto"/>
+        <w:jc w:val="center"/>
+      </w:pPr>
+    </w:p>
+    <w:p>
+      <w:pPr>
+        <w:spacing w:line="360" w:lineRule="auto"/>
+        <w:jc w:val="center"/>
+      </w:pPr>
+    </w:p>
+    <w:p>
+      <w:pPr>
+        <w:spacing w:line="360" w:lineRule="auto"/>
+        <w:jc w:val="center"/>
+      </w:pPr>
+    </w:p>
+    <w:p>
+      <w:pPr>
+        <w:spacing w:line="360" w:lineRule="auto"/>
+        <w:jc w:val="center"/>
+      </w:pPr>
+    </w:p>
+    <w:p>
+      <w:pPr>
+        <w:spacing w:line="360" w:lineRule="auto"/>
+        <w:jc w:val="center"/>
+      </w:pPr>
+    </w:p>
+    <w:p>
+      <w:pPr>
+        <w:spacing w:line="360" w:lineRule="auto"/>
+      </w:pPr>
+      <w:r>
+        <w:t xml:space="preserve"> </w:t>
+      </w:r>
+    </w:p>
+    <w:p>
+      <w:pPr>
+        <w:spacing w:line="360" w:lineRule="auto"/>
+      </w:pPr>
+    </w:p>
+    <w:p>
+      <w:pPr>
+        <w:spacing w:line="360" w:lineRule="auto"/>
+      </w:pPr>
+    </w:p>
+    <w:p>
+      <w:pPr>
+        <w:spacing w:line="360" w:lineRule="auto"/>
+      </w:pPr>
+      <w:r>
+        <w:tab/>
+      </w:r>
+    </w:p>
+    <w:p>
+      <w:pPr>
+        <w:spacing w:line="360" w:lineRule="auto"/>
+      </w:pPr>
+      <w:r>
+        <w:rPr>
+          <w:noProof/>
+        </w:rPr>
+        <mc:AlternateContent>
+          <mc:Choice Requires="wps">
+            <w:drawing>
+              <wp:inline distT="0" distB="0" distL="0" distR="0" wp14:anchorId="05275043" wp14:editId="503ED562">
+                <wp:extent cx="5153025" cy="2228850"/>
+                <wp:effectExtent l="0" t="0" r="28575" b="19050"/>
+                <wp:docPr id="13" name="Caixa de Texto 2"/>
+                <wp:cNvGraphicFramePr>
+                  <a:graphicFrameLocks xmlns:a="http://schemas.openxmlformats.org/drawingml/2006/main"/>
+                </wp:cNvGraphicFramePr>
+                <a:graphic xmlns:a="http://schemas.openxmlformats.org/drawingml/2006/main">
+                  <a:graphicData uri="http://schemas.microsoft.com/office/word/2010/wordprocessingShape">
+                    <wps:wsp>
+                      <wps:cNvSpPr txBox="1">
+                        <a:spLocks noChangeArrowheads="1"/>
+                      </wps:cNvSpPr>
+                      <wps:spPr bwMode="auto">
+                        <a:xfrm>
+                          <a:off x="0" y="0"/>
+                          <a:ext cx="5153025" cy="2228850"/>
+                        </a:xfrm>
+                        <a:prstGeom prst="rect">
+                          <a:avLst/>
+                        </a:prstGeom>
+                        <a:solidFill>
+                          <a:srgbClr val="FFFFFF"/>
+                        </a:solidFill>
+                        <a:ln w="3175">
+                          <a:solidFill>
+                            <a:schemeClr val="tx1"/>
+                          </a:solidFill>
+                          <a:miter lim="800000"/>
+                          <a:headEnd/>
+                          <a:tailEnd/>
+                        </a:ln>
+                      </wps:spPr>
+                      <wps:txbx>
+                        <w:txbxContent>
+                          <w:p>
+                            <w:pPr>
+                              <w:rPr>
+                                <w:sz w:val="32"/>
+                              </w:rPr>
+                            </w:pPr>
+                          </w:p>
+                          <w:p>
+                            <w:pPr>
+                              <w:rPr>
+                                <w:sz w:val="28"/>
+                              </w:rPr>
+                            </w:pPr>
+                          </w:p>
+                          <w:p>
+                            <w:pPr>
+                              <w:jc w:val="both"/>
+                            </w:pPr>
+                            <w:r>
+                              <w:t>FRANCO, Allan Thomas Oliveira; NAS</w:t>
+                            </w:r>
+                            <w:r>
+                              <w:t xml:space="preserve">CIMENTO, Flávio Francisco. </w:t>
+                            </w:r>
+                            <w:r>
+                              <w:rPr>
+                                <w:b/>
+                              </w:rPr>
+                              <w:t>APLICAÇÃO MÓVEL HÍBRIDA PARA A COMISSÃO PRÓPRIA DE AVALIAÇÃO USANDO IONIC</w:t>
+                            </w:r>
+                            <w:r>
+                              <w:t>. Trabalho de Conclusão de Curso – Universidade</w:t>
+                            </w:r>
+                            <w:r>
+                              <w:t xml:space="preserve"> </w:t>
+                            </w:r>
+                            <w:r>
+                              <w:t>do Vale do Sapucaí, Univás, Bacharelado em</w:t>
+                            </w:r>
+                            <w:r>
+                              <w:t xml:space="preserve"> Sistemas de Informação – Pouso </w:t>
+                            </w:r>
+                            <w:r>
+                              <w:t xml:space="preserve">Alegre – MG: Univás, 2016. </w:t>
+                            </w:r>
+                            <w:r>
+                              <w:t>57</w:t>
+                            </w:r>
+                            <w:r>
+                              <w:t>p.</w:t>
+                            </w:r>
+                          </w:p>
+                          <w:p>
+                            <w:pPr>
+                              <w:jc w:val="both"/>
+                            </w:pPr>
+                          </w:p>
+                          <w:p>
+                            <w:pPr>
+                              <w:jc w:val="both"/>
+                            </w:pPr>
+                            <w:r>
+                              <w:t>1. Ionic. 2. CPA. 3. Mobile. CDD: 004</w:t>
+                            </w:r>
+                          </w:p>
+                        </w:txbxContent>
+                      </wps:txbx>
+                      <wps:bodyPr rot="0" vert="horz" wrap="square" lIns="360000" tIns="36000" rIns="108000" bIns="36000" anchor="t" anchorCtr="0">
+                        <a:noAutofit/>
+                      </wps:bodyPr>
+                    </wps:wsp>
+                  </a:graphicData>
+                </a:graphic>
+              </wp:inline>
+            </w:drawing>
+          </mc:Choice>
+          <mc:Fallback>
+            <w:pict>
+              <v:shapetype w14:anchorId="05275043" id="_x0000_t202" coordsize="21600,21600" o:spt="202" path="m,l,21600r21600,l21600,xe">
+                <v:stroke joinstyle="miter"/>
+                <v:path gradientshapeok="t" o:connecttype="rect"/>
+              </v:shapetype>
+              <v:shape id="Caixa de Texto 2" o:spid="_x0000_s1026" type="#_x0000_t202" style="width:405.75pt;height:175.5pt;visibility:visible;mso-wrap-style:square;mso-left-percent:-10001;mso-top-percent:-10001;mso-position-horizontal:absolute;mso-position-horizontal-relative:char;mso-position-vertical:absolute;mso-position-vertical-relative:line;mso-left-percent:-10001;mso-top-percent:-10001;v-text-anchor:top" o:gfxdata="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" strokecolor="black [3213]" strokeweight=".25pt">
+                <v:textbox inset="10mm,1mm,3mm,1mm">
+                  <w:txbxContent>
+                    <w:p>
+                      <w:pPr>
+                        <w:rPr>
+                          <w:sz w:val="32"/>
+                        </w:rPr>
+                      </w:pPr>
+                    </w:p>
+                    <w:p>
+                      <w:pPr>
+                        <w:rPr>
+                          <w:sz w:val="28"/>
+                        </w:rPr>
+                      </w:pPr>
+                    </w:p>
+                    <w:p>
+                      <w:pPr>
+                        <w:jc w:val="both"/>
+                      </w:pPr>
+                      <w:r>
+                        <w:t>FRANCO, Allan Thomas Oliveira; NAS</w:t>
+                      </w:r>
+                      <w:r>
+                        <w:t xml:space="preserve">CIMENTO, Flávio Francisco. </w:t>
+                      </w:r>
+                      <w:r>
+                        <w:rPr>
+                          <w:b/>
+                        </w:rPr>
+                        <w:t>APLICAÇÃO MÓVEL HÍBRIDA PARA A COMISSÃO PRÓPRIA DE AVALIAÇÃO USANDO IONIC</w:t>
+                      </w:r>
+                      <w:r>
+                        <w:t>. Trabalho de Conclusão de Curso – Universidade</w:t>
+                      </w:r>
+                      <w:r>
+                        <w:t xml:space="preserve"> </w:t>
+                      </w:r>
+                      <w:r>
+                        <w:t>do Vale do Sapucaí, Univás, Bacharelado em</w:t>
+                      </w:r>
+                      <w:r>
+                        <w:t xml:space="preserve"> Sistemas de Informação – Pouso </w:t>
+                      </w:r>
+                      <w:r>
+                        <w:t xml:space="preserve">Alegre – MG: Univás, 2016. </w:t>
+                      </w:r>
+                      <w:r>
+                        <w:t>57</w:t>
+                      </w:r>
+                      <w:r>
+                        <w:t>p.</w:t>
+                      </w:r>
+                    </w:p>
+                    <w:p>
+                      <w:pPr>
+                        <w:jc w:val="both"/>
+                      </w:pPr>
+                    </w:p>
+                    <w:p>
+                      <w:pPr>
+                        <w:jc w:val="both"/>
+                      </w:pPr>
+                      <w:r>
+                        <w:t>1. Ionic. 2. CPA. 3. Mobile. CDD: 004</w:t>
+                      </w:r>
+                    </w:p>
+                  </w:txbxContent>
+                </v:textbox>
+                <w10:anchorlock/>
+              </v:shape>
+            </w:pict>
+          </mc:Fallback>
+        </mc:AlternateContent>
+      </w:r>
+    </w:p>
+    <w:p>
+      <w:pPr>
+        <w:spacing w:line="360" w:lineRule="auto"/>
+        <w:jc w:val="center"/>
+      </w:pPr>
       <w:r>
         <w:lastRenderedPageBreak/>
         <w:t>UNIVERSIDADE DO VALE DO SAPUCAÍ</w:t>
@@ -577,36 +932,6 @@
       <w:r>
         <w:t>FLÁVIO FRANCISCO DO NASCIMENTO</w:t>
       </w:r>
-    </w:p>
-    <w:p>
-      <w:pPr>
-        <w:spacing w:line="360" w:lineRule="auto"/>
-        <w:jc w:val="center"/>
-      </w:pPr>
-    </w:p>
-    <w:p>
-      <w:pPr>
-        <w:spacing w:line="360" w:lineRule="auto"/>
-        <w:jc w:val="center"/>
-      </w:pPr>
-    </w:p>
-    <w:p>
-      <w:pPr>
-        <w:spacing w:line="360" w:lineRule="auto"/>
-        <w:jc w:val="center"/>
-      </w:pPr>
-    </w:p>
-    <w:p>
-      <w:pPr>
-        <w:spacing w:line="360" w:lineRule="auto"/>
-        <w:jc w:val="center"/>
-      </w:pPr>
-    </w:p>
-    <w:p>
-      <w:pPr>
-        <w:spacing w:line="360" w:lineRule="auto"/>
-        <w:jc w:val="center"/>
-      </w:pPr>
     </w:p>
     <w:p>
       <w:pPr>
@@ -692,6 +1017,23 @@
         <w:jc w:val="both"/>
         <w:rPr>
           <w:noProof/>
+          <w:sz w:val="20"/>
+        </w:rPr>
+      </w:pPr>
+    </w:p>
+    <w:p>
+      <w:pPr>
+        <w:jc w:val="both"/>
+        <w:rPr>
+          <w:noProof/>
+        </w:rPr>
+      </w:pPr>
+    </w:p>
+    <w:p>
+      <w:pPr>
+        <w:jc w:val="both"/>
+        <w:rPr>
+          <w:noProof/>
         </w:rPr>
       </w:pPr>
     </w:p>
@@ -722,153 +1064,369 @@
         <w:rPr>
           <w:noProof/>
         </w:rPr>
-        <w:t>__</w:t>
+        <w:t>24/11/2016</w:t>
       </w:r>
       <w:r>
         <w:rPr>
           <w:noProof/>
         </w:rPr>
-        <w:t>_</w:t>
-      </w:r>
-      <w:r>
+        <w:t xml:space="preserve"> pela banca examinadora constituída pelos professores:</w:t>
+      </w:r>
+    </w:p>
+    <w:p>
+      <w:pPr>
+        <w:spacing w:line="360" w:lineRule="auto"/>
+        <w:jc w:val="both"/>
         <w:rPr>
           <w:noProof/>
         </w:rPr>
-        <w:t>/</w:t>
-      </w:r>
-      <w:r>
+      </w:pPr>
+    </w:p>
+    <w:p>
+      <w:pPr>
+        <w:spacing w:line="360" w:lineRule="auto"/>
+        <w:jc w:val="both"/>
         <w:rPr>
           <w:noProof/>
         </w:rPr>
-        <w:t>_</w:t>
-      </w:r>
-      <w:r>
+      </w:pPr>
+    </w:p>
+    <w:p>
+      <w:pPr>
+        <w:spacing w:line="360" w:lineRule="auto"/>
+        <w:jc w:val="both"/>
         <w:rPr>
           <w:noProof/>
         </w:rPr>
-        <w:t>__/___</w:t>
-      </w:r>
-      <w:r>
-        <w:rPr>
-          <w:noProof/>
-        </w:rPr>
-        <w:t>_</w:t>
-      </w:r>
-      <w:r>
-        <w:rPr>
-          <w:noProof/>
-        </w:rPr>
-        <w:t>_</w:t>
-      </w:r>
-      <w:r>
-        <w:rPr>
-          <w:noProof/>
-        </w:rPr>
-        <w:t xml:space="preserve"> pela banca examinadora constituída pelos professores:</w:t>
-      </w:r>
+      </w:pPr>
+    </w:p>
+    <w:p>
+      <w:pPr>
+        <w:spacing w:line="360" w:lineRule="auto"/>
+      </w:pPr>
+      <w:r>
+        <w:t>______________________________________________</w:t>
+      </w:r>
+    </w:p>
+    <w:p>
+      <w:pPr>
+        <w:spacing w:line="360" w:lineRule="auto"/>
+      </w:pPr>
+      <w:r>
+        <w:t xml:space="preserve">Prof. MSc. Márcio Emílio Cruz </w:t>
+      </w:r>
+      <w:r>
+        <w:t>Vono de Azevedo</w:t>
+      </w:r>
+    </w:p>
+    <w:p>
+      <w:pPr>
+        <w:spacing w:line="360" w:lineRule="auto"/>
+      </w:pPr>
+      <w:r>
+        <w:t>Orientador</w:t>
+      </w:r>
+    </w:p>
+    <w:p>
+      <w:pPr>
+        <w:spacing w:line="360" w:lineRule="auto"/>
+      </w:pPr>
+    </w:p>
+    <w:p>
+      <w:pPr>
+        <w:spacing w:line="360" w:lineRule="auto"/>
+      </w:pPr>
+    </w:p>
+    <w:p>
+      <w:pPr>
+        <w:spacing w:line="360" w:lineRule="auto"/>
+      </w:pPr>
+      <w:r>
+        <w:t>______________________________________________</w:t>
+      </w:r>
+    </w:p>
+    <w:p>
+      <w:pPr>
+        <w:spacing w:line="360" w:lineRule="auto"/>
+      </w:pPr>
+      <w:r>
+        <w:t xml:space="preserve">Prof. </w:t>
+      </w:r>
+      <w:r>
+        <w:t>Ednardo David Segura</w:t>
+      </w:r>
+    </w:p>
+    <w:p>
+      <w:pPr>
+        <w:spacing w:line="360" w:lineRule="auto"/>
+      </w:pPr>
+      <w:r>
+        <w:t>Examinador</w:t>
+      </w:r>
+    </w:p>
+    <w:p>
+      <w:pPr>
+        <w:spacing w:line="360" w:lineRule="auto"/>
+      </w:pPr>
+    </w:p>
+    <w:p>
+      <w:pPr>
+        <w:spacing w:line="360" w:lineRule="auto"/>
+      </w:pPr>
+    </w:p>
+    <w:p>
+      <w:pPr>
+        <w:spacing w:line="360" w:lineRule="auto"/>
+      </w:pPr>
+      <w:r>
+        <w:t>______________________________________________</w:t>
+      </w:r>
+    </w:p>
+    <w:p>
+      <w:pPr>
+        <w:spacing w:line="360" w:lineRule="auto"/>
+      </w:pPr>
+      <w:r>
+        <w:t xml:space="preserve">Prof. </w:t>
+      </w:r>
+      <w:r>
+        <w:t xml:space="preserve">MSc. </w:t>
+      </w:r>
+      <w:r>
+        <w:t xml:space="preserve">Valéria Santos Paduan Silva </w:t>
+      </w:r>
+    </w:p>
+    <w:p>
+      <w:pPr>
+        <w:spacing w:line="360" w:lineRule="auto"/>
+      </w:pPr>
+      <w:r>
+        <w:t>Examinador</w:t>
+      </w:r>
+    </w:p>
+    <w:p>
+      <w:pPr>
+        <w:spacing w:line="360" w:lineRule="auto"/>
+        <w:jc w:val="center"/>
+      </w:pPr>
+      <w:r>
+        <w:lastRenderedPageBreak/>
+        <w:t>AGRADECIMENTOS</w:t>
+      </w:r>
+    </w:p>
+    <w:p>
+      <w:pPr>
+        <w:spacing w:line="360" w:lineRule="auto"/>
+        <w:jc w:val="center"/>
+      </w:pPr>
+    </w:p>
+    <w:p>
+      <w:pPr>
+        <w:spacing w:line="360" w:lineRule="auto"/>
+      </w:pPr>
+    </w:p>
+    <w:p>
+      <w:pPr>
+        <w:spacing w:line="360" w:lineRule="auto"/>
+      </w:pPr>
+      <w:r>
+        <w:tab/>
+        <w:t>De Allan Thomas Oliveira Franco</w:t>
+      </w:r>
+      <w:r>
+        <w:t>.</w:t>
+      </w:r>
+    </w:p>
+    <w:p>
+      <w:pPr>
+        <w:spacing w:line="360" w:lineRule="auto"/>
+      </w:pPr>
     </w:p>
     <w:p>
       <w:pPr>
         <w:spacing w:line="360" w:lineRule="auto"/>
         <w:jc w:val="both"/>
-        <w:rPr>
-          <w:noProof/>
-        </w:rPr>
-      </w:pPr>
-    </w:p>
-    <w:p>
-      <w:pPr>
-        <w:spacing w:line="360" w:lineRule="auto"/>
-      </w:pPr>
-      <w:r>
-        <w:t>______________________________________________</w:t>
-      </w:r>
-    </w:p>
-    <w:p>
-      <w:pPr>
-        <w:spacing w:line="360" w:lineRule="auto"/>
-      </w:pPr>
-      <w:r>
-        <w:t xml:space="preserve">Prof. MSc. Márcio Emílio Cruz </w:t>
-      </w:r>
-      <w:r>
-        <w:t>Vono de Azevedo</w:t>
-      </w:r>
-    </w:p>
-    <w:p>
-      <w:pPr>
-        <w:spacing w:line="360" w:lineRule="auto"/>
-      </w:pPr>
-      <w:r>
-        <w:t>Orientador</w:t>
-      </w:r>
-    </w:p>
-    <w:p>
-      <w:pPr>
-        <w:spacing w:line="360" w:lineRule="auto"/>
-      </w:pPr>
-    </w:p>
-    <w:p>
-      <w:pPr>
-        <w:spacing w:line="360" w:lineRule="auto"/>
-      </w:pPr>
-      <w:r>
-        <w:t>______________________________________________</w:t>
-      </w:r>
-    </w:p>
-    <w:p>
-      <w:pPr>
-        <w:spacing w:line="360" w:lineRule="auto"/>
-      </w:pPr>
-      <w:r>
-        <w:t xml:space="preserve">Prof. </w:t>
-      </w:r>
-      <w:r>
-        <w:t>Ednardo David Segura</w:t>
-      </w:r>
-    </w:p>
-    <w:p>
-      <w:pPr>
-        <w:spacing w:line="360" w:lineRule="auto"/>
-      </w:pPr>
-      <w:r>
-        <w:t>Examinador</w:t>
-      </w:r>
-    </w:p>
-    <w:p>
-      <w:pPr>
-        <w:spacing w:line="360" w:lineRule="auto"/>
-      </w:pPr>
-    </w:p>
-    <w:p>
-      <w:pPr>
-        <w:spacing w:line="360" w:lineRule="auto"/>
-      </w:pPr>
-      <w:r>
-        <w:t>______________________________________________</w:t>
-      </w:r>
-    </w:p>
-    <w:p>
-      <w:pPr>
-        <w:spacing w:line="360" w:lineRule="auto"/>
-      </w:pPr>
-      <w:r>
-        <w:t xml:space="preserve">Prof. </w:t>
-      </w:r>
-      <w:r>
-        <w:t xml:space="preserve">MSc. </w:t>
-      </w:r>
-      <w:r>
-        <w:t xml:space="preserve">Valéria Santos Paduan Silva </w:t>
-      </w:r>
-    </w:p>
-    <w:p>
-      <w:pPr>
-        <w:spacing w:line="360" w:lineRule="auto"/>
-      </w:pPr>
-      <w:r>
-        <w:t>Examinador</w:t>
-      </w:r>
+      </w:pPr>
+      <w:r>
+        <w:tab/>
+        <w:t>Agradeço</w:t>
+      </w:r>
+      <w:r>
+        <w:t xml:space="preserve"> primeiramente </w:t>
+      </w:r>
+      <w:r>
+        <w:t>a</w:t>
+      </w:r>
+      <w:r>
+        <w:t xml:space="preserve"> Deus, por ter me concedido saúde e disposição para prosseguir com essa jornada exaustiva durante quatro anos, sem nunca ter perdido a vontade de crescer</w:t>
+      </w:r>
+      <w:r>
+        <w:t>,</w:t>
+      </w:r>
+      <w:r>
+        <w:t xml:space="preserve"> evoluir</w:t>
+      </w:r>
+      <w:r>
+        <w:t xml:space="preserve"> e seguir em frente</w:t>
+      </w:r>
+      <w:r>
+        <w:t xml:space="preserve">. Ao meu amado pai, Gilmar Batista Franco, que me deu forças e me motivou para que eu conseguisse terminar meus estudos, sempre se sacrificando ao máximo para me ajudar. </w:t>
+      </w:r>
+      <w:r>
+        <w:t xml:space="preserve">A todos os professores que tanto contribuíram para minha formação durante esse período de faculdade, em especial ao orientador </w:t>
+      </w:r>
+      <w:r>
+        <w:t>Márcio Emílio Cruz Vono de Azevedo</w:t>
+      </w:r>
+      <w:r>
+        <w:t xml:space="preserve">, que sempre esteve disposto </w:t>
+      </w:r>
+      <w:r>
+        <w:t>a</w:t>
+      </w:r>
+      <w:r>
+        <w:t xml:space="preserve"> ajudar no que fosse necessário. Ao meu companheiro de TCC, </w:t>
+      </w:r>
+      <w:r>
+        <w:t>Flávio Francisco</w:t>
+      </w:r>
+      <w:r>
+        <w:t xml:space="preserve"> do Nascimento, que, com muita força de vontade caminhou comigo </w:t>
+      </w:r>
+      <w:r>
+        <w:t>durante todos esses anos</w:t>
+      </w:r>
+      <w:r>
+        <w:t>.</w:t>
+      </w:r>
+      <w:r>
+        <w:t xml:space="preserve"> Agradeço a todos os meus amigos e familiares, qu</w:t>
+      </w:r>
+      <w:r>
+        <w:t>e de maneira direta ou indireta</w:t>
+      </w:r>
+      <w:r>
+        <w:t xml:space="preserve"> contribuíram neste trabalho. E também a todos os meus colegas de faculdade, q</w:t>
+      </w:r>
+      <w:r>
+        <w:t>ue estiveram comigo durante esses quatro anos</w:t>
+      </w:r>
+      <w:r>
+        <w:t>, sempre dispostos a ajudar</w:t>
+      </w:r>
+      <w:r>
+        <w:t xml:space="preserve"> no que fosse possível.</w:t>
+      </w:r>
+    </w:p>
+    <w:p>
+      <w:pPr>
+        <w:spacing w:line="360" w:lineRule="auto"/>
+        <w:jc w:val="both"/>
+      </w:pPr>
+    </w:p>
+    <w:p>
+      <w:pPr>
+        <w:spacing w:line="360" w:lineRule="auto"/>
+        <w:jc w:val="both"/>
+      </w:pPr>
+      <w:r>
+        <w:tab/>
+        <w:t>De Flávio Francisco do Nascimento</w:t>
+      </w:r>
+      <w:r>
+        <w:t>.</w:t>
+      </w:r>
+    </w:p>
+    <w:p>
+      <w:pPr>
+        <w:spacing w:line="360" w:lineRule="auto"/>
+        <w:jc w:val="both"/>
+      </w:pPr>
+    </w:p>
+    <w:p>
+      <w:pPr>
+        <w:spacing w:line="360" w:lineRule="auto"/>
+        <w:jc w:val="both"/>
+      </w:pPr>
+      <w:r>
+        <w:tab/>
+      </w:r>
+    </w:p>
+    <w:p>
+      <w:pPr>
+        <w:spacing w:line="360" w:lineRule="auto"/>
+        <w:jc w:val="both"/>
+      </w:pPr>
+    </w:p>
+    <w:p>
+      <w:pPr>
+        <w:spacing w:line="360" w:lineRule="auto"/>
+        <w:jc w:val="both"/>
+      </w:pPr>
+    </w:p>
+    <w:p>
+      <w:pPr>
+        <w:spacing w:line="360" w:lineRule="auto"/>
+        <w:jc w:val="both"/>
+      </w:pPr>
+    </w:p>
+    <w:p>
+      <w:pPr>
+        <w:spacing w:line="360" w:lineRule="auto"/>
+        <w:jc w:val="both"/>
+      </w:pPr>
+    </w:p>
+    <w:p>
+      <w:pPr>
+        <w:spacing w:line="360" w:lineRule="auto"/>
+        <w:jc w:val="both"/>
+      </w:pPr>
+    </w:p>
+    <w:p>
+      <w:pPr>
+        <w:spacing w:line="360" w:lineRule="auto"/>
+        <w:jc w:val="both"/>
+      </w:pPr>
+    </w:p>
+    <w:p>
+      <w:pPr>
+        <w:spacing w:line="360" w:lineRule="auto"/>
+        <w:jc w:val="both"/>
+      </w:pPr>
+    </w:p>
+    <w:p>
+      <w:pPr>
+        <w:spacing w:line="360" w:lineRule="auto"/>
+        <w:jc w:val="both"/>
+      </w:pPr>
+    </w:p>
+    <w:p>
+      <w:pPr>
+        <w:spacing w:line="360" w:lineRule="auto"/>
+        <w:jc w:val="both"/>
+      </w:pPr>
+      <w:bookmarkStart w:id="6" w:name="_GoBack"/>
+      <w:bookmarkEnd w:id="6"/>
+    </w:p>
+    <w:p>
+      <w:pPr>
+        <w:spacing w:line="360" w:lineRule="auto"/>
+      </w:pPr>
+    </w:p>
+    <w:p>
+      <w:pPr>
+        <w:spacing w:line="360" w:lineRule="auto"/>
+      </w:pPr>
+    </w:p>
+    <w:p>
+      <w:pPr>
+        <w:spacing w:line="360" w:lineRule="auto"/>
+      </w:pPr>
+    </w:p>
+    <w:p>
+      <w:pPr>
+        <w:spacing w:line="360" w:lineRule="auto"/>
+      </w:pPr>
     </w:p>
     <w:p>
       <w:pPr>
@@ -947,7 +1505,7 @@
         <w:rPr>
           <w:noProof/>
         </w:rPr>
-        <w:t>21</w:t>
+        <w:t>23</w:t>
       </w:r>
       <w:r>
         <w:fldChar w:fldCharType="end"/>
@@ -1018,7 +1576,7 @@
         <w:rPr>
           <w:noProof/>
         </w:rPr>
-        <w:t>24</w:t>
+        <w:t>26</w:t>
       </w:r>
       <w:r>
         <w:fldChar w:fldCharType="end"/>
@@ -1089,7 +1647,7 @@
         <w:rPr>
           <w:noProof/>
         </w:rPr>
-        <w:t>25</w:t>
+        <w:t>27</w:t>
       </w:r>
       <w:r>
         <w:fldChar w:fldCharType="end"/>
@@ -1157,7 +1715,7 @@
         <w:rPr>
           <w:noProof/>
         </w:rPr>
-        <w:t>26</w:t>
+        <w:t>28</w:t>
       </w:r>
       <w:r>
         <w:fldChar w:fldCharType="end"/>
@@ -1228,7 +1786,7 @@
         <w:rPr>
           <w:noProof/>
         </w:rPr>
-        <w:t>26</w:t>
+        <w:t>28</w:t>
       </w:r>
       <w:r>
         <w:fldChar w:fldCharType="end"/>
@@ -1290,7 +1848,7 @@
         <w:rPr>
           <w:noProof/>
         </w:rPr>
-        <w:t>27</w:t>
+        <w:t>29</w:t>
       </w:r>
       <w:r>
         <w:fldChar w:fldCharType="end"/>
@@ -1361,7 +1919,7 @@
         <w:rPr>
           <w:noProof/>
         </w:rPr>
-        <w:t>27</w:t>
+        <w:t>29</w:t>
       </w:r>
       <w:r>
         <w:fldChar w:fldCharType="end"/>
@@ -1429,7 +1987,7 @@
         <w:rPr>
           <w:noProof/>
         </w:rPr>
-        <w:t>28</w:t>
+        <w:t>30</w:t>
       </w:r>
       <w:r>
         <w:fldChar w:fldCharType="end"/>
@@ -1500,7 +2058,7 @@
         <w:rPr>
           <w:noProof/>
         </w:rPr>
-        <w:t>29</w:t>
+        <w:t>31</w:t>
       </w:r>
       <w:r>
         <w:fldChar w:fldCharType="end"/>
@@ -1571,7 +2129,7 @@
         <w:rPr>
           <w:noProof/>
         </w:rPr>
-        <w:t>35</w:t>
+        <w:t>37</w:t>
       </w:r>
       <w:r>
         <w:fldChar w:fldCharType="end"/>
@@ -1603,7 +2161,13 @@
         <w:t xml:space="preserve"> - </w:t>
       </w:r>
       <w:r>
-        <w:t>Tela inicial do aplicativo.</w:t>
+        <w:t>Tela inicial do a</w:t>
+      </w:r>
+      <w:r>
+        <w:t>p</w:t>
+      </w:r>
+      <w:r>
+        <w:t>licativo.</w:t>
       </w:r>
       <w:r>
         <w:fldChar w:fldCharType="end"/>
@@ -1639,7 +2203,7 @@
         <w:rPr>
           <w:noProof/>
         </w:rPr>
-        <w:t>45</w:t>
+        <w:t>46</w:t>
       </w:r>
       <w:r>
         <w:fldChar w:fldCharType="end"/>
@@ -1710,7 +2274,7 @@
         <w:rPr>
           <w:noProof/>
         </w:rPr>
-        <w:t>46</w:t>
+        <w:t>47</w:t>
       </w:r>
       <w:r>
         <w:fldChar w:fldCharType="end"/>
@@ -1775,7 +2339,7 @@
         <w:rPr>
           <w:noProof/>
         </w:rPr>
-        <w:t>47</w:t>
+        <w:t>48</w:t>
       </w:r>
       <w:r>
         <w:fldChar w:fldCharType="end"/>
@@ -1840,7 +2404,7 @@
         <w:rPr>
           <w:noProof/>
         </w:rPr>
-        <w:t>47</w:t>
+        <w:t>48</w:t>
       </w:r>
       <w:r>
         <w:fldChar w:fldCharType="end"/>
@@ -1908,7 +2472,7 @@
         <w:rPr>
           <w:noProof/>
         </w:rPr>
-        <w:t>48</w:t>
+        <w:t>49</w:t>
       </w:r>
       <w:r>
         <w:fldChar w:fldCharType="end"/>
@@ -1979,7 +2543,7 @@
         <w:rPr>
           <w:noProof/>
         </w:rPr>
-        <w:t>49</w:t>
+        <w:t>50</w:t>
       </w:r>
       <w:r>
         <w:fldChar w:fldCharType="end"/>
@@ -2050,7 +2614,7 @@
         <w:rPr>
           <w:noProof/>
         </w:rPr>
-        <w:t>50</w:t>
+        <w:t>51</w:t>
       </w:r>
       <w:r>
         <w:fldChar w:fldCharType="end"/>
@@ -2118,7 +2682,7 @@
         <w:rPr>
           <w:noProof/>
         </w:rPr>
-        <w:t>51</w:t>
+        <w:t>52</w:t>
       </w:r>
       <w:r>
         <w:fldChar w:fldCharType="end"/>
@@ -2189,7 +2753,7 @@
         <w:rPr>
           <w:noProof/>
         </w:rPr>
-        <w:t>52</w:t>
+        <w:t>53</w:t>
       </w:r>
       <w:r>
         <w:fldChar w:fldCharType="end"/>
@@ -2338,7 +2902,7 @@
         <w:rPr>
           <w:noProof/>
         </w:rPr>
-        <w:t>24</w:t>
+        <w:t>26</w:t>
       </w:r>
       <w:r>
         <w:fldChar w:fldCharType="end"/>
@@ -2370,10 +2934,7 @@
         <w:t xml:space="preserve"> - </w:t>
       </w:r>
       <w:r>
-        <w:t>Classe ConectionFactory</w:t>
-      </w:r>
-      <w:r>
-        <w:t>.</w:t>
+        <w:t>Classe ConectionFactory.</w:t>
       </w:r>
       <w:r>
         <w:fldChar w:fldCharType="end"/>
@@ -2409,7 +2970,7 @@
         <w:rPr>
           <w:noProof/>
         </w:rPr>
-        <w:t>30</w:t>
+        <w:t>32</w:t>
       </w:r>
       <w:r>
         <w:fldChar w:fldCharType="end"/>
@@ -2480,7 +3041,7 @@
         <w:rPr>
           <w:noProof/>
         </w:rPr>
-        <w:t>31</w:t>
+        <w:t>33</w:t>
       </w:r>
       <w:r>
         <w:fldChar w:fldCharType="end"/>
@@ -2554,7 +3115,7 @@
         <w:rPr>
           <w:noProof/>
         </w:rPr>
-        <w:t>33</w:t>
+        <w:t>35</w:t>
       </w:r>
       <w:r>
         <w:fldChar w:fldCharType="end"/>
@@ -2613,7 +3174,7 @@
         <w:rPr>
           <w:noProof/>
         </w:rPr>
-        <w:t>35</w:t>
+        <w:t>36</w:t>
       </w:r>
       <w:r>
         <w:fldChar w:fldCharType="end"/>
@@ -2675,7 +3236,7 @@
         <w:rPr>
           <w:noProof/>
         </w:rPr>
-        <w:t>37</w:t>
+        <w:t>38</w:t>
       </w:r>
       <w:r>
         <w:fldChar w:fldCharType="end"/>
@@ -2743,7 +3304,7 @@
         <w:rPr>
           <w:noProof/>
         </w:rPr>
-        <w:t>38</w:t>
+        <w:t>39</w:t>
       </w:r>
       <w:r>
         <w:fldChar w:fldCharType="end"/>
@@ -2814,7 +3375,7 @@
         <w:rPr>
           <w:noProof/>
         </w:rPr>
-        <w:t>39</w:t>
+        <w:t>40</w:t>
       </w:r>
       <w:r>
         <w:fldChar w:fldCharType="end"/>
@@ -2882,7 +3443,7 @@
         <w:rPr>
           <w:noProof/>
         </w:rPr>
-        <w:t>39</w:t>
+        <w:t>40</w:t>
       </w:r>
       <w:r>
         <w:fldChar w:fldCharType="end"/>
@@ -2947,7 +3508,7 @@
         <w:rPr>
           <w:noProof/>
         </w:rPr>
-        <w:t>40</w:t>
+        <w:t>41</w:t>
       </w:r>
       <w:r>
         <w:fldChar w:fldCharType="end"/>
@@ -2979,10 +3540,7 @@
         <w:t xml:space="preserve"> - </w:t>
       </w:r>
       <w:r>
-        <w:t>Método responsável pela notificação</w:t>
-      </w:r>
-      <w:r>
-        <w:t>.</w:t>
+        <w:t>Método responsável pela notificação.</w:t>
       </w:r>
       <w:r>
         <w:fldChar w:fldCharType="end"/>
@@ -3012,7 +3570,7 @@
         <w:rPr>
           <w:noProof/>
         </w:rPr>
-        <w:t>41</w:t>
+        <w:t>42</w:t>
       </w:r>
       <w:r>
         <w:fldChar w:fldCharType="end"/>
@@ -3080,7 +3638,7 @@
         <w:rPr>
           <w:noProof/>
         </w:rPr>
-        <w:t>42</w:t>
+        <w:t>43</w:t>
       </w:r>
       <w:r>
         <w:fldChar w:fldCharType="end"/>
@@ -3151,7 +3709,7 @@
         <w:rPr>
           <w:noProof/>
         </w:rPr>
-        <w:t>42</w:t>
+        <w:t>43</w:t>
       </w:r>
       <w:r>
         <w:fldChar w:fldCharType="end"/>
@@ -3228,7 +3786,7 @@
         <w:rPr>
           <w:noProof/>
         </w:rPr>
-        <w:t>43</w:t>
+        <w:t>44</w:t>
       </w:r>
       <w:r>
         <w:fldChar w:fldCharType="end"/>
@@ -4349,13 +4907,31 @@
         <w:t>Palavras-chave:</w:t>
       </w:r>
       <w:r>
-        <w:t xml:space="preserve"> Ionic. AngularJS. CPA. Aplicativo.</w:t>
-      </w:r>
-      <w:r>
-        <w:t xml:space="preserve"> Mobile.</w:t>
-      </w:r>
-      <w:r>
-        <w:tab/>
+        <w:t xml:space="preserve"> </w:t>
+      </w:r>
+      <w:r>
+        <w:rPr>
+          <w:lang w:val="en-US"/>
+        </w:rPr>
+        <w:t>Ionic</w:t>
+      </w:r>
+      <w:r>
+        <w:rPr>
+          <w:lang w:val="en-US"/>
+        </w:rPr>
+        <w:t>. CPA</w:t>
+      </w:r>
+      <w:r>
+        <w:rPr>
+          <w:lang w:val="en-US"/>
+        </w:rPr>
+        <w:t>.</w:t>
+      </w:r>
+      <w:r>
+        <w:t xml:space="preserve"> </w:t>
+      </w:r>
+      <w:r>
+        <w:t>Mobile.</w:t>
       </w:r>
     </w:p>
     <w:p>
@@ -4591,7 +5167,13 @@
         <w:rPr>
           <w:lang w:val="en-US"/>
         </w:rPr>
-        <w:t>: Ionic. AngularJS. CPA. Application.</w:t>
+        <w:t>: Ionic. CPA</w:t>
+      </w:r>
+      <w:r>
+        <w:rPr>
+          <w:lang w:val="en-US"/>
+        </w:rPr>
+        <w:t>.</w:t>
       </w:r>
       <w:r>
         <w:t xml:space="preserve"> </w:t>
@@ -4625,7 +5207,7 @@
         </w:rPr>
       </w:pPr>
     </w:p>
-    <w:bookmarkEnd w:id="6"/>
+    <w:bookmarkEnd w:id="5"/>
     <w:p>
       <w:pPr>
         <w:pStyle w:val="Sumrio1"/>
@@ -4696,7 +5278,7 @@
             <w:noProof/>
             <w:webHidden/>
           </w:rPr>
-          <w:t>10</w:t>
+          <w:t>12</w:t>
         </w:r>
         <w:r>
           <w:rPr>
@@ -4768,7 +5350,7 @@
             <w:noProof/>
             <w:webHidden/>
           </w:rPr>
-          <w:t>13</w:t>
+          <w:t>15</w:t>
         </w:r>
         <w:r>
           <w:rPr>
@@ -4841,7 +5423,7 @@
             <w:noProof/>
             <w:webHidden/>
           </w:rPr>
-          <w:t>13</w:t>
+          <w:t>15</w:t>
         </w:r>
         <w:r>
           <w:rPr>
@@ -4914,7 +5496,7 @@
             <w:noProof/>
             <w:webHidden/>
           </w:rPr>
-          <w:t>14</w:t>
+          <w:t>16</w:t>
         </w:r>
         <w:r>
           <w:rPr>
@@ -4987,7 +5569,7 @@
             <w:noProof/>
             <w:webHidden/>
           </w:rPr>
-          <w:t>14</w:t>
+          <w:t>16</w:t>
         </w:r>
         <w:r>
           <w:rPr>
@@ -5060,7 +5642,7 @@
             <w:noProof/>
             <w:webHidden/>
           </w:rPr>
-          <w:t>15</w:t>
+          <w:t>17</w:t>
         </w:r>
         <w:r>
           <w:rPr>
@@ -5133,7 +5715,7 @@
             <w:noProof/>
             <w:webHidden/>
           </w:rPr>
-          <w:t>15</w:t>
+          <w:t>17</w:t>
         </w:r>
         <w:r>
           <w:rPr>
@@ -5206,7 +5788,7 @@
             <w:noProof/>
             <w:webHidden/>
           </w:rPr>
-          <w:t>16</w:t>
+          <w:t>18</w:t>
         </w:r>
         <w:r>
           <w:rPr>
@@ -5279,7 +5861,7 @@
             <w:noProof/>
             <w:webHidden/>
           </w:rPr>
-          <w:t>16</w:t>
+          <w:t>18</w:t>
         </w:r>
         <w:r>
           <w:rPr>
@@ -5352,7 +5934,7 @@
             <w:noProof/>
             <w:webHidden/>
           </w:rPr>
-          <w:t>17</w:t>
+          <w:t>19</w:t>
         </w:r>
         <w:r>
           <w:rPr>
@@ -5425,7 +6007,7 @@
             <w:noProof/>
             <w:webHidden/>
           </w:rPr>
-          <w:t>17</w:t>
+          <w:t>19</w:t>
         </w:r>
         <w:r>
           <w:rPr>
@@ -5498,7 +6080,7 @@
             <w:noProof/>
             <w:webHidden/>
           </w:rPr>
-          <w:t>17</w:t>
+          <w:t>19</w:t>
         </w:r>
         <w:r>
           <w:rPr>
@@ -5571,7 +6153,7 @@
             <w:noProof/>
             <w:webHidden/>
           </w:rPr>
-          <w:t>18</w:t>
+          <w:t>20</w:t>
         </w:r>
         <w:r>
           <w:rPr>
@@ -5644,7 +6226,7 @@
             <w:noProof/>
             <w:webHidden/>
           </w:rPr>
-          <w:t>19</w:t>
+          <w:t>21</w:t>
         </w:r>
         <w:r>
           <w:rPr>
@@ -5675,7 +6257,21 @@
             <w:rStyle w:val="Hyperlink"/>
             <w:noProof/>
           </w:rPr>
-          <w:t>3 QUADRO METODOLÓGICO</w:t>
+          <w:t>3 QUADRO METOD</w:t>
+        </w:r>
+        <w:r>
+          <w:rPr>
+            <w:rStyle w:val="Hyperlink"/>
+            <w:noProof/>
+          </w:rPr>
+          <w:t>O</w:t>
+        </w:r>
+        <w:r>
+          <w:rPr>
+            <w:rStyle w:val="Hyperlink"/>
+            <w:noProof/>
+          </w:rPr>
+          <w:t>LÓGICO</w:t>
         </w:r>
         <w:r>
           <w:rPr>
@@ -5716,7 +6312,7 @@
             <w:noProof/>
             <w:webHidden/>
           </w:rPr>
-          <w:t>20</w:t>
+          <w:t>22</w:t>
         </w:r>
         <w:r>
           <w:rPr>
@@ -5789,7 +6385,7 @@
             <w:noProof/>
             <w:webHidden/>
           </w:rPr>
-          <w:t>20</w:t>
+          <w:t>22</w:t>
         </w:r>
         <w:r>
           <w:rPr>
@@ -5864,7 +6460,7 @@
             <w:noProof/>
             <w:webHidden/>
           </w:rPr>
-          <w:t>20</w:t>
+          <w:t>22</w:t>
         </w:r>
         <w:r>
           <w:rPr>
@@ -5939,7 +6535,7 @@
             <w:noProof/>
             <w:webHidden/>
           </w:rPr>
-          <w:t>21</w:t>
+          <w:t>23</w:t>
         </w:r>
         <w:r>
           <w:rPr>
@@ -6012,7 +6608,7 @@
             <w:noProof/>
             <w:webHidden/>
           </w:rPr>
-          <w:t>22</w:t>
+          <w:t>24</w:t>
         </w:r>
         <w:r>
           <w:rPr>
@@ -6085,7 +6681,7 @@
             <w:noProof/>
             <w:webHidden/>
           </w:rPr>
-          <w:t>22</w:t>
+          <w:t>24</w:t>
         </w:r>
         <w:r>
           <w:rPr>
@@ -6158,7 +6754,7 @@
             <w:noProof/>
             <w:webHidden/>
           </w:rPr>
-          <w:t>22</w:t>
+          <w:t>24</w:t>
         </w:r>
         <w:r>
           <w:rPr>
@@ -6231,7 +6827,7 @@
             <w:noProof/>
             <w:webHidden/>
           </w:rPr>
-          <w:t>23</w:t>
+          <w:t>25</w:t>
         </w:r>
         <w:r>
           <w:rPr>
@@ -6304,7 +6900,7 @@
             <w:noProof/>
             <w:webHidden/>
           </w:rPr>
-          <w:t>25</w:t>
+          <w:t>27</w:t>
         </w:r>
         <w:r>
           <w:rPr>
@@ -6377,7 +6973,7 @@
             <w:noProof/>
             <w:webHidden/>
           </w:rPr>
-          <w:t>27</w:t>
+          <w:t>29</w:t>
         </w:r>
         <w:r>
           <w:rPr>
@@ -6450,7 +7046,7 @@
             <w:noProof/>
             <w:webHidden/>
           </w:rPr>
-          <w:t>29</w:t>
+          <w:t>31</w:t>
         </w:r>
         <w:r>
           <w:rPr>
@@ -6523,7 +7119,7 @@
             <w:noProof/>
             <w:webHidden/>
           </w:rPr>
-          <w:t>36</w:t>
+          <w:t>37</w:t>
         </w:r>
         <w:r>
           <w:rPr>
@@ -6596,7 +7192,7 @@
             <w:noProof/>
             <w:webHidden/>
           </w:rPr>
-          <w:t>36</w:t>
+          <w:t>37</w:t>
         </w:r>
         <w:r>
           <w:rPr>
@@ -6669,7 +7265,7 @@
             <w:noProof/>
             <w:webHidden/>
           </w:rPr>
-          <w:t>40</w:t>
+          <w:t>41</w:t>
         </w:r>
         <w:r>
           <w:rPr>
@@ -6741,7 +7337,7 @@
             <w:noProof/>
             <w:webHidden/>
           </w:rPr>
-          <w:t>44</w:t>
+          <w:t>45</w:t>
         </w:r>
         <w:r>
           <w:rPr>
@@ -6813,7 +7409,7 @@
             <w:noProof/>
             <w:webHidden/>
           </w:rPr>
-          <w:t>53</w:t>
+          <w:t>54</w:t>
         </w:r>
         <w:r>
           <w:rPr>
@@ -9935,7 +10531,7 @@
           <w:lang w:eastAsia="pt-BR"/>
         </w:rPr>
         <w:drawing>
-          <wp:inline distT="0" distB="0" distL="0" distR="0" wp14:anchorId="7AF182F8" wp14:editId="1E3A558A">
+          <wp:inline distT="0" distB="0" distL="0" distR="0" wp14:anchorId="158CFB09" wp14:editId="5C87481B">
             <wp:extent cx="5759450" cy="4298950"/>
             <wp:effectExtent l="0" t="0" r="0" b="6350"/>
             <wp:docPr id="12" name="Imagem 12"/>
@@ -10629,7 +11225,7 @@
           <w:lang w:eastAsia="pt-BR"/>
         </w:rPr>
         <w:drawing>
-          <wp:inline distT="0" distB="0" distL="0" distR="0" wp14:anchorId="3EF042E9" wp14:editId="2243ABD4">
+          <wp:inline distT="0" distB="0" distL="0" distR="0" wp14:anchorId="4CE62AB8" wp14:editId="3501B8CD">
             <wp:extent cx="5181600" cy="2657475"/>
             <wp:effectExtent l="0" t="0" r="0" b="9525"/>
             <wp:docPr id="1" name="Imagem 1"/>
@@ -10815,7 +11411,7 @@
         <mc:AlternateContent>
           <mc:Choice Requires="wps">
             <w:drawing>
-              <wp:inline distT="0" distB="0" distL="0" distR="0" wp14:anchorId="1923ACEC" wp14:editId="08ADA976">
+              <wp:inline distT="0" distB="0" distL="0" distR="0" wp14:anchorId="1E1B4FCA" wp14:editId="18D0BE85">
                 <wp:extent cx="5943600" cy="1310400"/>
                 <wp:effectExtent l="0" t="0" r="0" b="0"/>
                 <wp:docPr id="17" name="Caixa de Texto 2"/>
@@ -11091,11 +11687,7 @@
           </mc:Choice>
           <mc:Fallback>
             <w:pict>
-              <v:shapetype w14:anchorId="04FB42B6" id="_x0000_t202" coordsize="21600,21600" o:spt="202" path="m,l,21600r21600,l21600,xe">
-                <v:stroke joinstyle="miter"/>
-                <v:path gradientshapeok="t" o:connecttype="rect"/>
-              </v:shapetype>
-              <v:shape id="Caixa de Texto 2" o:spid="_x0000_s1026" type="#_x0000_t202" style="width:468pt;height:103.2pt;visibility:visible;mso-wrap-style:square;mso-left-percent:-10001;mso-top-percent:-10001;mso-position-horizontal:absolute;mso-position-horizontal-relative:char;mso-position-vertical:absolute;mso-position-vertical-relative:line;mso-left-percent:-10001;mso-top-percent:-10001;v-text-anchor:top" o:gfxdata="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" stroked="f">
+              <v:shape w14:anchorId="1E1B4FCA" id="_x0000_s1027" type="#_x0000_t202" style="width:468pt;height:103.2pt;visibility:visible;mso-wrap-style:square;mso-left-percent:-10001;mso-top-percent:-10001;mso-position-horizontal:absolute;mso-position-horizontal-relative:char;mso-position-vertical:absolute;mso-position-vertical-relative:line;mso-left-percent:-10001;mso-top-percent:-10001;v-text-anchor:top" o:gfxdata="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" stroked="f">
                 <v:textbox style="mso-fit-shape-to-text:t" inset="0,0,0,0">
                   <w:txbxContent>
                     <w:p>
@@ -11684,7 +12276,7 @@
           <w:lang w:eastAsia="pt-BR"/>
         </w:rPr>
         <w:drawing>
-          <wp:inline distT="0" distB="0" distL="0" distR="0" wp14:anchorId="094AD189" wp14:editId="16553B0E">
+          <wp:inline distT="0" distB="0" distL="0" distR="0" wp14:anchorId="1B29A865" wp14:editId="282DE763">
             <wp:extent cx="5543550" cy="2276475"/>
             <wp:effectExtent l="0" t="0" r="0" b="9525"/>
             <wp:docPr id="5" name="Imagem 5"/>
@@ -11940,7 +12532,7 @@
           <w:lang w:eastAsia="pt-BR"/>
         </w:rPr>
         <w:drawing>
-          <wp:inline distT="0" distB="0" distL="0" distR="0" wp14:anchorId="5EC74A19" wp14:editId="1E727BE6">
+          <wp:inline distT="0" distB="0" distL="0" distR="0" wp14:anchorId="04127964" wp14:editId="53C79C30">
             <wp:extent cx="5762625" cy="3390900"/>
             <wp:effectExtent l="0" t="0" r="9525" b="0"/>
             <wp:docPr id="6" name="Imagem 6"/>
@@ -12222,7 +12814,7 @@
           <w:lang w:eastAsia="pt-BR"/>
         </w:rPr>
         <w:drawing>
-          <wp:inline distT="0" distB="0" distL="0" distR="0" wp14:anchorId="2907DFBA" wp14:editId="2E1EACC0">
+          <wp:inline distT="0" distB="0" distL="0" distR="0" wp14:anchorId="2BBFB362" wp14:editId="74517730">
             <wp:extent cx="5600700" cy="2657475"/>
             <wp:effectExtent l="0" t="0" r="0" b="9525"/>
             <wp:docPr id="7" name="Imagem 7"/>
@@ -12405,7 +12997,7 @@
           <w:lang w:eastAsia="pt-BR"/>
         </w:rPr>
         <w:drawing>
-          <wp:inline distT="0" distB="0" distL="0" distR="0" wp14:anchorId="69D614D8" wp14:editId="54EA8D2A">
+          <wp:inline distT="0" distB="0" distL="0" distR="0" wp14:anchorId="74565C4D" wp14:editId="301FFD85">
             <wp:extent cx="5553075" cy="2047875"/>
             <wp:effectExtent l="0" t="0" r="9525" b="9525"/>
             <wp:docPr id="8" name="Imagem 8"/>
@@ -12570,7 +13162,7 @@
           <w:lang w:eastAsia="pt-BR"/>
         </w:rPr>
         <w:drawing>
-          <wp:inline distT="0" distB="0" distL="0" distR="0" wp14:anchorId="45367746" wp14:editId="558A8B4D">
+          <wp:inline distT="0" distB="0" distL="0" distR="0" wp14:anchorId="564DA16B" wp14:editId="7B36785C">
             <wp:extent cx="5543550" cy="1133475"/>
             <wp:effectExtent l="0" t="0" r="0" b="9525"/>
             <wp:docPr id="9" name="Imagem 9"/>
@@ -12871,7 +13463,7 @@
           <w:lang w:eastAsia="pt-BR"/>
         </w:rPr>
         <w:drawing>
-          <wp:inline distT="0" distB="0" distL="0" distR="0" wp14:anchorId="3F0EDEC4" wp14:editId="3884DE38">
+          <wp:inline distT="0" distB="0" distL="0" distR="0" wp14:anchorId="73B4503D" wp14:editId="677726E0">
             <wp:extent cx="5753100" cy="3000375"/>
             <wp:effectExtent l="0" t="0" r="0" b="9525"/>
             <wp:docPr id="10" name="Imagem 10"/>
@@ -13129,7 +13721,7 @@
           <w:lang w:eastAsia="pt-BR"/>
         </w:rPr>
         <w:drawing>
-          <wp:inline distT="0" distB="0" distL="0" distR="0" wp14:anchorId="5C4DDC17" wp14:editId="32013EB7">
+          <wp:inline distT="0" distB="0" distL="0" distR="0" wp14:anchorId="611B3CCF" wp14:editId="6CF8BE71">
             <wp:extent cx="4933950" cy="4800600"/>
             <wp:effectExtent l="0" t="0" r="0" b="0"/>
             <wp:docPr id="4" name="Imagem 4" descr="C:\Users\Allan\Desktop\TCC\diagrama tabelas.jpg"/>
@@ -13513,7 +14105,7 @@
         <mc:AlternateContent>
           <mc:Choice Requires="wps">
             <w:drawing>
-              <wp:inline distT="0" distB="0" distL="0" distR="0" wp14:anchorId="74CFBC95" wp14:editId="6082929E">
+              <wp:inline distT="0" distB="0" distL="0" distR="0" wp14:anchorId="1DAEEED0" wp14:editId="5B0C5B7B">
                 <wp:extent cx="6134100" cy="1310400"/>
                 <wp:effectExtent l="0" t="0" r="0" b="5715"/>
                 <wp:docPr id="217" name="Caixa de Texto 2"/>
@@ -14296,7 +14888,7 @@
           </mc:Choice>
           <mc:Fallback>
             <w:pict>
-              <v:shape w14:anchorId="0378120A" id="_x0000_s1027" type="#_x0000_t202" style="width:483pt;height:103.2pt;visibility:visible;mso-wrap-style:square;mso-left-percent:-10001;mso-top-percent:-10001;mso-position-horizontal:absolute;mso-position-horizontal-relative:char;mso-position-vertical:absolute;mso-position-vertical-relative:line;mso-left-percent:-10001;mso-top-percent:-10001;v-text-anchor:top" o:gfxdata="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" stroked="f">
+              <v:shape w14:anchorId="1DAEEED0" id="_x0000_s1028" type="#_x0000_t202" style="width:483pt;height:103.2pt;visibility:visible;mso-wrap-style:square;mso-left-percent:-10001;mso-top-percent:-10001;mso-position-horizontal:absolute;mso-position-horizontal-relative:char;mso-position-vertical:absolute;mso-position-vertical-relative:line;mso-left-percent:-10001;mso-top-percent:-10001;v-text-anchor:top" o:gfxdata="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" stroked="f">
                 <v:textbox style="mso-fit-shape-to-text:t" inset="0,0,0,0">
                   <w:txbxContent>
                     <w:p>
@@ -15195,7 +15787,7 @@
         <mc:AlternateContent>
           <mc:Choice Requires="wps">
             <w:drawing>
-              <wp:inline distT="0" distB="0" distL="0" distR="0" wp14:anchorId="0C3FA639" wp14:editId="00D87EA0">
+              <wp:inline distT="0" distB="0" distL="0" distR="0" wp14:anchorId="041E6730" wp14:editId="1D694653">
                 <wp:extent cx="5886450" cy="1310400"/>
                 <wp:effectExtent l="0" t="0" r="0" b="0"/>
                 <wp:docPr id="21" name="Caixa de Texto 2"/>
@@ -16242,7 +16834,7 @@
           </mc:Choice>
           <mc:Fallback>
             <w:pict>
-              <v:shape w14:anchorId="57CEA7AB" id="_x0000_s1028" type="#_x0000_t202" style="width:463.5pt;height:103.2pt;visibility:visible;mso-wrap-style:square;mso-left-percent:-10001;mso-top-percent:-10001;mso-position-horizontal:absolute;mso-position-horizontal-relative:char;mso-position-vertical:absolute;mso-position-vertical-relative:line;mso-left-percent:-10001;mso-top-percent:-10001;v-text-anchor:top" o:gfxdata="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" stroked="f">
+              <v:shape w14:anchorId="041E6730" id="_x0000_s1029" type="#_x0000_t202" style="width:463.5pt;height:103.2pt;visibility:visible;mso-wrap-style:square;mso-left-percent:-10001;mso-top-percent:-10001;mso-position-horizontal:absolute;mso-position-horizontal-relative:char;mso-position-vertical:absolute;mso-position-vertical-relative:line;mso-left-percent:-10001;mso-top-percent:-10001;v-text-anchor:top" o:gfxdata="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" stroked="f">
                 <v:textbox style="mso-fit-shape-to-text:t" inset="0,0,0,0">
                   <w:txbxContent>
                     <w:p>
@@ -17710,7 +18302,7 @@
         <mc:AlternateContent>
           <mc:Choice Requires="wps">
             <w:drawing>
-              <wp:inline distT="0" distB="0" distL="0" distR="0" wp14:anchorId="0C7E7028" wp14:editId="69A17291">
+              <wp:inline distT="0" distB="0" distL="0" distR="0" wp14:anchorId="6ABBA63B" wp14:editId="3BE51B99">
                 <wp:extent cx="6029325" cy="1310400"/>
                 <wp:effectExtent l="0" t="0" r="9525" b="0"/>
                 <wp:docPr id="25" name="Caixa de Texto 2"/>
@@ -18705,7 +19297,7 @@
           </mc:Choice>
           <mc:Fallback>
             <w:pict>
-              <v:shape w14:anchorId="4DA75542" id="_x0000_s1029" type="#_x0000_t202" style="width:474.75pt;height:103.2pt;visibility:visible;mso-wrap-style:square;mso-left-percent:-10001;mso-top-percent:-10001;mso-position-horizontal:absolute;mso-position-horizontal-relative:char;mso-position-vertical:absolute;mso-position-vertical-relative:line;mso-left-percent:-10001;mso-top-percent:-10001;v-text-anchor:top" o:gfxdata="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" stroked="f">
+              <v:shape w14:anchorId="6ABBA63B" id="_x0000_s1030" type="#_x0000_t202" style="width:474.75pt;height:103.2pt;visibility:visible;mso-wrap-style:square;mso-left-percent:-10001;mso-top-percent:-10001;mso-position-horizontal:absolute;mso-position-horizontal-relative:char;mso-position-vertical:absolute;mso-position-vertical-relative:line;mso-left-percent:-10001;mso-top-percent:-10001;v-text-anchor:top" o:gfxdata="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" stroked="f">
                 <v:textbox style="mso-fit-shape-to-text:t" inset="0,0,0,0">
                   <w:txbxContent>
                     <w:p>
@@ -20124,7 +20716,7 @@
         <mc:AlternateContent>
           <mc:Choice Requires="wps">
             <w:drawing>
-              <wp:inline distT="0" distB="0" distL="0" distR="0" wp14:anchorId="71B50751" wp14:editId="48E6A077">
+              <wp:inline distT="0" distB="0" distL="0" distR="0" wp14:anchorId="5F608137" wp14:editId="144A0382">
                 <wp:extent cx="5760085" cy="7753517"/>
                 <wp:effectExtent l="0" t="0" r="0" b="5715"/>
                 <wp:docPr id="27" name="Caixa de Texto 2"/>
@@ -20644,7 +21236,7 @@
           </mc:Choice>
           <mc:Fallback>
             <w:pict>
-              <v:shape w14:anchorId="3F660C2F" id="_x0000_s1030" type="#_x0000_t202" style="width:453.55pt;height:610.5pt;visibility:visible;mso-wrap-style:square;mso-left-percent:-10001;mso-top-percent:-10001;mso-position-horizontal:absolute;mso-position-horizontal-relative:char;mso-position-vertical:absolute;mso-position-vertical-relative:line;mso-left-percent:-10001;mso-top-percent:-10001;v-text-anchor:top" o:gfxdata="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" stroked="f">
+              <v:shape w14:anchorId="5F608137" id="_x0000_s1031" type="#_x0000_t202" style="width:453.55pt;height:610.5pt;visibility:visible;mso-wrap-style:square;mso-left-percent:-10001;mso-top-percent:-10001;mso-position-horizontal:absolute;mso-position-horizontal-relative:char;mso-position-vertical:absolute;mso-position-vertical-relative:line;mso-left-percent:-10001;mso-top-percent:-10001;v-text-anchor:top" o:gfxdata="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" stroked="f">
                 <v:textbox style="mso-fit-shape-to-text:t" inset="0,0,0,0">
                   <w:txbxContent>
                     <w:p>
@@ -21249,7 +21841,7 @@
           <w:lang w:eastAsia="pt-BR"/>
         </w:rPr>
         <w:drawing>
-          <wp:inline distT="0" distB="0" distL="0" distR="0" wp14:anchorId="52A6E0C0" wp14:editId="670918B0">
+          <wp:inline distT="0" distB="0" distL="0" distR="0" wp14:anchorId="7675549C" wp14:editId="0E3BE254">
             <wp:extent cx="5667375" cy="1914525"/>
             <wp:effectExtent l="0" t="0" r="9525" b="9525"/>
             <wp:docPr id="16" name="Imagem 16"/>
@@ -21687,7 +22279,7 @@
         <mc:AlternateContent>
           <mc:Choice Requires="wps">
             <w:drawing>
-              <wp:inline distT="0" distB="0" distL="0" distR="0" wp14:anchorId="63050A34" wp14:editId="536546CE">
+              <wp:inline distT="0" distB="0" distL="0" distR="0" wp14:anchorId="2A667B85" wp14:editId="389D7056">
                 <wp:extent cx="5760085" cy="4145280"/>
                 <wp:effectExtent l="0" t="0" r="0" b="7620"/>
                 <wp:docPr id="28" name="Caixa de Texto 2"/>
@@ -22353,7 +22945,7 @@
           </mc:Choice>
           <mc:Fallback>
             <w:pict>
-              <v:shape w14:anchorId="45473E70" id="_x0000_s1031" type="#_x0000_t202" style="width:453.55pt;height:326.4pt;visibility:visible;mso-wrap-style:square;mso-left-percent:-10001;mso-top-percent:-10001;mso-position-horizontal:absolute;mso-position-horizontal-relative:char;mso-position-vertical:absolute;mso-position-vertical-relative:line;mso-left-percent:-10001;mso-top-percent:-10001;v-text-anchor:top" o:gfxdata="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" stroked="f">
+              <v:shape w14:anchorId="2A667B85" id="_x0000_s1032" type="#_x0000_t202" style="width:453.55pt;height:326.4pt;visibility:visible;mso-wrap-style:square;mso-left-percent:-10001;mso-top-percent:-10001;mso-position-horizontal:absolute;mso-position-horizontal-relative:char;mso-position-vertical:absolute;mso-position-vertical-relative:line;mso-left-percent:-10001;mso-top-percent:-10001;v-text-anchor:top" o:gfxdata="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" stroked="f">
                 <v:textbox style="mso-fit-shape-to-text:t" inset="0,0,0,0">
                   <w:txbxContent>
                     <w:p>
@@ -23260,7 +23852,7 @@
         <mc:AlternateContent>
           <mc:Choice Requires="wps">
             <w:drawing>
-              <wp:inline distT="0" distB="0" distL="0" distR="0" wp14:anchorId="6F5A2579" wp14:editId="705C8E96">
+              <wp:inline distT="0" distB="0" distL="0" distR="0" wp14:anchorId="0AEB76FA" wp14:editId="063FFF3C">
                 <wp:extent cx="6019800" cy="1310400"/>
                 <wp:effectExtent l="0" t="0" r="0" b="0"/>
                 <wp:docPr id="29" name="Caixa de Texto 2"/>
@@ -23645,7 +24237,7 @@
           </mc:Choice>
           <mc:Fallback>
             <w:pict>
-              <v:shape w14:anchorId="1CE29AFB" id="_x0000_s1032" type="#_x0000_t202" style="width:474pt;height:103.2pt;visibility:visible;mso-wrap-style:square;mso-left-percent:-10001;mso-top-percent:-10001;mso-position-horizontal:absolute;mso-position-horizontal-relative:char;mso-position-vertical:absolute;mso-position-vertical-relative:line;mso-left-percent:-10001;mso-top-percent:-10001;v-text-anchor:top" o:gfxdata="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" stroked="f">
+              <v:shape w14:anchorId="0AEB76FA" id="_x0000_s1033" type="#_x0000_t202" style="width:474pt;height:103.2pt;visibility:visible;mso-wrap-style:square;mso-left-percent:-10001;mso-top-percent:-10001;mso-position-horizontal:absolute;mso-position-horizontal-relative:char;mso-position-vertical:absolute;mso-position-vertical-relative:line;mso-left-percent:-10001;mso-top-percent:-10001;v-text-anchor:top" o:gfxdata="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" stroked="f">
                 <v:textbox style="mso-fit-shape-to-text:t" inset="0,0,0,0">
                   <w:txbxContent>
                     <w:p>
@@ -24250,7 +24842,7 @@
         <mc:AlternateContent>
           <mc:Choice Requires="wps">
             <w:drawing>
-              <wp:inline distT="0" distB="0" distL="0" distR="0" wp14:anchorId="29D7059B" wp14:editId="38FEE18D">
+              <wp:inline distT="0" distB="0" distL="0" distR="0" wp14:anchorId="602F4CEE" wp14:editId="11A71FC7">
                 <wp:extent cx="5953125" cy="1310400"/>
                 <wp:effectExtent l="0" t="0" r="9525" b="0"/>
                 <wp:docPr id="31" name="Caixa de Texto 2"/>
@@ -24735,7 +25327,7 @@
           </mc:Choice>
           <mc:Fallback>
             <w:pict>
-              <v:shape w14:anchorId="576DD696" id="_x0000_s1033" type="#_x0000_t202" style="width:468.75pt;height:103.2pt;visibility:visible;mso-wrap-style:square;mso-left-percent:-10001;mso-top-percent:-10001;mso-position-horizontal:absolute;mso-position-horizontal-relative:char;mso-position-vertical:absolute;mso-position-vertical-relative:line;mso-left-percent:-10001;mso-top-percent:-10001;v-text-anchor:top" o:gfxdata="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" stroked="f">
+              <v:shape w14:anchorId="602F4CEE" id="_x0000_s1034" type="#_x0000_t202" style="width:468.75pt;height:103.2pt;visibility:visible;mso-wrap-style:square;mso-left-percent:-10001;mso-top-percent:-10001;mso-position-horizontal:absolute;mso-position-horizontal-relative:char;mso-position-vertical:absolute;mso-position-vertical-relative:line;mso-left-percent:-10001;mso-top-percent:-10001;v-text-anchor:top" o:gfxdata="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" stroked="f">
                 <v:textbox style="mso-fit-shape-to-text:t" inset="0,0,0,0">
                   <w:txbxContent>
                     <w:p>
@@ -25320,7 +25912,7 @@
         <mc:AlternateContent>
           <mc:Choice Requires="wps">
             <w:drawing>
-              <wp:inline distT="0" distB="0" distL="0" distR="0" wp14:anchorId="251FBAB0" wp14:editId="4D49AAF5">
+              <wp:inline distT="0" distB="0" distL="0" distR="0" wp14:anchorId="537ADC8D" wp14:editId="2B6BDD19">
                 <wp:extent cx="5943600" cy="1310400"/>
                 <wp:effectExtent l="0" t="0" r="0" b="0"/>
                 <wp:docPr id="33" name="Caixa de Texto 2"/>
@@ -25566,7 +26158,7 @@
           </mc:Choice>
           <mc:Fallback>
             <w:pict>
-              <v:shape w14:anchorId="1DBBA05F" id="_x0000_s1034" type="#_x0000_t202" style="width:468pt;height:103.2pt;visibility:visible;mso-wrap-style:square;mso-left-percent:-10001;mso-top-percent:-10001;mso-position-horizontal:absolute;mso-position-horizontal-relative:char;mso-position-vertical:absolute;mso-position-vertical-relative:line;mso-left-percent:-10001;mso-top-percent:-10001;v-text-anchor:top" o:gfxdata="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" stroked="f">
+              <v:shape w14:anchorId="537ADC8D" id="_x0000_s1035" type="#_x0000_t202" style="width:468pt;height:103.2pt;visibility:visible;mso-wrap-style:square;mso-left-percent:-10001;mso-top-percent:-10001;mso-position-horizontal:absolute;mso-position-horizontal-relative:char;mso-position-vertical:absolute;mso-position-vertical-relative:line;mso-left-percent:-10001;mso-top-percent:-10001;v-text-anchor:top" o:gfxdata="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" stroked="f">
                 <v:textbox style="mso-fit-shape-to-text:t" inset="0,0,0,0">
                   <w:txbxContent>
                     <w:p>
@@ -25984,7 +26576,7 @@
         <mc:AlternateContent>
           <mc:Choice Requires="wps">
             <w:drawing>
-              <wp:inline distT="0" distB="0" distL="0" distR="0" wp14:anchorId="1E305B9D" wp14:editId="40374B03">
+              <wp:inline distT="0" distB="0" distL="0" distR="0" wp14:anchorId="640DD3AF" wp14:editId="017EC4FB">
                 <wp:extent cx="6000750" cy="1310400"/>
                 <wp:effectExtent l="0" t="0" r="0" b="0"/>
                 <wp:docPr id="34" name="Caixa de Texto 2"/>
@@ -26390,7 +26982,7 @@
           </mc:Choice>
           <mc:Fallback>
             <w:pict>
-              <v:shape w14:anchorId="3053952E" id="_x0000_s1035" type="#_x0000_t202" style="width:472.5pt;height:103.2pt;visibility:visible;mso-wrap-style:square;mso-left-percent:-10001;mso-top-percent:-10001;mso-position-horizontal:absolute;mso-position-horizontal-relative:char;mso-position-vertical:absolute;mso-position-vertical-relative:line;mso-left-percent:-10001;mso-top-percent:-10001;v-text-anchor:top" o:gfxdata="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" stroked="f">
+              <v:shape w14:anchorId="640DD3AF" id="_x0000_s1036" type="#_x0000_t202" style="width:472.5pt;height:103.2pt;visibility:visible;mso-wrap-style:square;mso-left-percent:-10001;mso-top-percent:-10001;mso-position-horizontal:absolute;mso-position-horizontal-relative:char;mso-position-vertical:absolute;mso-position-vertical-relative:line;mso-left-percent:-10001;mso-top-percent:-10001;v-text-anchor:top" o:gfxdata="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" stroked="f">
                 <v:textbox style="mso-fit-shape-to-text:t" inset="0,0,0,0">
                   <w:txbxContent>
                     <w:p>
@@ -26911,7 +27503,7 @@
         <mc:AlternateContent>
           <mc:Choice Requires="wps">
             <w:drawing>
-              <wp:inline distT="0" distB="0" distL="0" distR="0" wp14:anchorId="244575AD" wp14:editId="17C0418C">
+              <wp:inline distT="0" distB="0" distL="0" distR="0" wp14:anchorId="775793F1" wp14:editId="75D37EAF">
                 <wp:extent cx="6453963" cy="1310400"/>
                 <wp:effectExtent l="0" t="0" r="4445" b="3175"/>
                 <wp:docPr id="2" name="Caixa de Texto 2"/>
@@ -27702,7 +28294,7 @@
           </mc:Choice>
           <mc:Fallback>
             <w:pict>
-              <v:shape w14:anchorId="2E123934" id="_x0000_s1036" type="#_x0000_t202" style="width:508.2pt;height:103.2pt;visibility:visible;mso-wrap-style:square;mso-left-percent:-10001;mso-top-percent:-10001;mso-position-horizontal:absolute;mso-position-horizontal-relative:char;mso-position-vertical:absolute;mso-position-vertical-relative:line;mso-left-percent:-10001;mso-top-percent:-10001;v-text-anchor:top" o:gfxdata="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" stroked="f">
+              <v:shape w14:anchorId="775793F1" id="_x0000_s1037" type="#_x0000_t202" style="width:508.2pt;height:103.2pt;visibility:visible;mso-wrap-style:square;mso-left-percent:-10001;mso-top-percent:-10001;mso-position-horizontal:absolute;mso-position-horizontal-relative:char;mso-position-vertical:absolute;mso-position-vertical-relative:line;mso-left-percent:-10001;mso-top-percent:-10001;v-text-anchor:top" o:gfxdata="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" stroked="f">
                 <v:textbox style="mso-fit-shape-to-text:t" inset="0,0,0,0">
                   <w:txbxContent>
                     <w:p>
@@ -28596,7 +29188,7 @@
         <mc:AlternateContent>
           <mc:Choice Requires="wps">
             <w:drawing>
-              <wp:inline distT="0" distB="0" distL="0" distR="0" wp14:anchorId="459F4737" wp14:editId="0A7BDB08">
+              <wp:inline distT="0" distB="0" distL="0" distR="0" wp14:anchorId="4DAFE7CD" wp14:editId="705C706C">
                 <wp:extent cx="5934075" cy="1310400"/>
                 <wp:effectExtent l="0" t="0" r="9525" b="0"/>
                 <wp:docPr id="35" name="Caixa de Texto 2"/>
@@ -29070,7 +29662,7 @@
           </mc:Choice>
           <mc:Fallback>
             <w:pict>
-              <v:shape w14:anchorId="25733A00" id="_x0000_s1037" type="#_x0000_t202" style="width:467.25pt;height:103.2pt;visibility:visible;mso-wrap-style:square;mso-left-percent:-10001;mso-top-percent:-10001;mso-position-horizontal:absolute;mso-position-horizontal-relative:char;mso-position-vertical:absolute;mso-position-vertical-relative:line;mso-left-percent:-10001;mso-top-percent:-10001;v-text-anchor:top" o:gfxdata="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" stroked="f">
+              <v:shape w14:anchorId="4DAFE7CD" id="_x0000_s1038" type="#_x0000_t202" style="width:467.25pt;height:103.2pt;visibility:visible;mso-wrap-style:square;mso-left-percent:-10001;mso-top-percent:-10001;mso-position-horizontal:absolute;mso-position-horizontal-relative:char;mso-position-vertical:absolute;mso-position-vertical-relative:line;mso-left-percent:-10001;mso-top-percent:-10001;v-text-anchor:top" o:gfxdata="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" stroked="f">
                 <v:textbox style="mso-fit-shape-to-text:t" inset="0,0,0,0">
                   <w:txbxContent>
                     <w:p>
@@ -29842,7 +30434,7 @@
         <mc:AlternateContent>
           <mc:Choice Requires="wps">
             <w:drawing>
-              <wp:inline distT="0" distB="0" distL="0" distR="0" wp14:anchorId="4C8E7169" wp14:editId="0FA1A922">
+              <wp:inline distT="0" distB="0" distL="0" distR="0" wp14:anchorId="2551CDFB" wp14:editId="4E57DBA4">
                 <wp:extent cx="5991225" cy="1310400"/>
                 <wp:effectExtent l="0" t="0" r="9525" b="0"/>
                 <wp:docPr id="36" name="Caixa de Texto 2"/>
@@ -29967,7 +30559,7 @@
           </mc:Choice>
           <mc:Fallback>
             <w:pict>
-              <v:shape w14:anchorId="14951D16" id="_x0000_s1038" type="#_x0000_t202" style="width:471.75pt;height:103.2pt;visibility:visible;mso-wrap-style:square;mso-left-percent:-10001;mso-top-percent:-10001;mso-position-horizontal:absolute;mso-position-horizontal-relative:char;mso-position-vertical:absolute;mso-position-vertical-relative:line;mso-left-percent:-10001;mso-top-percent:-10001;v-text-anchor:top" o:gfxdata="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" stroked="f">
+              <v:shape w14:anchorId="2551CDFB" id="_x0000_s1039" type="#_x0000_t202" style="width:471.75pt;height:103.2pt;visibility:visible;mso-wrap-style:square;mso-left-percent:-10001;mso-top-percent:-10001;mso-position-horizontal:absolute;mso-position-horizontal-relative:char;mso-position-vertical:absolute;mso-position-vertical-relative:line;mso-left-percent:-10001;mso-top-percent:-10001;v-text-anchor:top" o:gfxdata="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" stroked="f">
                 <v:textbox style="mso-fit-shape-to-text:t" inset="0,0,0,0">
                   <w:txbxContent>
                     <w:p>
@@ -30237,7 +30829,7 @@
         <mc:AlternateContent>
           <mc:Choice Requires="wps">
             <w:drawing>
-              <wp:inline distT="0" distB="0" distL="0" distR="0" wp14:anchorId="47E2249D" wp14:editId="49A37BC4">
+              <wp:inline distT="0" distB="0" distL="0" distR="0" wp14:anchorId="1B920B08" wp14:editId="4CBDED53">
                 <wp:extent cx="6057900" cy="1310400"/>
                 <wp:effectExtent l="0" t="0" r="0" b="0"/>
                 <wp:docPr id="37" name="Caixa de Texto 2"/>
@@ -30317,7 +30909,7 @@
           </mc:Choice>
           <mc:Fallback>
             <w:pict>
-              <v:shape w14:anchorId="316D9EF7" id="_x0000_s1039" type="#_x0000_t202" style="width:477pt;height:103.2pt;visibility:visible;mso-wrap-style:square;mso-left-percent:-10001;mso-top-percent:-10001;mso-position-horizontal:absolute;mso-position-horizontal-relative:char;mso-position-vertical:absolute;mso-position-vertical-relative:line;mso-left-percent:-10001;mso-top-percent:-10001;v-text-anchor:top" o:gfxdata="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" stroked="f">
+              <v:shape w14:anchorId="1B920B08" id="_x0000_s1040" type="#_x0000_t202" style="width:477pt;height:103.2pt;visibility:visible;mso-wrap-style:square;mso-left-percent:-10001;mso-top-percent:-10001;mso-position-horizontal:absolute;mso-position-horizontal-relative:char;mso-position-vertical:absolute;mso-position-vertical-relative:line;mso-left-percent:-10001;mso-top-percent:-10001;v-text-anchor:top" o:gfxdata="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" stroked="f">
                 <v:textbox style="mso-fit-shape-to-text:t" inset="0,0,0,0">
                   <w:txbxContent>
                     <w:p>
@@ -30857,7 +31449,7 @@
             <v:path o:extrusionok="f" gradientshapeok="t" o:connecttype="rect"/>
             <o:lock v:ext="edit" aspectratio="t"/>
           </v:shapetype>
-          <v:shape id="_x0000_i1025" type="#_x0000_t75" style="width:230.85pt;height:407.5pt">
+          <v:shape id="_x0000_i1025" type="#_x0000_t75" style="width:231.05pt;height:407.7pt">
             <v:imagedata r:id="rId19" o:title="Screenshot_20160914-101347"/>
           </v:shape>
         </w:pict>
@@ -31018,7 +31610,7 @@
       </w:pPr>
       <w:r>
         <w:pict>
-          <v:shape id="_x0000_i1026" type="#_x0000_t75" style="width:221.95pt;height:385.9pt">
+          <v:shape id="_x0000_i1026" type="#_x0000_t75" style="width:221.85pt;height:385.95pt">
             <v:imagedata r:id="rId20" o:title="Screenshot_20160914-101416"/>
           </v:shape>
         </w:pict>
@@ -31285,7 +31877,7 @@
       </w:pPr>
       <w:r>
         <w:pict>
-          <v:shape id="_x0000_i1027" type="#_x0000_t75" style="width:158.75pt;height:283.7pt">
+          <v:shape id="_x0000_i1027" type="#_x0000_t75" style="width:159.05pt;height:283.8pt">
             <v:imagedata r:id="rId21" o:title="Screenshot_20160914-101600"/>
           </v:shape>
         </w:pict>
@@ -31378,7 +31970,7 @@
       </w:pPr>
       <w:r>
         <w:pict>
-          <v:shape id="_x0000_i1028" type="#_x0000_t75" style="width:163.6pt;height:283.7pt">
+          <v:shape id="_x0000_i1028" type="#_x0000_t75" style="width:163.25pt;height:283.8pt">
             <v:imagedata r:id="rId22" o:title="Screenshot_20160914-101617"/>
           </v:shape>
         </w:pict>
@@ -31671,7 +32263,7 @@
           <w:lang w:eastAsia="pt-BR"/>
         </w:rPr>
         <w:pict>
-          <v:shape id="_x0000_i1029" type="#_x0000_t75" style="width:218.7pt;height:385.9pt">
+          <v:shape id="_x0000_i1029" type="#_x0000_t75" style="width:218.5pt;height:385.95pt">
             <v:imagedata r:id="rId23" o:title="Screenshot_20160914-101352"/>
           </v:shape>
         </w:pict>
@@ -31881,7 +32473,7 @@
           <w:lang w:eastAsia="pt-BR"/>
         </w:rPr>
         <w:pict>
-          <v:shape id="_x0000_i1030" type="#_x0000_t75" style="width:247.85pt;height:436.3pt">
+          <v:shape id="_x0000_i1030" type="#_x0000_t75" style="width:247.8pt;height:436.2pt">
             <v:imagedata r:id="rId24" o:title="Screenshot_20160914-101710"/>
           </v:shape>
         </w:pict>
@@ -32095,7 +32687,7 @@
           <w:lang w:eastAsia="pt-BR"/>
         </w:rPr>
         <w:drawing>
-          <wp:inline distT="0" distB="0" distL="0" distR="0" wp14:anchorId="1FCFFB27" wp14:editId="08E2BEB2">
+          <wp:inline distT="0" distB="0" distL="0" distR="0" wp14:anchorId="2D466491" wp14:editId="008CD93C">
             <wp:extent cx="3094075" cy="5446297"/>
             <wp:effectExtent l="0" t="0" r="0" b="2540"/>
             <wp:docPr id="3" name="Imagem 3" descr="C:\Users\Allan\AppData\Local\Microsoft\Windows\INetCache\Content.Word\Screenshot_20160914-101725.png"/>
@@ -32306,7 +32898,7 @@
       </w:pPr>
       <w:r>
         <w:pict>
-          <v:shape id="_x0000_i1031" type="#_x0000_t75" style="width:179.8pt;height:313.9pt">
+          <v:shape id="_x0000_i1031" type="#_x0000_t75" style="width:180pt;height:313.95pt">
             <v:imagedata r:id="rId26" o:title="Screenshot_20160914-101643"/>
           </v:shape>
         </w:pict>
@@ -32567,7 +33159,7 @@
           <w:lang w:eastAsia="pt-BR"/>
         </w:rPr>
         <w:pict>
-          <v:shape id="_x0000_i1032" type="#_x0000_t75" style="width:186.3pt;height:322.55pt">
+          <v:shape id="_x0000_i1032" type="#_x0000_t75" style="width:186.7pt;height:322.35pt">
             <v:imagedata r:id="rId27" o:title="push (1)"/>
           </v:shape>
         </w:pict>
@@ -34045,10 +34637,7 @@
         <w:footnoteRef/>
       </w:r>
       <w:r>
-        <w:t xml:space="preserve">     Comissão Própria de Avaliação</w:t>
-      </w:r>
-      <w:r>
-        <w:t xml:space="preserve"> </w:t>
+        <w:t xml:space="preserve">     Comissão Própria de Avaliação </w:t>
       </w:r>
     </w:p>
   </w:footnote>
@@ -34064,10 +34653,7 @@
         <w:footnoteRef/>
       </w:r>
       <w:r>
-        <w:t xml:space="preserve">     Universidade do Vale do Sapucaí</w:t>
-      </w:r>
-      <w:r>
-        <w:t xml:space="preserve"> </w:t>
+        <w:t xml:space="preserve">     Universidade do Vale do Sapucaí </w:t>
       </w:r>
     </w:p>
   </w:footnote>
@@ -34561,7 +35147,6 @@
         <w:docPartUnique/>
       </w:docPartObj>
     </w:sdtPr>
-    <w:sdtEndPr/>
     <w:sdtContent>
       <w:p>
         <w:pPr>
@@ -34581,7 +35166,7 @@
           <w:rPr>
             <w:noProof/>
           </w:rPr>
-          <w:t>55</w:t>
+          <w:t>21</w:t>
         </w:r>
         <w:r>
           <w:fldChar w:fldCharType="end"/>
@@ -34944,6 +35529,96 @@
     </w:lvl>
   </w:abstractNum>
   <w:abstractNum w:abstractNumId="3" w15:restartNumberingAfterBreak="0">
+    <w:nsid w:val="4CFE668A"/>
+    <w:multiLevelType w:val="hybridMultilevel"/>
+    <w:tmpl w:val="67E2BA74"/>
+    <w:lvl w:ilvl="0" w:tplc="53ECD98C">
+      <w:start w:val="1"/>
+      <w:numFmt w:val="decimal"/>
+      <w:lvlText w:val="%1."/>
+      <w:lvlJc w:val="left"/>
+      <w:pPr>
+        <w:ind w:left="1069" w:hanging="360"/>
+      </w:pPr>
+      <w:rPr>
+        <w:rFonts w:hint="default"/>
+        <w:sz w:val="22"/>
+      </w:rPr>
+    </w:lvl>
+    <w:lvl w:ilvl="1" w:tplc="04160019" w:tentative="1">
+      <w:start w:val="1"/>
+      <w:numFmt w:val="lowerLetter"/>
+      <w:lvlText w:val="%2."/>
+      <w:lvlJc w:val="left"/>
+      <w:pPr>
+        <w:ind w:left="1789" w:hanging="360"/>
+      </w:pPr>
+    </w:lvl>
+    <w:lvl w:ilvl="2" w:tplc="0416001B" w:tentative="1">
+      <w:start w:val="1"/>
+      <w:numFmt w:val="lowerRoman"/>
+      <w:lvlText w:val="%3."/>
+      <w:lvlJc w:val="right"/>
+      <w:pPr>
+        <w:ind w:left="2509" w:hanging="180"/>
+      </w:pPr>
+    </w:lvl>
+    <w:lvl w:ilvl="3" w:tplc="0416000F" w:tentative="1">
+      <w:start w:val="1"/>
+      <w:numFmt w:val="decimal"/>
+      <w:lvlText w:val="%4."/>
+      <w:lvlJc w:val="left"/>
+      <w:pPr>
+        <w:ind w:left="3229" w:hanging="360"/>
+      </w:pPr>
+    </w:lvl>
+    <w:lvl w:ilvl="4" w:tplc="04160019" w:tentative="1">
+      <w:start w:val="1"/>
+      <w:numFmt w:val="lowerLetter"/>
+      <w:lvlText w:val="%5."/>
+      <w:lvlJc w:val="left"/>
+      <w:pPr>
+        <w:ind w:left="3949" w:hanging="360"/>
+      </w:pPr>
+    </w:lvl>
+    <w:lvl w:ilvl="5" w:tplc="0416001B" w:tentative="1">
+      <w:start w:val="1"/>
+      <w:numFmt w:val="lowerRoman"/>
+      <w:lvlText w:val="%6."/>
+      <w:lvlJc w:val="right"/>
+      <w:pPr>
+        <w:ind w:left="4669" w:hanging="180"/>
+      </w:pPr>
+    </w:lvl>
+    <w:lvl w:ilvl="6" w:tplc="0416000F" w:tentative="1">
+      <w:start w:val="1"/>
+      <w:numFmt w:val="decimal"/>
+      <w:lvlText w:val="%7."/>
+      <w:lvlJc w:val="left"/>
+      <w:pPr>
+        <w:ind w:left="5389" w:hanging="360"/>
+      </w:pPr>
+    </w:lvl>
+    <w:lvl w:ilvl="7" w:tplc="04160019" w:tentative="1">
+      <w:start w:val="1"/>
+      <w:numFmt w:val="lowerLetter"/>
+      <w:lvlText w:val="%8."/>
+      <w:lvlJc w:val="left"/>
+      <w:pPr>
+        <w:ind w:left="6109" w:hanging="360"/>
+      </w:pPr>
+    </w:lvl>
+    <w:lvl w:ilvl="8" w:tplc="0416001B" w:tentative="1">
+      <w:start w:val="1"/>
+      <w:numFmt w:val="lowerRoman"/>
+      <w:lvlText w:val="%9."/>
+      <w:lvlJc w:val="right"/>
+      <w:pPr>
+        <w:ind w:left="6829" w:hanging="180"/>
+      </w:pPr>
+    </w:lvl>
+  </w:abstractNum>
+  <w:abstractNum w:abstractNumId="4" w15:restartNumberingAfterBreak="0">
     <w:nsid w:val="4E886AA8"/>
     <w:multiLevelType w:val="hybridMultilevel"/>
     <w:tmpl w:val="116E0C6A"/>
@@ -35055,7 +35730,7 @@
       </w:rPr>
     </w:lvl>
   </w:abstractNum>
-  <w:abstractNum w:abstractNumId="4" w15:restartNumberingAfterBreak="0">
+  <w:abstractNum w:abstractNumId="5" w15:restartNumberingAfterBreak="0">
     <w:nsid w:val="4FD60009"/>
     <w:multiLevelType w:val="hybridMultilevel"/>
     <w:tmpl w:val="0C44C840"/>
@@ -35168,7 +35843,7 @@
       </w:rPr>
     </w:lvl>
   </w:abstractNum>
-  <w:abstractNum w:abstractNumId="5" w15:restartNumberingAfterBreak="0">
+  <w:abstractNum w:abstractNumId="6" w15:restartNumberingAfterBreak="0">
     <w:nsid w:val="53EE102E"/>
     <w:multiLevelType w:val="hybridMultilevel"/>
     <w:tmpl w:val="B55C3812"/>
@@ -35281,17 +35956,17 @@
       </w:rPr>
     </w:lvl>
   </w:abstractNum>
-  <w:abstractNum w:abstractNumId="6" w15:restartNumberingAfterBreak="0">
-    <w:nsid w:val="5F6310B2"/>
+  <w:abstractNum w:abstractNumId="7" w15:restartNumberingAfterBreak="0">
+    <w:nsid w:val="59142818"/>
     <w:multiLevelType w:val="hybridMultilevel"/>
-    <w:tmpl w:val="DE5CE9FA"/>
-    <w:lvl w:ilvl="0" w:tplc="B73C03B6">
+    <w:tmpl w:val="3AC067CC"/>
+    <w:lvl w:ilvl="0" w:tplc="0916E596">
       <w:start w:val="1"/>
       <w:numFmt w:val="decimal"/>
-      <w:lvlText w:val="%1"/>
+      <w:lvlText w:val="%1."/>
       <w:lvlJc w:val="left"/>
       <w:pPr>
-        <w:ind w:left="720" w:hanging="360"/>
+        <w:ind w:left="1069" w:hanging="360"/>
       </w:pPr>
       <w:rPr>
         <w:rFonts w:hint="default"/>
@@ -35303,7 +35978,7 @@
       <w:lvlText w:val="%2."/>
       <w:lvlJc w:val="left"/>
       <w:pPr>
-        <w:ind w:left="1440" w:hanging="360"/>
+        <w:ind w:left="1789" w:hanging="360"/>
       </w:pPr>
     </w:lvl>
     <w:lvl w:ilvl="2" w:tplc="0416001B" w:tentative="1">
@@ -35312,7 +35987,7 @@
       <w:lvlText w:val="%3."/>
       <w:lvlJc w:val="right"/>
       <w:pPr>
-        <w:ind w:left="2160" w:hanging="180"/>
+        <w:ind w:left="2509" w:hanging="180"/>
       </w:pPr>
     </w:lvl>
     <w:lvl w:ilvl="3" w:tplc="0416000F" w:tentative="1">
@@ -35321,7 +35996,7 @@
       <w:lvlText w:val="%4."/>
       <w:lvlJc w:val="left"/>
       <w:pPr>
-        <w:ind w:left="2880" w:hanging="360"/>
+        <w:ind w:left="3229" w:hanging="360"/>
       </w:pPr>
     </w:lvl>
     <w:lvl w:ilvl="4" w:tplc="04160019" w:tentative="1">
@@ -35330,7 +36005,7 @@
       <w:lvlText w:val="%5."/>
       <w:lvlJc w:val="left"/>
       <w:pPr>
-        <w:ind w:left="3600" w:hanging="360"/>
+        <w:ind w:left="3949" w:hanging="360"/>
       </w:pPr>
     </w:lvl>
     <w:lvl w:ilvl="5" w:tplc="0416001B" w:tentative="1">
@@ -35339,7 +36014,7 @@
       <w:lvlText w:val="%6."/>
       <w:lvlJc w:val="right"/>
       <w:pPr>
-        <w:ind w:left="4320" w:hanging="180"/>
+        <w:ind w:left="4669" w:hanging="180"/>
       </w:pPr>
     </w:lvl>
     <w:lvl w:ilvl="6" w:tplc="0416000F" w:tentative="1">
@@ -35348,7 +36023,7 @@
       <w:lvlText w:val="%7."/>
       <w:lvlJc w:val="left"/>
       <w:pPr>
-        <w:ind w:left="5040" w:hanging="360"/>
+        <w:ind w:left="5389" w:hanging="360"/>
       </w:pPr>
     </w:lvl>
     <w:lvl w:ilvl="7" w:tplc="04160019" w:tentative="1">
@@ -35357,7 +36032,7 @@
       <w:lvlText w:val="%8."/>
       <w:lvlJc w:val="left"/>
       <w:pPr>
-        <w:ind w:left="5760" w:hanging="360"/>
+        <w:ind w:left="6109" w:hanging="360"/>
       </w:pPr>
     </w:lvl>
     <w:lvl w:ilvl="8" w:tplc="0416001B" w:tentative="1">
@@ -35366,21 +36041,21 @@
       <w:lvlText w:val="%9."/>
       <w:lvlJc w:val="right"/>
       <w:pPr>
-        <w:ind w:left="6480" w:hanging="180"/>
+        <w:ind w:left="6829" w:hanging="180"/>
       </w:pPr>
     </w:lvl>
   </w:abstractNum>
-  <w:abstractNum w:abstractNumId="7" w15:restartNumberingAfterBreak="0">
-    <w:nsid w:val="62CA29D5"/>
+  <w:abstractNum w:abstractNumId="8" w15:restartNumberingAfterBreak="0">
+    <w:nsid w:val="5DE84CE8"/>
     <w:multiLevelType w:val="hybridMultilevel"/>
-    <w:tmpl w:val="6EEA6BC2"/>
-    <w:lvl w:ilvl="0" w:tplc="81C6F6B0">
+    <w:tmpl w:val="36084316"/>
+    <w:lvl w:ilvl="0" w:tplc="DB2A9734">
       <w:start w:val="1"/>
       <w:numFmt w:val="decimal"/>
-      <w:lvlText w:val="%1"/>
+      <w:lvlText w:val="%1."/>
       <w:lvlJc w:val="left"/>
       <w:pPr>
-        <w:ind w:left="720" w:hanging="360"/>
+        <w:ind w:left="1069" w:hanging="360"/>
       </w:pPr>
       <w:rPr>
         <w:rFonts w:hint="default"/>
@@ -35392,7 +36067,7 @@
       <w:lvlText w:val="%2."/>
       <w:lvlJc w:val="left"/>
       <w:pPr>
-        <w:ind w:left="1440" w:hanging="360"/>
+        <w:ind w:left="1789" w:hanging="360"/>
       </w:pPr>
     </w:lvl>
     <w:lvl w:ilvl="2" w:tplc="0416001B" w:tentative="1">
@@ -35401,7 +36076,7 @@
       <w:lvlText w:val="%3."/>
       <w:lvlJc w:val="right"/>
       <w:pPr>
-        <w:ind w:left="2160" w:hanging="180"/>
+        <w:ind w:left="2509" w:hanging="180"/>
       </w:pPr>
     </w:lvl>
     <w:lvl w:ilvl="3" w:tplc="0416000F" w:tentative="1">
@@ -35410,7 +36085,7 @@
       <w:lvlText w:val="%4."/>
       <w:lvlJc w:val="left"/>
       <w:pPr>
-        <w:ind w:left="2880" w:hanging="360"/>
+        <w:ind w:left="3229" w:hanging="360"/>
       </w:pPr>
     </w:lvl>
     <w:lvl w:ilvl="4" w:tplc="04160019" w:tentative="1">
@@ -35419,7 +36094,7 @@
       <w:lvlText w:val="%5."/>
       <w:lvlJc w:val="left"/>
       <w:pPr>
-        <w:ind w:left="3600" w:hanging="360"/>
+        <w:ind w:left="3949" w:hanging="360"/>
       </w:pPr>
     </w:lvl>
     <w:lvl w:ilvl="5" w:tplc="0416001B" w:tentative="1">
@@ -35428,7 +36103,7 @@
       <w:lvlText w:val="%6."/>
       <w:lvlJc w:val="right"/>
       <w:pPr>
-        <w:ind w:left="4320" w:hanging="180"/>
+        <w:ind w:left="4669" w:hanging="180"/>
       </w:pPr>
     </w:lvl>
     <w:lvl w:ilvl="6" w:tplc="0416000F" w:tentative="1">
@@ -35437,7 +36112,7 @@
       <w:lvlText w:val="%7."/>
       <w:lvlJc w:val="left"/>
       <w:pPr>
-        <w:ind w:left="5040" w:hanging="360"/>
+        <w:ind w:left="5389" w:hanging="360"/>
       </w:pPr>
     </w:lvl>
     <w:lvl w:ilvl="7" w:tplc="04160019" w:tentative="1">
@@ -35446,7 +36121,7 @@
       <w:lvlText w:val="%8."/>
       <w:lvlJc w:val="left"/>
       <w:pPr>
-        <w:ind w:left="5760" w:hanging="360"/>
+        <w:ind w:left="6109" w:hanging="360"/>
       </w:pPr>
     </w:lvl>
     <w:lvl w:ilvl="8" w:tplc="0416001B" w:tentative="1">
@@ -35455,11 +36130,278 @@
       <w:lvlText w:val="%9."/>
       <w:lvlJc w:val="right"/>
       <w:pPr>
-        <w:ind w:left="6480" w:hanging="180"/>
+        <w:ind w:left="6829" w:hanging="180"/>
       </w:pPr>
     </w:lvl>
   </w:abstractNum>
-  <w:abstractNum w:abstractNumId="8" w15:restartNumberingAfterBreak="0">
+  <w:abstractNum w:abstractNumId="9" w15:restartNumberingAfterBreak="0">
+    <w:nsid w:val="5F6310B2"/>
+    <w:multiLevelType w:val="hybridMultilevel"/>
+    <w:tmpl w:val="DE5CE9FA"/>
+    <w:lvl w:ilvl="0" w:tplc="B73C03B6">
+      <w:start w:val="1"/>
+      <w:numFmt w:val="decimal"/>
+      <w:lvlText w:val="%1"/>
+      <w:lvlJc w:val="left"/>
+      <w:pPr>
+        <w:ind w:left="720" w:hanging="360"/>
+      </w:pPr>
+      <w:rPr>
+        <w:rFonts w:hint="default"/>
+      </w:rPr>
+    </w:lvl>
+    <w:lvl w:ilvl="1" w:tplc="04160019" w:tentative="1">
+      <w:start w:val="1"/>
+      <w:numFmt w:val="lowerLetter"/>
+      <w:lvlText w:val="%2."/>
+      <w:lvlJc w:val="left"/>
+      <w:pPr>
+        <w:ind w:left="1440" w:hanging="360"/>
+      </w:pPr>
+    </w:lvl>
+    <w:lvl w:ilvl="2" w:tplc="0416001B" w:tentative="1">
+      <w:start w:val="1"/>
+      <w:numFmt w:val="lowerRoman"/>
+      <w:lvlText w:val="%3."/>
+      <w:lvlJc w:val="right"/>
+      <w:pPr>
+        <w:ind w:left="2160" w:hanging="180"/>
+      </w:pPr>
+    </w:lvl>
+    <w:lvl w:ilvl="3" w:tplc="0416000F" w:tentative="1">
+      <w:start w:val="1"/>
+      <w:numFmt w:val="decimal"/>
+      <w:lvlText w:val="%4."/>
+      <w:lvlJc w:val="left"/>
+      <w:pPr>
+        <w:ind w:left="2880" w:hanging="360"/>
+      </w:pPr>
+    </w:lvl>
+    <w:lvl w:ilvl="4" w:tplc="04160019" w:tentative="1">
+      <w:start w:val="1"/>
+      <w:numFmt w:val="lowerLetter"/>
+      <w:lvlText w:val="%5."/>
+      <w:lvlJc w:val="left"/>
+      <w:pPr>
+        <w:ind w:left="3600" w:hanging="360"/>
+      </w:pPr>
+    </w:lvl>
+    <w:lvl w:ilvl="5" w:tplc="0416001B" w:tentative="1">
+      <w:start w:val="1"/>
+      <w:numFmt w:val="lowerRoman"/>
+      <w:lvlText w:val="%6."/>
+      <w:lvlJc w:val="right"/>
+      <w:pPr>
+        <w:ind w:left="4320" w:hanging="180"/>
+      </w:pPr>
+    </w:lvl>
+    <w:lvl w:ilvl="6" w:tplc="0416000F" w:tentative="1">
+      <w:start w:val="1"/>
+      <w:numFmt w:val="decimal"/>
+      <w:lvlText w:val="%7."/>
+      <w:lvlJc w:val="left"/>
+      <w:pPr>
+        <w:ind w:left="5040" w:hanging="360"/>
+      </w:pPr>
+    </w:lvl>
+    <w:lvl w:ilvl="7" w:tplc="04160019" w:tentative="1">
+      <w:start w:val="1"/>
+      <w:numFmt w:val="lowerLetter"/>
+      <w:lvlText w:val="%8."/>
+      <w:lvlJc w:val="left"/>
+      <w:pPr>
+        <w:ind w:left="5760" w:hanging="360"/>
+      </w:pPr>
+    </w:lvl>
+    <w:lvl w:ilvl="8" w:tplc="0416001B" w:tentative="1">
+      <w:start w:val="1"/>
+      <w:numFmt w:val="lowerRoman"/>
+      <w:lvlText w:val="%9."/>
+      <w:lvlJc w:val="right"/>
+      <w:pPr>
+        <w:ind w:left="6480" w:hanging="180"/>
+      </w:pPr>
+    </w:lvl>
+  </w:abstractNum>
+  <w:abstractNum w:abstractNumId="10" w15:restartNumberingAfterBreak="0">
+    <w:nsid w:val="62CA29D5"/>
+    <w:multiLevelType w:val="hybridMultilevel"/>
+    <w:tmpl w:val="6EEA6BC2"/>
+    <w:lvl w:ilvl="0" w:tplc="81C6F6B0">
+      <w:start w:val="1"/>
+      <w:numFmt w:val="decimal"/>
+      <w:lvlText w:val="%1"/>
+      <w:lvlJc w:val="left"/>
+      <w:pPr>
+        <w:ind w:left="720" w:hanging="360"/>
+      </w:pPr>
+      <w:rPr>
+        <w:rFonts w:hint="default"/>
+      </w:rPr>
+    </w:lvl>
+    <w:lvl w:ilvl="1" w:tplc="04160019" w:tentative="1">
+      <w:start w:val="1"/>
+      <w:numFmt w:val="lowerLetter"/>
+      <w:lvlText w:val="%2."/>
+      <w:lvlJc w:val="left"/>
+      <w:pPr>
+        <w:ind w:left="1440" w:hanging="360"/>
+      </w:pPr>
+    </w:lvl>
+    <w:lvl w:ilvl="2" w:tplc="0416001B" w:tentative="1">
+      <w:start w:val="1"/>
+      <w:numFmt w:val="lowerRoman"/>
+      <w:lvlText w:val="%3."/>
+      <w:lvlJc w:val="right"/>
+      <w:pPr>
+        <w:ind w:left="2160" w:hanging="180"/>
+      </w:pPr>
+    </w:lvl>
+    <w:lvl w:ilvl="3" w:tplc="0416000F" w:tentative="1">
+      <w:start w:val="1"/>
+      <w:numFmt w:val="decimal"/>
+      <w:lvlText w:val="%4."/>
+      <w:lvlJc w:val="left"/>
+      <w:pPr>
+        <w:ind w:left="2880" w:hanging="360"/>
+      </w:pPr>
+    </w:lvl>
+    <w:lvl w:ilvl="4" w:tplc="04160019" w:tentative="1">
+      <w:start w:val="1"/>
+      <w:numFmt w:val="lowerLetter"/>
+      <w:lvlText w:val="%5."/>
+      <w:lvlJc w:val="left"/>
+      <w:pPr>
+        <w:ind w:left="3600" w:hanging="360"/>
+      </w:pPr>
+    </w:lvl>
+    <w:lvl w:ilvl="5" w:tplc="0416001B" w:tentative="1">
+      <w:start w:val="1"/>
+      <w:numFmt w:val="lowerRoman"/>
+      <w:lvlText w:val="%6."/>
+      <w:lvlJc w:val="right"/>
+      <w:pPr>
+        <w:ind w:left="4320" w:hanging="180"/>
+      </w:pPr>
+    </w:lvl>
+    <w:lvl w:ilvl="6" w:tplc="0416000F" w:tentative="1">
+      <w:start w:val="1"/>
+      <w:numFmt w:val="decimal"/>
+      <w:lvlText w:val="%7."/>
+      <w:lvlJc w:val="left"/>
+      <w:pPr>
+        <w:ind w:left="5040" w:hanging="360"/>
+      </w:pPr>
+    </w:lvl>
+    <w:lvl w:ilvl="7" w:tplc="04160019" w:tentative="1">
+      <w:start w:val="1"/>
+      <w:numFmt w:val="lowerLetter"/>
+      <w:lvlText w:val="%8."/>
+      <w:lvlJc w:val="left"/>
+      <w:pPr>
+        <w:ind w:left="5760" w:hanging="360"/>
+      </w:pPr>
+    </w:lvl>
+    <w:lvl w:ilvl="8" w:tplc="0416001B" w:tentative="1">
+      <w:start w:val="1"/>
+      <w:numFmt w:val="lowerRoman"/>
+      <w:lvlText w:val="%9."/>
+      <w:lvlJc w:val="right"/>
+      <w:pPr>
+        <w:ind w:left="6480" w:hanging="180"/>
+      </w:pPr>
+    </w:lvl>
+  </w:abstractNum>
+  <w:abstractNum w:abstractNumId="11" w15:restartNumberingAfterBreak="0">
+    <w:nsid w:val="64A15022"/>
+    <w:multiLevelType w:val="hybridMultilevel"/>
+    <w:tmpl w:val="73504AE6"/>
+    <w:lvl w:ilvl="0" w:tplc="6D88872E">
+      <w:start w:val="1"/>
+      <w:numFmt w:val="decimal"/>
+      <w:lvlText w:val="%1."/>
+      <w:lvlJc w:val="left"/>
+      <w:pPr>
+        <w:ind w:left="1069" w:hanging="360"/>
+      </w:pPr>
+      <w:rPr>
+        <w:rFonts w:hint="default"/>
+      </w:rPr>
+    </w:lvl>
+    <w:lvl w:ilvl="1" w:tplc="04160019" w:tentative="1">
+      <w:start w:val="1"/>
+      <w:numFmt w:val="lowerLetter"/>
+      <w:lvlText w:val="%2."/>
+      <w:lvlJc w:val="left"/>
+      <w:pPr>
+        <w:ind w:left="1789" w:hanging="360"/>
+      </w:pPr>
+    </w:lvl>
+    <w:lvl w:ilvl="2" w:tplc="0416001B" w:tentative="1">
+      <w:start w:val="1"/>
+      <w:numFmt w:val="lowerRoman"/>
+      <w:lvlText w:val="%3."/>
+      <w:lvlJc w:val="right"/>
+      <w:pPr>
+        <w:ind w:left="2509" w:hanging="180"/>
+      </w:pPr>
+    </w:lvl>
+    <w:lvl w:ilvl="3" w:tplc="0416000F" w:tentative="1">
+      <w:start w:val="1"/>
+      <w:numFmt w:val="decimal"/>
+      <w:lvlText w:val="%4."/>
+      <w:lvlJc w:val="left"/>
+      <w:pPr>
+        <w:ind w:left="3229" w:hanging="360"/>
+      </w:pPr>
+    </w:lvl>
+    <w:lvl w:ilvl="4" w:tplc="04160019" w:tentative="1">
+      <w:start w:val="1"/>
+      <w:numFmt w:val="lowerLetter"/>
+      <w:lvlText w:val="%5."/>
+      <w:lvlJc w:val="left"/>
+      <w:pPr>
+        <w:ind w:left="3949" w:hanging="360"/>
+      </w:pPr>
+    </w:lvl>
+    <w:lvl w:ilvl="5" w:tplc="0416001B" w:tentative="1">
+      <w:start w:val="1"/>
+      <w:numFmt w:val="lowerRoman"/>
+      <w:lvlText w:val="%6."/>
+      <w:lvlJc w:val="right"/>
+      <w:pPr>
+        <w:ind w:left="4669" w:hanging="180"/>
+      </w:pPr>
+    </w:lvl>
+    <w:lvl w:ilvl="6" w:tplc="0416000F" w:tentative="1">
+      <w:start w:val="1"/>
+      <w:numFmt w:val="decimal"/>
+      <w:lvlText w:val="%7."/>
+      <w:lvlJc w:val="left"/>
+      <w:pPr>
+        <w:ind w:left="5389" w:hanging="360"/>
+      </w:pPr>
+    </w:lvl>
+    <w:lvl w:ilvl="7" w:tplc="04160019" w:tentative="1">
+      <w:start w:val="1"/>
+      <w:numFmt w:val="lowerLetter"/>
+      <w:lvlText w:val="%8."/>
+      <w:lvlJc w:val="left"/>
+      <w:pPr>
+        <w:ind w:left="6109" w:hanging="360"/>
+      </w:pPr>
+    </w:lvl>
+    <w:lvl w:ilvl="8" w:tplc="0416001B" w:tentative="1">
+      <w:start w:val="1"/>
+      <w:numFmt w:val="lowerRoman"/>
+      <w:lvlText w:val="%9."/>
+      <w:lvlJc w:val="right"/>
+      <w:pPr>
+        <w:ind w:left="6829" w:hanging="180"/>
+      </w:pPr>
+    </w:lvl>
+  </w:abstractNum>
+  <w:abstractNum w:abstractNumId="12" w15:restartNumberingAfterBreak="0">
     <w:nsid w:val="68827FD8"/>
     <w:multiLevelType w:val="hybridMultilevel"/>
     <w:tmpl w:val="B456EF5E"/>
@@ -35573,19 +36515,19 @@
     </w:lvl>
   </w:abstractNum>
   <w:num w:numId="1">
-    <w:abstractNumId w:val="6"/>
+    <w:abstractNumId w:val="9"/>
   </w:num>
   <w:num w:numId="2">
-    <w:abstractNumId w:val="7"/>
+    <w:abstractNumId w:val="10"/>
   </w:num>
   <w:num w:numId="3">
-    <w:abstractNumId w:val="8"/>
+    <w:abstractNumId w:val="12"/>
   </w:num>
   <w:num w:numId="4">
-    <w:abstractNumId w:val="3"/>
+    <w:abstractNumId w:val="4"/>
   </w:num>
   <w:num w:numId="5">
-    <w:abstractNumId w:val="4"/>
+    <w:abstractNumId w:val="5"/>
   </w:num>
   <w:num w:numId="6">
     <w:abstractNumId w:val="2"/>
@@ -35594,10 +36536,22 @@
     <w:abstractNumId w:val="0"/>
   </w:num>
   <w:num w:numId="8">
-    <w:abstractNumId w:val="5"/>
+    <w:abstractNumId w:val="6"/>
   </w:num>
   <w:num w:numId="9">
     <w:abstractNumId w:val="1"/>
+  </w:num>
+  <w:num w:numId="10">
+    <w:abstractNumId w:val="7"/>
+  </w:num>
+  <w:num w:numId="11">
+    <w:abstractNumId w:val="8"/>
+  </w:num>
+  <w:num w:numId="12">
+    <w:abstractNumId w:val="3"/>
+  </w:num>
+  <w:num w:numId="13">
+    <w:abstractNumId w:val="11"/>
   </w:num>
 </w:numbering>
 </file>
@@ -36756,7 +37710,7 @@
 </file>
 
 <file path=customXml/itemProps1.xml><?xml version="1.0" encoding="utf-8"?>
-<ds:datastoreItem xmlns:ds="http://schemas.openxmlformats.org/officeDocument/2006/customXml" ds:itemID="{3271C22F-FB04-42DA-9AC9-AE6863359480}">
+<ds:datastoreItem xmlns:ds="http://schemas.openxmlformats.org/officeDocument/2006/customXml" ds:itemID="{866502D7-101A-4F6C-9B4A-3FEC3909DDF8}">
   <ds:schemaRefs>
     <ds:schemaRef ds:uri="http://schemas.openxmlformats.org/officeDocument/2006/bibliography"/>
   </ds:schemaRefs>

</xml_diff>

<commit_message>
ultima atualizacao antes da capa dura
</commit_message>
<xml_diff>
--- a/TCC.docx
+++ b/TCC.docx
@@ -707,6 +707,7 @@
       <w:r>
         <w:rPr>
           <w:noProof/>
+          <w:lang w:eastAsia="pt-BR"/>
         </w:rPr>
         <mc:AlternateContent>
           <mc:Choice Requires="wps">
@@ -1252,7 +1253,13 @@
         <w:t>Agradeço</w:t>
       </w:r>
       <w:r>
-        <w:t xml:space="preserve"> primeiramente </w:t>
+        <w:t xml:space="preserve"> </w:t>
+      </w:r>
+      <w:r>
+        <w:t>em primeiro lugar</w:t>
+      </w:r>
+      <w:r>
+        <w:t xml:space="preserve"> </w:t>
       </w:r>
       <w:r>
         <w:t>a</w:t>
@@ -1285,19 +1292,7 @@
         <w:t>a</w:t>
       </w:r>
       <w:r>
-        <w:t xml:space="preserve"> ajudar no que fosse necessário. Ao meu companheiro de TCC, </w:t>
-      </w:r>
-      <w:r>
-        <w:t>Flávio Francisco</w:t>
-      </w:r>
-      <w:r>
-        <w:t xml:space="preserve"> do Nascimento, que, com muita força de vontade caminhou comigo </w:t>
-      </w:r>
-      <w:r>
-        <w:t>durante todos esses anos</w:t>
-      </w:r>
-      <w:r>
-        <w:t>.</w:t>
+        <w:t xml:space="preserve"> ajudar no que fosse necessário. Ao meu companheiro de TCC, Flávio Francisco do Nascimento, que, com muita força de vontade caminhou comigo durante todos esses anos.</w:t>
       </w:r>
       <w:r>
         <w:t xml:space="preserve"> Agradeço a todos os meus amigos e familiares, qu</w:t>
@@ -1351,91 +1346,83 @@
       <w:r>
         <w:tab/>
       </w:r>
-    </w:p>
-    <w:p>
-      <w:pPr>
-        <w:spacing w:line="360" w:lineRule="auto"/>
-        <w:jc w:val="both"/>
-      </w:pPr>
-    </w:p>
-    <w:p>
-      <w:pPr>
-        <w:spacing w:line="360" w:lineRule="auto"/>
-        <w:jc w:val="both"/>
-      </w:pPr>
-    </w:p>
-    <w:p>
-      <w:pPr>
-        <w:spacing w:line="360" w:lineRule="auto"/>
-        <w:jc w:val="both"/>
-      </w:pPr>
-    </w:p>
-    <w:p>
-      <w:pPr>
-        <w:spacing w:line="360" w:lineRule="auto"/>
-        <w:jc w:val="both"/>
-      </w:pPr>
-    </w:p>
-    <w:p>
-      <w:pPr>
-        <w:spacing w:line="360" w:lineRule="auto"/>
-        <w:jc w:val="both"/>
-      </w:pPr>
-    </w:p>
-    <w:p>
-      <w:pPr>
-        <w:spacing w:line="360" w:lineRule="auto"/>
-        <w:jc w:val="both"/>
-      </w:pPr>
-    </w:p>
-    <w:p>
-      <w:pPr>
-        <w:spacing w:line="360" w:lineRule="auto"/>
-        <w:jc w:val="both"/>
-      </w:pPr>
-    </w:p>
-    <w:p>
-      <w:pPr>
-        <w:spacing w:line="360" w:lineRule="auto"/>
-        <w:jc w:val="both"/>
-      </w:pPr>
-    </w:p>
-    <w:p>
-      <w:pPr>
-        <w:spacing w:line="360" w:lineRule="auto"/>
-        <w:jc w:val="both"/>
-      </w:pPr>
+      <w:r>
+        <w:t xml:space="preserve">Agradeço primeiramente a Deus por me dar força e persistência para vencer todas as etapas do curso de </w:t>
+      </w:r>
+      <w:r>
+        <w:t>S</w:t>
+      </w:r>
+      <w:r>
+        <w:t>istemas d</w:t>
+      </w:r>
+      <w:r>
+        <w:t>e</w:t>
+      </w:r>
+      <w:r>
+        <w:t xml:space="preserve"> Informação. Agradeço a meus pais Irineu Gonçalves do Nascimento e Maria Jos</w:t>
+      </w:r>
+      <w:r>
+        <w:t>é</w:t>
+      </w:r>
+      <w:r>
+        <w:t xml:space="preserve"> de Oliveira Nascimento que sempre me apoiaram nessa luta. Agradeço também a uma pessoa muito especial que me ajudou muito nesse caminho desde o início do curso, Angelita de Morais. E a meu amigo Allan Tomas Oliveira Franco, que desde o início do curso, lutou junto e me ajudou muito, sempre trabalhando em equipe. </w:t>
+      </w:r>
+      <w:r>
+        <w:t>Agradeço a meus sobrinhos Joao V</w:t>
+      </w:r>
+      <w:r>
+        <w:t xml:space="preserve">itor </w:t>
+      </w:r>
+      <w:r>
+        <w:t>d</w:t>
+      </w:r>
+      <w:r>
+        <w:t>o Nascimento Silv</w:t>
+      </w:r>
+      <w:r>
+        <w:t>a, Ana Clara do Nascimento e Joã</w:t>
+      </w:r>
+      <w:r>
+        <w:t>o Gabriel Nascimento da Silva, por</w:t>
+      </w:r>
+      <w:r>
+        <w:t xml:space="preserve"> serem uma das razõ</w:t>
+      </w:r>
+      <w:r>
+        <w:t xml:space="preserve">es de tanto esforço. Agradeço aos professores </w:t>
+      </w:r>
+      <w:r>
+        <w:t>Márcio Emílio Cruz Vono de Azevedo</w:t>
+      </w:r>
+      <w:r>
+        <w:t xml:space="preserve"> e José Luiz da Silva representando todos os professores que me instruíram em minha formação. Agradeço a meus amigos Jonas Santos</w:t>
+      </w:r>
+      <w:r>
+        <w:t xml:space="preserve"> do Couto</w:t>
+      </w:r>
+      <w:r>
+        <w:t xml:space="preserve"> que me ajudou muito nos estudos, Diógenes Aparecido Rezende por nos conceder ótimas ideias e ajuda</w:t>
+      </w:r>
+      <w:r>
+        <w:t xml:space="preserve"> para o trabalho de conclusão de</w:t>
+      </w:r>
+      <w:r>
+        <w:t xml:space="preserve"> curso. E por fim agradeço a todos colegas de sala e a todos que contribuíram para que eu pudesse conseguir realizar esse objetivo de minha vida.</w:t>
+      </w:r>
+    </w:p>
+    <w:p>
+      <w:pPr>
+        <w:spacing w:line="360" w:lineRule="auto"/>
+        <w:jc w:val="center"/>
+      </w:pPr>
+      <w:r>
+        <w:lastRenderedPageBreak/>
+        <w:t>LISTA DE F</w:t>
+      </w:r>
       <w:bookmarkStart w:id="6" w:name="_GoBack"/>
       <w:bookmarkEnd w:id="6"/>
-    </w:p>
-    <w:p>
-      <w:pPr>
-        <w:spacing w:line="360" w:lineRule="auto"/>
-      </w:pPr>
-    </w:p>
-    <w:p>
-      <w:pPr>
-        <w:spacing w:line="360" w:lineRule="auto"/>
-      </w:pPr>
-    </w:p>
-    <w:p>
-      <w:pPr>
-        <w:spacing w:line="360" w:lineRule="auto"/>
-      </w:pPr>
-    </w:p>
-    <w:p>
-      <w:pPr>
-        <w:spacing w:line="360" w:lineRule="auto"/>
-      </w:pPr>
-    </w:p>
-    <w:p>
-      <w:pPr>
-        <w:spacing w:line="360" w:lineRule="auto"/>
-        <w:jc w:val="center"/>
-      </w:pPr>
-      <w:r>
-        <w:lastRenderedPageBreak/>
-        <w:t>LISTA DE FIGURAS</w:t>
+      <w:r>
+        <w:t>IGURAS</w:t>
       </w:r>
     </w:p>
     <w:p>
@@ -2161,13 +2148,7 @@
         <w:t xml:space="preserve"> - </w:t>
       </w:r>
       <w:r>
-        <w:t>Tela inicial do a</w:t>
-      </w:r>
-      <w:r>
-        <w:t>p</w:t>
-      </w:r>
-      <w:r>
-        <w:t>licativo.</w:t>
+        <w:t>Tela inicial do aplicativo.</w:t>
       </w:r>
       <w:r>
         <w:fldChar w:fldCharType="end"/>
@@ -6257,21 +6238,7 @@
             <w:rStyle w:val="Hyperlink"/>
             <w:noProof/>
           </w:rPr>
-          <w:t>3 QUADRO METOD</w:t>
-        </w:r>
-        <w:r>
-          <w:rPr>
-            <w:rStyle w:val="Hyperlink"/>
-            <w:noProof/>
-          </w:rPr>
-          <w:t>O</w:t>
-        </w:r>
-        <w:r>
-          <w:rPr>
-            <w:rStyle w:val="Hyperlink"/>
-            <w:noProof/>
-          </w:rPr>
-          <w:t>LÓGICO</w:t>
+          <w:t>3 QUADRO METODOLÓGICO</w:t>
         </w:r>
         <w:r>
           <w:rPr>
@@ -10493,14 +10460,27 @@
       <w:r>
         <w:t xml:space="preserve">Figura </w:t>
       </w:r>
-      <w:fldSimple w:instr=" SEQ Figura \* ARABIC ">
-        <w:r>
-          <w:rPr>
-            <w:noProof/>
-          </w:rPr>
-          <w:t>1</w:t>
-        </w:r>
-      </w:fldSimple>
+      <w:r>
+        <w:fldChar w:fldCharType="begin"/>
+      </w:r>
+      <w:r>
+        <w:instrText xml:space="preserve"> SEQ Figura \* ARABIC </w:instrText>
+      </w:r>
+      <w:r>
+        <w:fldChar w:fldCharType="separate"/>
+      </w:r>
+      <w:r>
+        <w:rPr>
+          <w:noProof/>
+        </w:rPr>
+        <w:t>1</w:t>
+      </w:r>
+      <w:r>
+        <w:rPr>
+          <w:noProof/>
+        </w:rPr>
+        <w:fldChar w:fldCharType="end"/>
+      </w:r>
       <w:bookmarkEnd w:id="30"/>
       <w:r>
         <w:t xml:space="preserve"> - </w:t>
@@ -11194,14 +11174,27 @@
         <w:lastRenderedPageBreak/>
         <w:t xml:space="preserve">Figura </w:t>
       </w:r>
-      <w:fldSimple w:instr=" SEQ Figura \* ARABIC ">
-        <w:r>
-          <w:rPr>
-            <w:noProof/>
-          </w:rPr>
-          <w:t>2</w:t>
-        </w:r>
-      </w:fldSimple>
+      <w:r>
+        <w:fldChar w:fldCharType="begin"/>
+      </w:r>
+      <w:r>
+        <w:instrText xml:space="preserve"> SEQ Figura \* ARABIC </w:instrText>
+      </w:r>
+      <w:r>
+        <w:fldChar w:fldCharType="separate"/>
+      </w:r>
+      <w:r>
+        <w:rPr>
+          <w:noProof/>
+        </w:rPr>
+        <w:t>2</w:t>
+      </w:r>
+      <w:r>
+        <w:rPr>
+          <w:noProof/>
+        </w:rPr>
+        <w:fldChar w:fldCharType="end"/>
+      </w:r>
       <w:bookmarkEnd w:id="36"/>
       <w:r>
         <w:t xml:space="preserve"> - </w:t>
@@ -11376,14 +11369,27 @@
       <w:r>
         <w:t xml:space="preserve">Listagem </w:t>
       </w:r>
-      <w:fldSimple w:instr=" SEQ Listagem \* ARABIC ">
-        <w:r>
-          <w:rPr>
-            <w:noProof/>
-          </w:rPr>
-          <w:t>1</w:t>
-        </w:r>
-      </w:fldSimple>
+      <w:r>
+        <w:fldChar w:fldCharType="begin"/>
+      </w:r>
+      <w:r>
+        <w:instrText xml:space="preserve"> SEQ Listagem \* ARABIC </w:instrText>
+      </w:r>
+      <w:r>
+        <w:fldChar w:fldCharType="separate"/>
+      </w:r>
+      <w:r>
+        <w:rPr>
+          <w:noProof/>
+        </w:rPr>
+        <w:t>1</w:t>
+      </w:r>
+      <w:r>
+        <w:rPr>
+          <w:noProof/>
+        </w:rPr>
+        <w:fldChar w:fldCharType="end"/>
+      </w:r>
       <w:bookmarkEnd w:id="38"/>
       <w:r>
         <w:t xml:space="preserve"> </w:t>
@@ -12246,14 +12252,27 @@
       <w:r>
         <w:t xml:space="preserve">Figura </w:t>
       </w:r>
-      <w:fldSimple w:instr=" SEQ Figura \* ARABIC ">
-        <w:r>
-          <w:rPr>
-            <w:noProof/>
-          </w:rPr>
-          <w:t>3</w:t>
-        </w:r>
-      </w:fldSimple>
+      <w:r>
+        <w:fldChar w:fldCharType="begin"/>
+      </w:r>
+      <w:r>
+        <w:instrText xml:space="preserve"> SEQ Figura \* ARABIC </w:instrText>
+      </w:r>
+      <w:r>
+        <w:fldChar w:fldCharType="separate"/>
+      </w:r>
+      <w:r>
+        <w:rPr>
+          <w:noProof/>
+        </w:rPr>
+        <w:t>3</w:t>
+      </w:r>
+      <w:r>
+        <w:rPr>
+          <w:noProof/>
+        </w:rPr>
+        <w:fldChar w:fldCharType="end"/>
+      </w:r>
       <w:bookmarkEnd w:id="41"/>
       <w:r>
         <w:t xml:space="preserve"> - </w:t>
@@ -12493,14 +12512,27 @@
         <w:lastRenderedPageBreak/>
         <w:t xml:space="preserve">Figura </w:t>
       </w:r>
-      <w:fldSimple w:instr=" SEQ Figura \* ARABIC ">
-        <w:r>
-          <w:rPr>
-            <w:noProof/>
-          </w:rPr>
-          <w:t>4</w:t>
-        </w:r>
-      </w:fldSimple>
+      <w:r>
+        <w:fldChar w:fldCharType="begin"/>
+      </w:r>
+      <w:r>
+        <w:instrText xml:space="preserve"> SEQ Figura \* ARABIC </w:instrText>
+      </w:r>
+      <w:r>
+        <w:fldChar w:fldCharType="separate"/>
+      </w:r>
+      <w:r>
+        <w:rPr>
+          <w:noProof/>
+        </w:rPr>
+        <w:t>4</w:t>
+      </w:r>
+      <w:r>
+        <w:rPr>
+          <w:noProof/>
+        </w:rPr>
+        <w:fldChar w:fldCharType="end"/>
+      </w:r>
       <w:bookmarkEnd w:id="43"/>
       <w:r>
         <w:t xml:space="preserve"> - </w:t>
@@ -12775,14 +12807,27 @@
       <w:r>
         <w:t xml:space="preserve">Figura </w:t>
       </w:r>
-      <w:fldSimple w:instr=" SEQ Figura \* ARABIC ">
-        <w:r>
-          <w:rPr>
-            <w:noProof/>
-          </w:rPr>
-          <w:t>5</w:t>
-        </w:r>
-      </w:fldSimple>
+      <w:r>
+        <w:fldChar w:fldCharType="begin"/>
+      </w:r>
+      <w:r>
+        <w:instrText xml:space="preserve"> SEQ Figura \* ARABIC </w:instrText>
+      </w:r>
+      <w:r>
+        <w:fldChar w:fldCharType="separate"/>
+      </w:r>
+      <w:r>
+        <w:rPr>
+          <w:noProof/>
+        </w:rPr>
+        <w:t>5</w:t>
+      </w:r>
+      <w:r>
+        <w:rPr>
+          <w:noProof/>
+        </w:rPr>
+        <w:fldChar w:fldCharType="end"/>
+      </w:r>
       <w:bookmarkEnd w:id="45"/>
       <w:r>
         <w:t xml:space="preserve"> - </w:t>
@@ -12967,14 +13012,27 @@
       <w:r>
         <w:t xml:space="preserve">Figura </w:t>
       </w:r>
-      <w:fldSimple w:instr=" SEQ Figura \* ARABIC ">
-        <w:r>
-          <w:rPr>
-            <w:noProof/>
-          </w:rPr>
-          <w:t>6</w:t>
-        </w:r>
-      </w:fldSimple>
+      <w:r>
+        <w:fldChar w:fldCharType="begin"/>
+      </w:r>
+      <w:r>
+        <w:instrText xml:space="preserve"> SEQ Figura \* ARABIC </w:instrText>
+      </w:r>
+      <w:r>
+        <w:fldChar w:fldCharType="separate"/>
+      </w:r>
+      <w:r>
+        <w:rPr>
+          <w:noProof/>
+        </w:rPr>
+        <w:t>6</w:t>
+      </w:r>
+      <w:r>
+        <w:rPr>
+          <w:noProof/>
+        </w:rPr>
+        <w:fldChar w:fldCharType="end"/>
+      </w:r>
       <w:bookmarkEnd w:id="47"/>
       <w:r>
         <w:t xml:space="preserve"> - </w:t>
@@ -13132,14 +13190,27 @@
       <w:r>
         <w:t xml:space="preserve">Figura </w:t>
       </w:r>
-      <w:fldSimple w:instr=" SEQ Figura \* ARABIC ">
-        <w:r>
-          <w:rPr>
-            <w:noProof/>
-          </w:rPr>
-          <w:t>7</w:t>
-        </w:r>
-      </w:fldSimple>
+      <w:r>
+        <w:fldChar w:fldCharType="begin"/>
+      </w:r>
+      <w:r>
+        <w:instrText xml:space="preserve"> SEQ Figura \* ARABIC </w:instrText>
+      </w:r>
+      <w:r>
+        <w:fldChar w:fldCharType="separate"/>
+      </w:r>
+      <w:r>
+        <w:rPr>
+          <w:noProof/>
+        </w:rPr>
+        <w:t>7</w:t>
+      </w:r>
+      <w:r>
+        <w:rPr>
+          <w:noProof/>
+        </w:rPr>
+        <w:fldChar w:fldCharType="end"/>
+      </w:r>
       <w:bookmarkEnd w:id="49"/>
       <w:r>
         <w:t xml:space="preserve"> - </w:t>
@@ -13433,14 +13504,27 @@
       <w:r>
         <w:t xml:space="preserve">Figura </w:t>
       </w:r>
-      <w:fldSimple w:instr=" SEQ Figura \* ARABIC ">
-        <w:r>
-          <w:rPr>
-            <w:noProof/>
-          </w:rPr>
-          <w:t>8</w:t>
-        </w:r>
-      </w:fldSimple>
+      <w:r>
+        <w:fldChar w:fldCharType="begin"/>
+      </w:r>
+      <w:r>
+        <w:instrText xml:space="preserve"> SEQ Figura \* ARABIC </w:instrText>
+      </w:r>
+      <w:r>
+        <w:fldChar w:fldCharType="separate"/>
+      </w:r>
+      <w:r>
+        <w:rPr>
+          <w:noProof/>
+        </w:rPr>
+        <w:t>8</w:t>
+      </w:r>
+      <w:r>
+        <w:rPr>
+          <w:noProof/>
+        </w:rPr>
+        <w:fldChar w:fldCharType="end"/>
+      </w:r>
       <w:bookmarkEnd w:id="52"/>
       <w:r>
         <w:t xml:space="preserve"> - </w:t>
@@ -13685,14 +13769,27 @@
         <w:lastRenderedPageBreak/>
         <w:t xml:space="preserve">Figura </w:t>
       </w:r>
-      <w:fldSimple w:instr=" SEQ Figura \* ARABIC ">
-        <w:r>
-          <w:rPr>
-            <w:noProof/>
-          </w:rPr>
-          <w:t>9</w:t>
-        </w:r>
-      </w:fldSimple>
+      <w:r>
+        <w:fldChar w:fldCharType="begin"/>
+      </w:r>
+      <w:r>
+        <w:instrText xml:space="preserve"> SEQ Figura \* ARABIC </w:instrText>
+      </w:r>
+      <w:r>
+        <w:fldChar w:fldCharType="separate"/>
+      </w:r>
+      <w:r>
+        <w:rPr>
+          <w:noProof/>
+        </w:rPr>
+        <w:t>9</w:t>
+      </w:r>
+      <w:r>
+        <w:rPr>
+          <w:noProof/>
+        </w:rPr>
+        <w:fldChar w:fldCharType="end"/>
+      </w:r>
       <w:bookmarkEnd w:id="54"/>
       <w:r>
         <w:t xml:space="preserve"> - </w:t>
@@ -14056,14 +14153,27 @@
       <w:r>
         <w:t xml:space="preserve">Listagem </w:t>
       </w:r>
-      <w:fldSimple w:instr=" SEQ Listagem \* ARABIC ">
-        <w:r>
-          <w:rPr>
-            <w:noProof/>
-          </w:rPr>
-          <w:t>2</w:t>
-        </w:r>
-      </w:fldSimple>
+      <w:r>
+        <w:fldChar w:fldCharType="begin"/>
+      </w:r>
+      <w:r>
+        <w:instrText xml:space="preserve"> SEQ Listagem \* ARABIC </w:instrText>
+      </w:r>
+      <w:r>
+        <w:fldChar w:fldCharType="separate"/>
+      </w:r>
+      <w:r>
+        <w:rPr>
+          <w:noProof/>
+        </w:rPr>
+        <w:t>2</w:t>
+      </w:r>
+      <w:r>
+        <w:rPr>
+          <w:noProof/>
+        </w:rPr>
+        <w:fldChar w:fldCharType="end"/>
+      </w:r>
       <w:bookmarkEnd w:id="57"/>
       <w:r>
         <w:t xml:space="preserve"> - </w:t>
@@ -15758,14 +15868,27 @@
         <w:lastRenderedPageBreak/>
         <w:t xml:space="preserve">Listagem </w:t>
       </w:r>
-      <w:fldSimple w:instr=" SEQ Listagem \* ARABIC ">
-        <w:r>
-          <w:rPr>
-            <w:noProof/>
-          </w:rPr>
-          <w:t>3</w:t>
-        </w:r>
-      </w:fldSimple>
+      <w:r>
+        <w:fldChar w:fldCharType="begin"/>
+      </w:r>
+      <w:r>
+        <w:instrText xml:space="preserve"> SEQ Listagem \* ARABIC </w:instrText>
+      </w:r>
+      <w:r>
+        <w:fldChar w:fldCharType="separate"/>
+      </w:r>
+      <w:r>
+        <w:rPr>
+          <w:noProof/>
+        </w:rPr>
+        <w:t>3</w:t>
+      </w:r>
+      <w:r>
+        <w:rPr>
+          <w:noProof/>
+        </w:rPr>
+        <w:fldChar w:fldCharType="end"/>
+      </w:r>
       <w:bookmarkEnd w:id="59"/>
       <w:r>
         <w:t xml:space="preserve"> - </w:t>
@@ -18270,14 +18393,27 @@
         <w:lastRenderedPageBreak/>
         <w:t xml:space="preserve">Listagem </w:t>
       </w:r>
-      <w:fldSimple w:instr=" SEQ Listagem \* ARABIC ">
-        <w:r>
-          <w:rPr>
-            <w:noProof/>
-          </w:rPr>
-          <w:t>4</w:t>
-        </w:r>
-      </w:fldSimple>
+      <w:r>
+        <w:fldChar w:fldCharType="begin"/>
+      </w:r>
+      <w:r>
+        <w:instrText xml:space="preserve"> SEQ Listagem \* ARABIC </w:instrText>
+      </w:r>
+      <w:r>
+        <w:fldChar w:fldCharType="separate"/>
+      </w:r>
+      <w:r>
+        <w:rPr>
+          <w:noProof/>
+        </w:rPr>
+        <w:t>4</w:t>
+      </w:r>
+      <w:r>
+        <w:rPr>
+          <w:noProof/>
+        </w:rPr>
+        <w:fldChar w:fldCharType="end"/>
+      </w:r>
       <w:bookmarkEnd w:id="61"/>
       <w:r>
         <w:t xml:space="preserve"> </w:t>
@@ -20678,14 +20814,27 @@
       <w:r>
         <w:t xml:space="preserve">Listagem </w:t>
       </w:r>
-      <w:fldSimple w:instr=" SEQ Listagem \* ARABIC ">
-        <w:r>
-          <w:rPr>
-            <w:noProof/>
-          </w:rPr>
-          <w:t>5</w:t>
-        </w:r>
-      </w:fldSimple>
+      <w:r>
+        <w:fldChar w:fldCharType="begin"/>
+      </w:r>
+      <w:r>
+        <w:instrText xml:space="preserve"> SEQ Listagem \* ARABIC </w:instrText>
+      </w:r>
+      <w:r>
+        <w:fldChar w:fldCharType="separate"/>
+      </w:r>
+      <w:r>
+        <w:rPr>
+          <w:noProof/>
+        </w:rPr>
+        <w:t>5</w:t>
+      </w:r>
+      <w:r>
+        <w:rPr>
+          <w:noProof/>
+        </w:rPr>
+        <w:fldChar w:fldCharType="end"/>
+      </w:r>
       <w:bookmarkEnd w:id="63"/>
       <w:r>
         <w:t xml:space="preserve"> - </w:t>
@@ -21811,14 +21960,27 @@
         <w:lastRenderedPageBreak/>
         <w:t xml:space="preserve">Figura </w:t>
       </w:r>
-      <w:fldSimple w:instr=" SEQ Figura \* ARABIC ">
-        <w:r>
-          <w:rPr>
-            <w:noProof/>
-          </w:rPr>
-          <w:t>10</w:t>
-        </w:r>
-      </w:fldSimple>
+      <w:r>
+        <w:fldChar w:fldCharType="begin"/>
+      </w:r>
+      <w:r>
+        <w:instrText xml:space="preserve"> SEQ Figura \* ARABIC </w:instrText>
+      </w:r>
+      <w:r>
+        <w:fldChar w:fldCharType="separate"/>
+      </w:r>
+      <w:r>
+        <w:rPr>
+          <w:noProof/>
+        </w:rPr>
+        <w:t>10</w:t>
+      </w:r>
+      <w:r>
+        <w:rPr>
+          <w:noProof/>
+        </w:rPr>
+        <w:fldChar w:fldCharType="end"/>
+      </w:r>
       <w:bookmarkEnd w:id="65"/>
       <w:r>
         <w:t xml:space="preserve"> - </w:t>
@@ -22250,14 +22412,27 @@
       <w:r>
         <w:t xml:space="preserve">Listagem </w:t>
       </w:r>
-      <w:fldSimple w:instr=" SEQ Listagem \* ARABIC ">
-        <w:r>
-          <w:rPr>
-            <w:noProof/>
-          </w:rPr>
-          <w:t>6</w:t>
-        </w:r>
-      </w:fldSimple>
+      <w:r>
+        <w:fldChar w:fldCharType="begin"/>
+      </w:r>
+      <w:r>
+        <w:instrText xml:space="preserve"> SEQ Listagem \* ARABIC </w:instrText>
+      </w:r>
+      <w:r>
+        <w:fldChar w:fldCharType="separate"/>
+      </w:r>
+      <w:r>
+        <w:rPr>
+          <w:noProof/>
+        </w:rPr>
+        <w:t>6</w:t>
+      </w:r>
+      <w:r>
+        <w:rPr>
+          <w:noProof/>
+        </w:rPr>
+        <w:fldChar w:fldCharType="end"/>
+      </w:r>
       <w:bookmarkEnd w:id="69"/>
       <w:r>
         <w:t xml:space="preserve"> - </w:t>
@@ -23823,14 +23998,27 @@
       <w:r>
         <w:t xml:space="preserve">Listagem </w:t>
       </w:r>
-      <w:fldSimple w:instr=" SEQ Listagem \* ARABIC ">
-        <w:r>
-          <w:rPr>
-            <w:noProof/>
-          </w:rPr>
-          <w:t>7</w:t>
-        </w:r>
-      </w:fldSimple>
+      <w:r>
+        <w:fldChar w:fldCharType="begin"/>
+      </w:r>
+      <w:r>
+        <w:instrText xml:space="preserve"> SEQ Listagem \* ARABIC </w:instrText>
+      </w:r>
+      <w:r>
+        <w:fldChar w:fldCharType="separate"/>
+      </w:r>
+      <w:r>
+        <w:rPr>
+          <w:noProof/>
+        </w:rPr>
+        <w:t>7</w:t>
+      </w:r>
+      <w:r>
+        <w:rPr>
+          <w:noProof/>
+        </w:rPr>
+        <w:fldChar w:fldCharType="end"/>
+      </w:r>
       <w:bookmarkEnd w:id="71"/>
       <w:r>
         <w:t xml:space="preserve"> - </w:t>
@@ -24803,14 +24991,27 @@
         <w:lastRenderedPageBreak/>
         <w:t xml:space="preserve">Listagem </w:t>
       </w:r>
-      <w:fldSimple w:instr=" SEQ Listagem \* ARABIC ">
-        <w:r>
-          <w:rPr>
-            <w:noProof/>
-          </w:rPr>
-          <w:t>8</w:t>
-        </w:r>
-      </w:fldSimple>
+      <w:r>
+        <w:fldChar w:fldCharType="begin"/>
+      </w:r>
+      <w:r>
+        <w:instrText xml:space="preserve"> SEQ Listagem \* ARABIC </w:instrText>
+      </w:r>
+      <w:r>
+        <w:fldChar w:fldCharType="separate"/>
+      </w:r>
+      <w:r>
+        <w:rPr>
+          <w:noProof/>
+        </w:rPr>
+        <w:t>8</w:t>
+      </w:r>
+      <w:r>
+        <w:rPr>
+          <w:noProof/>
+        </w:rPr>
+        <w:fldChar w:fldCharType="end"/>
+      </w:r>
       <w:bookmarkEnd w:id="73"/>
       <w:r>
         <w:t xml:space="preserve"> - </w:t>
@@ -25880,14 +26081,27 @@
       <w:r>
         <w:t xml:space="preserve">Listagem </w:t>
       </w:r>
-      <w:fldSimple w:instr=" SEQ Listagem \* ARABIC ">
-        <w:r>
-          <w:rPr>
-            <w:noProof/>
-          </w:rPr>
-          <w:t>9</w:t>
-        </w:r>
-      </w:fldSimple>
+      <w:r>
+        <w:fldChar w:fldCharType="begin"/>
+      </w:r>
+      <w:r>
+        <w:instrText xml:space="preserve"> SEQ Listagem \* ARABIC </w:instrText>
+      </w:r>
+      <w:r>
+        <w:fldChar w:fldCharType="separate"/>
+      </w:r>
+      <w:r>
+        <w:rPr>
+          <w:noProof/>
+        </w:rPr>
+        <w:t>9</w:t>
+      </w:r>
+      <w:r>
+        <w:rPr>
+          <w:noProof/>
+        </w:rPr>
+        <w:fldChar w:fldCharType="end"/>
+      </w:r>
       <w:bookmarkEnd w:id="75"/>
       <w:r>
         <w:t xml:space="preserve"> - </w:t>
@@ -26544,14 +26758,27 @@
       <w:r>
         <w:t xml:space="preserve">Listagem </w:t>
       </w:r>
-      <w:fldSimple w:instr=" SEQ Listagem \* ARABIC ">
-        <w:r>
-          <w:rPr>
-            <w:noProof/>
-          </w:rPr>
-          <w:t>10</w:t>
-        </w:r>
-      </w:fldSimple>
+      <w:r>
+        <w:fldChar w:fldCharType="begin"/>
+      </w:r>
+      <w:r>
+        <w:instrText xml:space="preserve"> SEQ Listagem \* ARABIC </w:instrText>
+      </w:r>
+      <w:r>
+        <w:fldChar w:fldCharType="separate"/>
+      </w:r>
+      <w:r>
+        <w:rPr>
+          <w:noProof/>
+        </w:rPr>
+        <w:t>10</w:t>
+      </w:r>
+      <w:r>
+        <w:rPr>
+          <w:noProof/>
+        </w:rPr>
+        <w:fldChar w:fldCharType="end"/>
+      </w:r>
       <w:bookmarkEnd w:id="78"/>
       <w:r>
         <w:t xml:space="preserve"> - </w:t>
@@ -27464,14 +27691,27 @@
       <w:r>
         <w:t xml:space="preserve">Listagem </w:t>
       </w:r>
-      <w:fldSimple w:instr=" SEQ Listagem \* ARABIC ">
-        <w:r>
-          <w:rPr>
-            <w:noProof/>
-          </w:rPr>
-          <w:t>11</w:t>
-        </w:r>
-      </w:fldSimple>
+      <w:r>
+        <w:fldChar w:fldCharType="begin"/>
+      </w:r>
+      <w:r>
+        <w:instrText xml:space="preserve"> SEQ Listagem \* ARABIC </w:instrText>
+      </w:r>
+      <w:r>
+        <w:fldChar w:fldCharType="separate"/>
+      </w:r>
+      <w:r>
+        <w:rPr>
+          <w:noProof/>
+        </w:rPr>
+        <w:t>11</w:t>
+      </w:r>
+      <w:r>
+        <w:rPr>
+          <w:noProof/>
+        </w:rPr>
+        <w:fldChar w:fldCharType="end"/>
+      </w:r>
       <w:bookmarkEnd w:id="80"/>
       <w:r>
         <w:t xml:space="preserve"> - </w:t>
@@ -29156,14 +29396,27 @@
         <w:lastRenderedPageBreak/>
         <w:t xml:space="preserve">Listagem </w:t>
       </w:r>
-      <w:fldSimple w:instr=" SEQ Listagem \* ARABIC ">
-        <w:r>
-          <w:rPr>
-            <w:noProof/>
-          </w:rPr>
-          <w:t>12</w:t>
-        </w:r>
-      </w:fldSimple>
+      <w:r>
+        <w:fldChar w:fldCharType="begin"/>
+      </w:r>
+      <w:r>
+        <w:instrText xml:space="preserve"> SEQ Listagem \* ARABIC </w:instrText>
+      </w:r>
+      <w:r>
+        <w:fldChar w:fldCharType="separate"/>
+      </w:r>
+      <w:r>
+        <w:rPr>
+          <w:noProof/>
+        </w:rPr>
+        <w:t>12</w:t>
+      </w:r>
+      <w:r>
+        <w:rPr>
+          <w:noProof/>
+        </w:rPr>
+        <w:fldChar w:fldCharType="end"/>
+      </w:r>
       <w:bookmarkEnd w:id="82"/>
       <w:r>
         <w:t xml:space="preserve"> - </w:t>
@@ -30402,14 +30655,27 @@
       <w:r>
         <w:t xml:space="preserve">Listagem </w:t>
       </w:r>
-      <w:fldSimple w:instr=" SEQ Listagem \* ARABIC ">
-        <w:r>
-          <w:rPr>
-            <w:noProof/>
-          </w:rPr>
-          <w:t>13</w:t>
-        </w:r>
-      </w:fldSimple>
+      <w:r>
+        <w:fldChar w:fldCharType="begin"/>
+      </w:r>
+      <w:r>
+        <w:instrText xml:space="preserve"> SEQ Listagem \* ARABIC </w:instrText>
+      </w:r>
+      <w:r>
+        <w:fldChar w:fldCharType="separate"/>
+      </w:r>
+      <w:r>
+        <w:rPr>
+          <w:noProof/>
+        </w:rPr>
+        <w:t>13</w:t>
+      </w:r>
+      <w:r>
+        <w:rPr>
+          <w:noProof/>
+        </w:rPr>
+        <w:fldChar w:fldCharType="end"/>
+      </w:r>
       <w:bookmarkEnd w:id="84"/>
       <w:r>
         <w:t xml:space="preserve"> - </w:t>
@@ -30796,14 +31062,30 @@
       <w:r>
         <w:t xml:space="preserve">Listagem </w:t>
       </w:r>
-      <w:fldSimple w:instr=" SEQ Listagem \* ARABIC ">
-        <w:r>
-          <w:rPr>
-            <w:noProof/>
-          </w:rPr>
-          <w:t>14</w:t>
-        </w:r>
-      </w:fldSimple>
+      <w:r>
+        <w:fldChar w:fldCharType="begin"/>
+      </w:r>
+      <w:r>
+        <w:instrText xml:space="preserve"> SEQ Listag</w:instrText>
+      </w:r>
+      <w:r>
+        <w:instrText xml:space="preserve">em \* ARABIC </w:instrText>
+      </w:r>
+      <w:r>
+        <w:fldChar w:fldCharType="separate"/>
+      </w:r>
+      <w:r>
+        <w:rPr>
+          <w:noProof/>
+        </w:rPr>
+        <w:t>14</w:t>
+      </w:r>
+      <w:r>
+        <w:rPr>
+          <w:noProof/>
+        </w:rPr>
+        <w:fldChar w:fldCharType="end"/>
+      </w:r>
       <w:bookmarkEnd w:id="86"/>
       <w:r>
         <w:t xml:space="preserve"> - </w:t>
@@ -31403,14 +31685,27 @@
       <w:r>
         <w:t xml:space="preserve">Figura </w:t>
       </w:r>
-      <w:fldSimple w:instr=" SEQ Figura \* ARABIC ">
-        <w:r>
-          <w:rPr>
-            <w:noProof/>
-          </w:rPr>
-          <w:t>11</w:t>
-        </w:r>
-      </w:fldSimple>
+      <w:r>
+        <w:fldChar w:fldCharType="begin"/>
+      </w:r>
+      <w:r>
+        <w:instrText xml:space="preserve"> SEQ Figura \* ARABIC </w:instrText>
+      </w:r>
+      <w:r>
+        <w:fldChar w:fldCharType="separate"/>
+      </w:r>
+      <w:r>
+        <w:rPr>
+          <w:noProof/>
+        </w:rPr>
+        <w:t>11</w:t>
+      </w:r>
+      <w:r>
+        <w:rPr>
+          <w:noProof/>
+        </w:rPr>
+        <w:fldChar w:fldCharType="end"/>
+      </w:r>
       <w:bookmarkEnd w:id="89"/>
       <w:r>
         <w:t xml:space="preserve"> - </w:t>
@@ -31583,14 +31878,27 @@
         <w:lastRenderedPageBreak/>
         <w:t xml:space="preserve">Figura </w:t>
       </w:r>
-      <w:fldSimple w:instr=" SEQ Figura \* ARABIC ">
-        <w:r>
-          <w:rPr>
-            <w:noProof/>
-          </w:rPr>
-          <w:t>12</w:t>
-        </w:r>
-      </w:fldSimple>
+      <w:r>
+        <w:fldChar w:fldCharType="begin"/>
+      </w:r>
+      <w:r>
+        <w:instrText xml:space="preserve"> SEQ Figura \* ARABIC </w:instrText>
+      </w:r>
+      <w:r>
+        <w:fldChar w:fldCharType="separate"/>
+      </w:r>
+      <w:r>
+        <w:rPr>
+          <w:noProof/>
+        </w:rPr>
+        <w:t>12</w:t>
+      </w:r>
+      <w:r>
+        <w:rPr>
+          <w:noProof/>
+        </w:rPr>
+        <w:fldChar w:fldCharType="end"/>
+      </w:r>
       <w:bookmarkEnd w:id="91"/>
       <w:r>
         <w:t xml:space="preserve"> - </w:t>
@@ -31850,14 +32158,27 @@
         <w:lastRenderedPageBreak/>
         <w:t xml:space="preserve">Figura </w:t>
       </w:r>
-      <w:fldSimple w:instr=" SEQ Figura \* ARABIC ">
-        <w:r>
-          <w:rPr>
-            <w:noProof/>
-          </w:rPr>
-          <w:t>13</w:t>
-        </w:r>
-      </w:fldSimple>
+      <w:r>
+        <w:fldChar w:fldCharType="begin"/>
+      </w:r>
+      <w:r>
+        <w:instrText xml:space="preserve"> SEQ Figura \* ARABIC </w:instrText>
+      </w:r>
+      <w:r>
+        <w:fldChar w:fldCharType="separate"/>
+      </w:r>
+      <w:r>
+        <w:rPr>
+          <w:noProof/>
+        </w:rPr>
+        <w:t>13</w:t>
+      </w:r>
+      <w:r>
+        <w:rPr>
+          <w:noProof/>
+        </w:rPr>
+        <w:fldChar w:fldCharType="end"/>
+      </w:r>
       <w:bookmarkEnd w:id="93"/>
       <w:r>
         <w:t xml:space="preserve"> - </w:t>
@@ -31943,14 +32264,27 @@
       <w:r>
         <w:t xml:space="preserve">Figura </w:t>
       </w:r>
-      <w:fldSimple w:instr=" SEQ Figura \* ARABIC ">
-        <w:r>
-          <w:rPr>
-            <w:noProof/>
-          </w:rPr>
-          <w:t>14</w:t>
-        </w:r>
-      </w:fldSimple>
+      <w:r>
+        <w:fldChar w:fldCharType="begin"/>
+      </w:r>
+      <w:r>
+        <w:instrText xml:space="preserve"> SEQ Figura \* ARABIC </w:instrText>
+      </w:r>
+      <w:r>
+        <w:fldChar w:fldCharType="separate"/>
+      </w:r>
+      <w:r>
+        <w:rPr>
+          <w:noProof/>
+        </w:rPr>
+        <w:t>14</w:t>
+      </w:r>
+      <w:r>
+        <w:rPr>
+          <w:noProof/>
+        </w:rPr>
+        <w:fldChar w:fldCharType="end"/>
+      </w:r>
       <w:bookmarkEnd w:id="95"/>
       <w:r>
         <w:t xml:space="preserve"> - </w:t>
@@ -32226,14 +32560,27 @@
       <w:r>
         <w:t xml:space="preserve">Figura </w:t>
       </w:r>
-      <w:fldSimple w:instr=" SEQ Figura \* ARABIC ">
-        <w:r>
-          <w:rPr>
-            <w:noProof/>
-          </w:rPr>
-          <w:t>15</w:t>
-        </w:r>
-      </w:fldSimple>
+      <w:r>
+        <w:fldChar w:fldCharType="begin"/>
+      </w:r>
+      <w:r>
+        <w:instrText xml:space="preserve"> SEQ Figura \* ARABIC </w:instrText>
+      </w:r>
+      <w:r>
+        <w:fldChar w:fldCharType="separate"/>
+      </w:r>
+      <w:r>
+        <w:rPr>
+          <w:noProof/>
+        </w:rPr>
+        <w:t>15</w:t>
+      </w:r>
+      <w:r>
+        <w:rPr>
+          <w:noProof/>
+        </w:rPr>
+        <w:fldChar w:fldCharType="end"/>
+      </w:r>
       <w:bookmarkEnd w:id="97"/>
       <w:r>
         <w:t xml:space="preserve"> - </w:t>
@@ -32436,14 +32783,27 @@
       <w:r>
         <w:t xml:space="preserve">Figura </w:t>
       </w:r>
-      <w:fldSimple w:instr=" SEQ Figura \* ARABIC ">
-        <w:r>
-          <w:rPr>
-            <w:noProof/>
-          </w:rPr>
-          <w:t>16</w:t>
-        </w:r>
-      </w:fldSimple>
+      <w:r>
+        <w:fldChar w:fldCharType="begin"/>
+      </w:r>
+      <w:r>
+        <w:instrText xml:space="preserve"> SEQ Figura \* ARABIC </w:instrText>
+      </w:r>
+      <w:r>
+        <w:fldChar w:fldCharType="separate"/>
+      </w:r>
+      <w:r>
+        <w:rPr>
+          <w:noProof/>
+        </w:rPr>
+        <w:t>16</w:t>
+      </w:r>
+      <w:r>
+        <w:rPr>
+          <w:noProof/>
+        </w:rPr>
+        <w:fldChar w:fldCharType="end"/>
+      </w:r>
       <w:bookmarkEnd w:id="99"/>
       <w:r>
         <w:t xml:space="preserve"> - </w:t>
@@ -32649,14 +33009,27 @@
         <w:lastRenderedPageBreak/>
         <w:t xml:space="preserve">Figura </w:t>
       </w:r>
-      <w:fldSimple w:instr=" SEQ Figura \* ARABIC ">
-        <w:r>
-          <w:rPr>
-            <w:noProof/>
-          </w:rPr>
-          <w:t>17</w:t>
-        </w:r>
-      </w:fldSimple>
+      <w:r>
+        <w:fldChar w:fldCharType="begin"/>
+      </w:r>
+      <w:r>
+        <w:instrText xml:space="preserve"> SEQ Figura \* ARABIC </w:instrText>
+      </w:r>
+      <w:r>
+        <w:fldChar w:fldCharType="separate"/>
+      </w:r>
+      <w:r>
+        <w:rPr>
+          <w:noProof/>
+        </w:rPr>
+        <w:t>17</w:t>
+      </w:r>
+      <w:r>
+        <w:rPr>
+          <w:noProof/>
+        </w:rPr>
+        <w:fldChar w:fldCharType="end"/>
+      </w:r>
       <w:bookmarkEnd w:id="101"/>
       <w:r>
         <w:t xml:space="preserve"> - </w:t>
@@ -32871,14 +33244,27 @@
         <w:lastRenderedPageBreak/>
         <w:t xml:space="preserve">Figura </w:t>
       </w:r>
-      <w:fldSimple w:instr=" SEQ Figura \* ARABIC ">
-        <w:r>
-          <w:rPr>
-            <w:noProof/>
-          </w:rPr>
-          <w:t>18</w:t>
-        </w:r>
-      </w:fldSimple>
+      <w:r>
+        <w:fldChar w:fldCharType="begin"/>
+      </w:r>
+      <w:r>
+        <w:instrText xml:space="preserve"> SEQ Figura \* ARABIC </w:instrText>
+      </w:r>
+      <w:r>
+        <w:fldChar w:fldCharType="separate"/>
+      </w:r>
+      <w:r>
+        <w:rPr>
+          <w:noProof/>
+        </w:rPr>
+        <w:t>18</w:t>
+      </w:r>
+      <w:r>
+        <w:rPr>
+          <w:noProof/>
+        </w:rPr>
+        <w:fldChar w:fldCharType="end"/>
+      </w:r>
       <w:bookmarkEnd w:id="103"/>
       <w:r>
         <w:t xml:space="preserve"> - </w:t>
@@ -33120,14 +33506,27 @@
         <w:lastRenderedPageBreak/>
         <w:t xml:space="preserve">Figura </w:t>
       </w:r>
-      <w:fldSimple w:instr=" SEQ Figura \* ARABIC ">
-        <w:r>
-          <w:rPr>
-            <w:noProof/>
-          </w:rPr>
-          <w:t>19</w:t>
-        </w:r>
-      </w:fldSimple>
+      <w:r>
+        <w:fldChar w:fldCharType="begin"/>
+      </w:r>
+      <w:r>
+        <w:instrText xml:space="preserve"> SEQ Figura \* ARABIC </w:instrText>
+      </w:r>
+      <w:r>
+        <w:fldChar w:fldCharType="separate"/>
+      </w:r>
+      <w:r>
+        <w:rPr>
+          <w:noProof/>
+        </w:rPr>
+        <w:t>19</w:t>
+      </w:r>
+      <w:r>
+        <w:rPr>
+          <w:noProof/>
+        </w:rPr>
+        <w:fldChar w:fldCharType="end"/>
+      </w:r>
       <w:bookmarkEnd w:id="105"/>
       <w:r>
         <w:t xml:space="preserve"> - </w:t>
@@ -35147,6 +35546,7 @@
         <w:docPartUnique/>
       </w:docPartObj>
     </w:sdtPr>
+    <w:sdtEndPr/>
     <w:sdtContent>
       <w:p>
         <w:pPr>
@@ -35166,7 +35566,7 @@
           <w:rPr>
             <w:noProof/>
           </w:rPr>
-          <w:t>21</w:t>
+          <w:t>20</w:t>
         </w:r>
         <w:r>
           <w:fldChar w:fldCharType="end"/>
@@ -37710,7 +38110,7 @@
 </file>
 
 <file path=customXml/itemProps1.xml><?xml version="1.0" encoding="utf-8"?>
-<ds:datastoreItem xmlns:ds="http://schemas.openxmlformats.org/officeDocument/2006/customXml" ds:itemID="{866502D7-101A-4F6C-9B4A-3FEC3909DDF8}">
+<ds:datastoreItem xmlns:ds="http://schemas.openxmlformats.org/officeDocument/2006/customXml" ds:itemID="{636C89C0-B424-4436-81B3-4DE530F70917}">
   <ds:schemaRefs>
     <ds:schemaRef ds:uri="http://schemas.openxmlformats.org/officeDocument/2006/bibliography"/>
   </ds:schemaRefs>

</xml_diff>

<commit_message>
ultima atualizacao antes da capa dura 01
</commit_message>
<xml_diff>
--- a/TCC.docx
+++ b/TCC.docx
@@ -9,7 +9,9 @@
       </w:pPr>
       <w:bookmarkStart w:id="0" w:name="_UNIVERSIDADE_DO_VALE"/>
       <w:bookmarkStart w:id="1" w:name="capa"/>
+      <w:bookmarkStart w:id="2" w:name="_GoBack"/>
       <w:bookmarkEnd w:id="0"/>
+      <w:bookmarkEnd w:id="2"/>
       <w:r>
         <w:t>U</w:t>
       </w:r>
@@ -256,8 +258,8 @@
       <w:r>
         <w:t>6</w:t>
       </w:r>
-      <w:bookmarkStart w:id="2" w:name="_UNIVERSIDADE_DO_VALE_1"/>
-      <w:bookmarkEnd w:id="2"/>
+      <w:bookmarkStart w:id="3" w:name="_UNIVERSIDADE_DO_VALE_1"/>
+      <w:bookmarkEnd w:id="3"/>
     </w:p>
     <w:p>
       <w:pPr>
@@ -539,8 +541,8 @@
       <w:r>
         <w:t>201</w:t>
       </w:r>
-      <w:bookmarkStart w:id="3" w:name="_MODELO_DE_FICHA"/>
-      <w:bookmarkEnd w:id="3"/>
+      <w:bookmarkStart w:id="4" w:name="_MODELO_DE_FICHA"/>
+      <w:bookmarkEnd w:id="4"/>
       <w:r>
         <w:t>6</w:t>
       </w:r>
@@ -550,9 +552,9 @@
         <w:spacing w:line="360" w:lineRule="auto"/>
         <w:jc w:val="center"/>
       </w:pPr>
-      <w:bookmarkStart w:id="4" w:name="_SUMÁRIO"/>
-      <w:bookmarkStart w:id="5" w:name="sumário"/>
-      <w:bookmarkEnd w:id="4"/>
+      <w:bookmarkStart w:id="5" w:name="_SUMÁRIO"/>
+      <w:bookmarkStart w:id="6" w:name="sumário"/>
+      <w:bookmarkEnd w:id="5"/>
     </w:p>
     <w:p>
       <w:pPr>
@@ -712,7 +714,7 @@
         <mc:AlternateContent>
           <mc:Choice Requires="wps">
             <w:drawing>
-              <wp:inline distT="0" distB="0" distL="0" distR="0" wp14:anchorId="05275043" wp14:editId="503ED562">
+              <wp:inline distT="0" distB="0" distL="0" distR="0" wp14:anchorId="1D926FAA" wp14:editId="15D29AFD">
                 <wp:extent cx="5153025" cy="2228850"/>
                 <wp:effectExtent l="0" t="0" r="28575" b="19050"/>
                 <wp:docPr id="13" name="Caixa de Texto 2"/>
@@ -1417,12 +1419,7 @@
       </w:pPr>
       <w:r>
         <w:lastRenderedPageBreak/>
-        <w:t>LISTA DE F</w:t>
-      </w:r>
-      <w:bookmarkStart w:id="6" w:name="_GoBack"/>
-      <w:bookmarkEnd w:id="6"/>
-      <w:r>
-        <w:t>IGURAS</w:t>
+        <w:t>LISTA DE FIGURAS</w:t>
       </w:r>
     </w:p>
     <w:p>
@@ -2184,7 +2181,7 @@
         <w:rPr>
           <w:noProof/>
         </w:rPr>
-        <w:t>46</w:t>
+        <w:t>47</w:t>
       </w:r>
       <w:r>
         <w:fldChar w:fldCharType="end"/>
@@ -2255,7 +2252,7 @@
         <w:rPr>
           <w:noProof/>
         </w:rPr>
-        <w:t>47</w:t>
+        <w:t>48</w:t>
       </w:r>
       <w:r>
         <w:fldChar w:fldCharType="end"/>
@@ -2320,7 +2317,7 @@
         <w:rPr>
           <w:noProof/>
         </w:rPr>
-        <w:t>48</w:t>
+        <w:t>49</w:t>
       </w:r>
       <w:r>
         <w:fldChar w:fldCharType="end"/>
@@ -2385,7 +2382,7 @@
         <w:rPr>
           <w:noProof/>
         </w:rPr>
-        <w:t>48</w:t>
+        <w:t>49</w:t>
       </w:r>
       <w:r>
         <w:fldChar w:fldCharType="end"/>
@@ -2453,7 +2450,7 @@
         <w:rPr>
           <w:noProof/>
         </w:rPr>
-        <w:t>49</w:t>
+        <w:t>50</w:t>
       </w:r>
       <w:r>
         <w:fldChar w:fldCharType="end"/>
@@ -2524,7 +2521,7 @@
         <w:rPr>
           <w:noProof/>
         </w:rPr>
-        <w:t>50</w:t>
+        <w:t>51</w:t>
       </w:r>
       <w:r>
         <w:fldChar w:fldCharType="end"/>
@@ -2595,7 +2592,7 @@
         <w:rPr>
           <w:noProof/>
         </w:rPr>
-        <w:t>51</w:t>
+        <w:t>52</w:t>
       </w:r>
       <w:r>
         <w:fldChar w:fldCharType="end"/>
@@ -2663,7 +2660,7 @@
         <w:rPr>
           <w:noProof/>
         </w:rPr>
-        <w:t>52</w:t>
+        <w:t>53</w:t>
       </w:r>
       <w:r>
         <w:fldChar w:fldCharType="end"/>
@@ -2734,7 +2731,7 @@
         <w:rPr>
           <w:noProof/>
         </w:rPr>
-        <w:t>53</w:t>
+        <w:t>54</w:t>
       </w:r>
       <w:r>
         <w:fldChar w:fldCharType="end"/>
@@ -2915,7 +2912,10 @@
         <w:t xml:space="preserve"> - </w:t>
       </w:r>
       <w:r>
-        <w:t>Classe ConectionFactory.</w:t>
+        <w:t>Classe ConectionFactory</w:t>
+      </w:r>
+      <w:r>
+        <w:t>.</w:t>
       </w:r>
       <w:r>
         <w:fldChar w:fldCharType="end"/>
@@ -3155,7 +3155,7 @@
         <w:rPr>
           <w:noProof/>
         </w:rPr>
-        <w:t>36</w:t>
+        <w:t>37</w:t>
       </w:r>
       <w:r>
         <w:fldChar w:fldCharType="end"/>
@@ -3217,7 +3217,7 @@
         <w:rPr>
           <w:noProof/>
         </w:rPr>
-        <w:t>38</w:t>
+        <w:t>39</w:t>
       </w:r>
       <w:r>
         <w:fldChar w:fldCharType="end"/>
@@ -3285,7 +3285,7 @@
         <w:rPr>
           <w:noProof/>
         </w:rPr>
-        <w:t>39</w:t>
+        <w:t>40</w:t>
       </w:r>
       <w:r>
         <w:fldChar w:fldCharType="end"/>
@@ -3356,7 +3356,7 @@
         <w:rPr>
           <w:noProof/>
         </w:rPr>
-        <w:t>40</w:t>
+        <w:t>41</w:t>
       </w:r>
       <w:r>
         <w:fldChar w:fldCharType="end"/>
@@ -3424,7 +3424,7 @@
         <w:rPr>
           <w:noProof/>
         </w:rPr>
-        <w:t>40</w:t>
+        <w:t>41</w:t>
       </w:r>
       <w:r>
         <w:fldChar w:fldCharType="end"/>
@@ -3489,7 +3489,7 @@
         <w:rPr>
           <w:noProof/>
         </w:rPr>
-        <w:t>41</w:t>
+        <w:t>42</w:t>
       </w:r>
       <w:r>
         <w:fldChar w:fldCharType="end"/>
@@ -3521,7 +3521,10 @@
         <w:t xml:space="preserve"> - </w:t>
       </w:r>
       <w:r>
-        <w:t>Método responsável pela notificação.</w:t>
+        <w:t>Método responsável pela notificação</w:t>
+      </w:r>
+      <w:r>
+        <w:t>.</w:t>
       </w:r>
       <w:r>
         <w:fldChar w:fldCharType="end"/>
@@ -3551,7 +3554,7 @@
         <w:rPr>
           <w:noProof/>
         </w:rPr>
-        <w:t>42</w:t>
+        <w:t>43</w:t>
       </w:r>
       <w:r>
         <w:fldChar w:fldCharType="end"/>
@@ -3619,7 +3622,7 @@
         <w:rPr>
           <w:noProof/>
         </w:rPr>
-        <w:t>43</w:t>
+        <w:t>44</w:t>
       </w:r>
       <w:r>
         <w:fldChar w:fldCharType="end"/>
@@ -3690,7 +3693,7 @@
         <w:rPr>
           <w:noProof/>
         </w:rPr>
-        <w:t>43</w:t>
+        <w:t>44</w:t>
       </w:r>
       <w:r>
         <w:fldChar w:fldCharType="end"/>
@@ -3767,7 +3770,7 @@
         <w:rPr>
           <w:noProof/>
         </w:rPr>
-        <w:t>44</w:t>
+        <w:t>45</w:t>
       </w:r>
       <w:r>
         <w:fldChar w:fldCharType="end"/>
@@ -5188,7 +5191,7 @@
         </w:rPr>
       </w:pPr>
     </w:p>
-    <w:bookmarkEnd w:id="5"/>
+    <w:bookmarkEnd w:id="6"/>
     <w:p>
       <w:pPr>
         <w:pStyle w:val="Sumrio1"/>
@@ -7086,7 +7089,7 @@
             <w:noProof/>
             <w:webHidden/>
           </w:rPr>
-          <w:t>37</w:t>
+          <w:t>38</w:t>
         </w:r>
         <w:r>
           <w:rPr>
@@ -7159,7 +7162,7 @@
             <w:noProof/>
             <w:webHidden/>
           </w:rPr>
-          <w:t>37</w:t>
+          <w:t>38</w:t>
         </w:r>
         <w:r>
           <w:rPr>
@@ -7232,7 +7235,7 @@
             <w:noProof/>
             <w:webHidden/>
           </w:rPr>
-          <w:t>41</w:t>
+          <w:t>42</w:t>
         </w:r>
         <w:r>
           <w:rPr>
@@ -7304,7 +7307,7 @@
             <w:noProof/>
             <w:webHidden/>
           </w:rPr>
-          <w:t>45</w:t>
+          <w:t>46</w:t>
         </w:r>
         <w:r>
           <w:rPr>
@@ -7376,7 +7379,7 @@
             <w:noProof/>
             <w:webHidden/>
           </w:rPr>
-          <w:t>54</w:t>
+          <w:t>55</w:t>
         </w:r>
         <w:r>
           <w:rPr>
@@ -10460,27 +10463,14 @@
       <w:r>
         <w:t xml:space="preserve">Figura </w:t>
       </w:r>
-      <w:r>
-        <w:fldChar w:fldCharType="begin"/>
-      </w:r>
-      <w:r>
-        <w:instrText xml:space="preserve"> SEQ Figura \* ARABIC </w:instrText>
-      </w:r>
-      <w:r>
-        <w:fldChar w:fldCharType="separate"/>
-      </w:r>
-      <w:r>
-        <w:rPr>
-          <w:noProof/>
-        </w:rPr>
-        <w:t>1</w:t>
-      </w:r>
-      <w:r>
-        <w:rPr>
-          <w:noProof/>
-        </w:rPr>
-        <w:fldChar w:fldCharType="end"/>
-      </w:r>
+      <w:fldSimple w:instr=" SEQ Figura \* ARABIC ">
+        <w:r>
+          <w:rPr>
+            <w:noProof/>
+          </w:rPr>
+          <w:t>1</w:t>
+        </w:r>
+      </w:fldSimple>
       <w:bookmarkEnd w:id="30"/>
       <w:r>
         <w:t xml:space="preserve"> - </w:t>
@@ -10511,7 +10501,7 @@
           <w:lang w:eastAsia="pt-BR"/>
         </w:rPr>
         <w:drawing>
-          <wp:inline distT="0" distB="0" distL="0" distR="0" wp14:anchorId="158CFB09" wp14:editId="5C87481B">
+          <wp:inline distT="0" distB="0" distL="0" distR="0" wp14:anchorId="4B90984D" wp14:editId="052FAB40">
             <wp:extent cx="5759450" cy="4298950"/>
             <wp:effectExtent l="0" t="0" r="0" b="6350"/>
             <wp:docPr id="12" name="Imagem 12"/>
@@ -11174,27 +11164,14 @@
         <w:lastRenderedPageBreak/>
         <w:t xml:space="preserve">Figura </w:t>
       </w:r>
-      <w:r>
-        <w:fldChar w:fldCharType="begin"/>
-      </w:r>
-      <w:r>
-        <w:instrText xml:space="preserve"> SEQ Figura \* ARABIC </w:instrText>
-      </w:r>
-      <w:r>
-        <w:fldChar w:fldCharType="separate"/>
-      </w:r>
-      <w:r>
-        <w:rPr>
-          <w:noProof/>
-        </w:rPr>
-        <w:t>2</w:t>
-      </w:r>
-      <w:r>
-        <w:rPr>
-          <w:noProof/>
-        </w:rPr>
-        <w:fldChar w:fldCharType="end"/>
-      </w:r>
+      <w:fldSimple w:instr=" SEQ Figura \* ARABIC ">
+        <w:r>
+          <w:rPr>
+            <w:noProof/>
+          </w:rPr>
+          <w:t>2</w:t>
+        </w:r>
+      </w:fldSimple>
       <w:bookmarkEnd w:id="36"/>
       <w:r>
         <w:t xml:space="preserve"> - </w:t>
@@ -11218,7 +11195,7 @@
           <w:lang w:eastAsia="pt-BR"/>
         </w:rPr>
         <w:drawing>
-          <wp:inline distT="0" distB="0" distL="0" distR="0" wp14:anchorId="4CE62AB8" wp14:editId="3501B8CD">
+          <wp:inline distT="0" distB="0" distL="0" distR="0" wp14:anchorId="10C97199" wp14:editId="1B17A8AA">
             <wp:extent cx="5181600" cy="2657475"/>
             <wp:effectExtent l="0" t="0" r="0" b="9525"/>
             <wp:docPr id="1" name="Imagem 1"/>
@@ -11369,27 +11346,14 @@
       <w:r>
         <w:t xml:space="preserve">Listagem </w:t>
       </w:r>
-      <w:r>
-        <w:fldChar w:fldCharType="begin"/>
-      </w:r>
-      <w:r>
-        <w:instrText xml:space="preserve"> SEQ Listagem \* ARABIC </w:instrText>
-      </w:r>
-      <w:r>
-        <w:fldChar w:fldCharType="separate"/>
-      </w:r>
-      <w:r>
-        <w:rPr>
-          <w:noProof/>
-        </w:rPr>
-        <w:t>1</w:t>
-      </w:r>
-      <w:r>
-        <w:rPr>
-          <w:noProof/>
-        </w:rPr>
-        <w:fldChar w:fldCharType="end"/>
-      </w:r>
+      <w:fldSimple w:instr=" SEQ Listagem \* ARABIC ">
+        <w:r>
+          <w:rPr>
+            <w:noProof/>
+          </w:rPr>
+          <w:t>1</w:t>
+        </w:r>
+      </w:fldSimple>
       <w:bookmarkEnd w:id="38"/>
       <w:r>
         <w:t xml:space="preserve"> </w:t>
@@ -11417,7 +11381,7 @@
         <mc:AlternateContent>
           <mc:Choice Requires="wps">
             <w:drawing>
-              <wp:inline distT="0" distB="0" distL="0" distR="0" wp14:anchorId="1E1B4FCA" wp14:editId="18D0BE85">
+              <wp:inline distT="0" distB="0" distL="0" distR="0" wp14:anchorId="75AE506E" wp14:editId="3B508186">
                 <wp:extent cx="5943600" cy="1310400"/>
                 <wp:effectExtent l="0" t="0" r="0" b="0"/>
                 <wp:docPr id="17" name="Caixa de Texto 2"/>
@@ -12252,50 +12216,37 @@
       <w:r>
         <w:t xml:space="preserve">Figura </w:t>
       </w:r>
-      <w:r>
-        <w:fldChar w:fldCharType="begin"/>
-      </w:r>
-      <w:r>
-        <w:instrText xml:space="preserve"> SEQ Figura \* ARABIC </w:instrText>
-      </w:r>
-      <w:r>
-        <w:fldChar w:fldCharType="separate"/>
-      </w:r>
+      <w:fldSimple w:instr=" SEQ Figura \* ARABIC ">
+        <w:r>
+          <w:rPr>
+            <w:noProof/>
+          </w:rPr>
+          <w:t>3</w:t>
+        </w:r>
+      </w:fldSimple>
+      <w:bookmarkEnd w:id="41"/>
+      <w:r>
+        <w:t xml:space="preserve"> - </w:t>
+      </w:r>
+      <w:r>
+        <w:rPr>
+          <w:b w:val="0"/>
+        </w:rPr>
+        <w:t>Instalação do Cordova e do Ionic.</w:t>
+      </w:r>
+      <w:bookmarkEnd w:id="42"/>
+    </w:p>
+    <w:p>
+      <w:pPr>
+        <w:jc w:val="center"/>
+      </w:pPr>
       <w:r>
         <w:rPr>
           <w:noProof/>
-        </w:rPr>
-        <w:t>3</w:t>
-      </w:r>
-      <w:r>
-        <w:rPr>
-          <w:noProof/>
-        </w:rPr>
-        <w:fldChar w:fldCharType="end"/>
-      </w:r>
-      <w:bookmarkEnd w:id="41"/>
-      <w:r>
-        <w:t xml:space="preserve"> - </w:t>
-      </w:r>
-      <w:r>
-        <w:rPr>
-          <w:b w:val="0"/>
-        </w:rPr>
-        <w:t>Instalação do Cordova e do Ionic.</w:t>
-      </w:r>
-      <w:bookmarkEnd w:id="42"/>
-    </w:p>
-    <w:p>
-      <w:pPr>
-        <w:jc w:val="center"/>
-      </w:pPr>
-      <w:r>
-        <w:rPr>
-          <w:noProof/>
           <w:lang w:eastAsia="pt-BR"/>
         </w:rPr>
         <w:drawing>
-          <wp:inline distT="0" distB="0" distL="0" distR="0" wp14:anchorId="1B29A865" wp14:editId="282DE763">
+          <wp:inline distT="0" distB="0" distL="0" distR="0" wp14:anchorId="1A85CB5F" wp14:editId="19D7BF40">
             <wp:extent cx="5543550" cy="2276475"/>
             <wp:effectExtent l="0" t="0" r="0" b="9525"/>
             <wp:docPr id="5" name="Imagem 5"/>
@@ -12512,59 +12463,46 @@
         <w:lastRenderedPageBreak/>
         <w:t xml:space="preserve">Figura </w:t>
       </w:r>
-      <w:r>
-        <w:fldChar w:fldCharType="begin"/>
-      </w:r>
-      <w:r>
-        <w:instrText xml:space="preserve"> SEQ Figura \* ARABIC </w:instrText>
-      </w:r>
-      <w:r>
-        <w:fldChar w:fldCharType="separate"/>
-      </w:r>
-      <w:r>
-        <w:rPr>
+      <w:fldSimple w:instr=" SEQ Figura \* ARABIC ">
+        <w:r>
+          <w:rPr>
+            <w:noProof/>
+          </w:rPr>
+          <w:t>4</w:t>
+        </w:r>
+      </w:fldSimple>
+      <w:bookmarkEnd w:id="43"/>
+      <w:r>
+        <w:t xml:space="preserve"> - </w:t>
+      </w:r>
+      <w:r>
+        <w:rPr>
+          <w:b w:val="0"/>
+        </w:rPr>
+        <w:t>Criação de um novo projeto Ionic.</w:t>
+      </w:r>
+      <w:bookmarkEnd w:id="44"/>
+    </w:p>
+    <w:p>
+      <w:pPr>
+        <w:jc w:val="center"/>
+        <w:rPr>
+          <w:rFonts w:eastAsia="Times New Roman"/>
+          <w:color w:val="000000"/>
+          <w:szCs w:val="20"/>
+          <w:lang w:eastAsia="pt-BR"/>
+        </w:rPr>
+      </w:pPr>
+      <w:r>
+        <w:rPr>
+          <w:rFonts w:eastAsia="Times New Roman"/>
           <w:noProof/>
-        </w:rPr>
-        <w:t>4</w:t>
-      </w:r>
-      <w:r>
-        <w:rPr>
-          <w:noProof/>
-        </w:rPr>
-        <w:fldChar w:fldCharType="end"/>
-      </w:r>
-      <w:bookmarkEnd w:id="43"/>
-      <w:r>
-        <w:t xml:space="preserve"> - </w:t>
-      </w:r>
-      <w:r>
-        <w:rPr>
-          <w:b w:val="0"/>
-        </w:rPr>
-        <w:t>Criação de um novo projeto Ionic.</w:t>
-      </w:r>
-      <w:bookmarkEnd w:id="44"/>
-    </w:p>
-    <w:p>
-      <w:pPr>
-        <w:jc w:val="center"/>
-        <w:rPr>
-          <w:rFonts w:eastAsia="Times New Roman"/>
           <w:color w:val="000000"/>
           <w:szCs w:val="20"/>
           <w:lang w:eastAsia="pt-BR"/>
         </w:rPr>
-      </w:pPr>
-      <w:r>
-        <w:rPr>
-          <w:rFonts w:eastAsia="Times New Roman"/>
-          <w:noProof/>
-          <w:color w:val="000000"/>
-          <w:szCs w:val="20"/>
-          <w:lang w:eastAsia="pt-BR"/>
-        </w:rPr>
         <w:drawing>
-          <wp:inline distT="0" distB="0" distL="0" distR="0" wp14:anchorId="04127964" wp14:editId="53C79C30">
+          <wp:inline distT="0" distB="0" distL="0" distR="0" wp14:anchorId="04D0B586" wp14:editId="55D07CCB">
             <wp:extent cx="5762625" cy="3390900"/>
             <wp:effectExtent l="0" t="0" r="9525" b="0"/>
             <wp:docPr id="6" name="Imagem 6"/>
@@ -12807,59 +12745,46 @@
       <w:r>
         <w:t xml:space="preserve">Figura </w:t>
       </w:r>
-      <w:r>
-        <w:fldChar w:fldCharType="begin"/>
-      </w:r>
-      <w:r>
-        <w:instrText xml:space="preserve"> SEQ Figura \* ARABIC </w:instrText>
-      </w:r>
-      <w:r>
-        <w:fldChar w:fldCharType="separate"/>
-      </w:r>
-      <w:r>
-        <w:rPr>
+      <w:fldSimple w:instr=" SEQ Figura \* ARABIC ">
+        <w:r>
+          <w:rPr>
+            <w:noProof/>
+          </w:rPr>
+          <w:t>5</w:t>
+        </w:r>
+      </w:fldSimple>
+      <w:bookmarkEnd w:id="45"/>
+      <w:r>
+        <w:t xml:space="preserve"> - </w:t>
+      </w:r>
+      <w:r>
+        <w:rPr>
+          <w:b w:val="0"/>
+        </w:rPr>
+        <w:t>Diretório raiz do projeto Ionic.</w:t>
+      </w:r>
+      <w:bookmarkEnd w:id="46"/>
+    </w:p>
+    <w:p>
+      <w:pPr>
+        <w:jc w:val="center"/>
+        <w:rPr>
+          <w:rFonts w:eastAsia="Times New Roman"/>
+          <w:color w:val="000000"/>
+          <w:szCs w:val="20"/>
+          <w:lang w:eastAsia="pt-BR"/>
+        </w:rPr>
+      </w:pPr>
+      <w:r>
+        <w:rPr>
+          <w:rFonts w:eastAsia="Times New Roman"/>
           <w:noProof/>
-        </w:rPr>
-        <w:t>5</w:t>
-      </w:r>
-      <w:r>
-        <w:rPr>
-          <w:noProof/>
-        </w:rPr>
-        <w:fldChar w:fldCharType="end"/>
-      </w:r>
-      <w:bookmarkEnd w:id="45"/>
-      <w:r>
-        <w:t xml:space="preserve"> - </w:t>
-      </w:r>
-      <w:r>
-        <w:rPr>
-          <w:b w:val="0"/>
-        </w:rPr>
-        <w:t>Diretório raiz do projeto Ionic.</w:t>
-      </w:r>
-      <w:bookmarkEnd w:id="46"/>
-    </w:p>
-    <w:p>
-      <w:pPr>
-        <w:jc w:val="center"/>
-        <w:rPr>
-          <w:rFonts w:eastAsia="Times New Roman"/>
           <w:color w:val="000000"/>
           <w:szCs w:val="20"/>
           <w:lang w:eastAsia="pt-BR"/>
         </w:rPr>
-      </w:pPr>
-      <w:r>
-        <w:rPr>
-          <w:rFonts w:eastAsia="Times New Roman"/>
-          <w:noProof/>
-          <w:color w:val="000000"/>
-          <w:szCs w:val="20"/>
-          <w:lang w:eastAsia="pt-BR"/>
-        </w:rPr>
         <w:drawing>
-          <wp:inline distT="0" distB="0" distL="0" distR="0" wp14:anchorId="2BBFB362" wp14:editId="74517730">
+          <wp:inline distT="0" distB="0" distL="0" distR="0" wp14:anchorId="3A504A8B" wp14:editId="35488552">
             <wp:extent cx="5600700" cy="2657475"/>
             <wp:effectExtent l="0" t="0" r="0" b="9525"/>
             <wp:docPr id="7" name="Imagem 7"/>
@@ -13012,50 +12937,37 @@
       <w:r>
         <w:t xml:space="preserve">Figura </w:t>
       </w:r>
-      <w:r>
-        <w:fldChar w:fldCharType="begin"/>
-      </w:r>
-      <w:r>
-        <w:instrText xml:space="preserve"> SEQ Figura \* ARABIC </w:instrText>
-      </w:r>
-      <w:r>
-        <w:fldChar w:fldCharType="separate"/>
-      </w:r>
+      <w:fldSimple w:instr=" SEQ Figura \* ARABIC ">
+        <w:r>
+          <w:rPr>
+            <w:noProof/>
+          </w:rPr>
+          <w:t>6</w:t>
+        </w:r>
+      </w:fldSimple>
+      <w:bookmarkEnd w:id="47"/>
+      <w:r>
+        <w:t xml:space="preserve"> - </w:t>
+      </w:r>
+      <w:r>
+        <w:rPr>
+          <w:b w:val="0"/>
+        </w:rPr>
+        <w:t>Instalação da plataforma Android no projeto Ionic.</w:t>
+      </w:r>
+      <w:bookmarkEnd w:id="48"/>
+    </w:p>
+    <w:p>
+      <w:pPr>
+        <w:jc w:val="center"/>
+      </w:pPr>
       <w:r>
         <w:rPr>
           <w:noProof/>
-        </w:rPr>
-        <w:t>6</w:t>
-      </w:r>
-      <w:r>
-        <w:rPr>
-          <w:noProof/>
-        </w:rPr>
-        <w:fldChar w:fldCharType="end"/>
-      </w:r>
-      <w:bookmarkEnd w:id="47"/>
-      <w:r>
-        <w:t xml:space="preserve"> - </w:t>
-      </w:r>
-      <w:r>
-        <w:rPr>
-          <w:b w:val="0"/>
-        </w:rPr>
-        <w:t>Instalação da plataforma Android no projeto Ionic.</w:t>
-      </w:r>
-      <w:bookmarkEnd w:id="48"/>
-    </w:p>
-    <w:p>
-      <w:pPr>
-        <w:jc w:val="center"/>
-      </w:pPr>
-      <w:r>
-        <w:rPr>
-          <w:noProof/>
           <w:lang w:eastAsia="pt-BR"/>
         </w:rPr>
         <w:drawing>
-          <wp:inline distT="0" distB="0" distL="0" distR="0" wp14:anchorId="74565C4D" wp14:editId="301FFD85">
+          <wp:inline distT="0" distB="0" distL="0" distR="0" wp14:anchorId="3A2F77ED" wp14:editId="4A189078">
             <wp:extent cx="5553075" cy="2047875"/>
             <wp:effectExtent l="0" t="0" r="9525" b="9525"/>
             <wp:docPr id="8" name="Imagem 8"/>
@@ -13190,50 +13102,37 @@
       <w:r>
         <w:t xml:space="preserve">Figura </w:t>
       </w:r>
-      <w:r>
-        <w:fldChar w:fldCharType="begin"/>
-      </w:r>
-      <w:r>
-        <w:instrText xml:space="preserve"> SEQ Figura \* ARABIC </w:instrText>
-      </w:r>
-      <w:r>
-        <w:fldChar w:fldCharType="separate"/>
-      </w:r>
+      <w:fldSimple w:instr=" SEQ Figura \* ARABIC ">
+        <w:r>
+          <w:rPr>
+            <w:noProof/>
+          </w:rPr>
+          <w:t>7</w:t>
+        </w:r>
+      </w:fldSimple>
+      <w:bookmarkEnd w:id="49"/>
+      <w:r>
+        <w:t xml:space="preserve"> - </w:t>
+      </w:r>
+      <w:r>
+        <w:rPr>
+          <w:b w:val="0"/>
+        </w:rPr>
+        <w:t>Compilação do aplicativo.</w:t>
+      </w:r>
+      <w:bookmarkEnd w:id="50"/>
+    </w:p>
+    <w:p>
+      <w:pPr>
+        <w:jc w:val="center"/>
+      </w:pPr>
       <w:r>
         <w:rPr>
           <w:noProof/>
-        </w:rPr>
-        <w:t>7</w:t>
-      </w:r>
-      <w:r>
-        <w:rPr>
-          <w:noProof/>
-        </w:rPr>
-        <w:fldChar w:fldCharType="end"/>
-      </w:r>
-      <w:bookmarkEnd w:id="49"/>
-      <w:r>
-        <w:t xml:space="preserve"> - </w:t>
-      </w:r>
-      <w:r>
-        <w:rPr>
-          <w:b w:val="0"/>
-        </w:rPr>
-        <w:t>Compilação do aplicativo.</w:t>
-      </w:r>
-      <w:bookmarkEnd w:id="50"/>
-    </w:p>
-    <w:p>
-      <w:pPr>
-        <w:jc w:val="center"/>
-      </w:pPr>
-      <w:r>
-        <w:rPr>
-          <w:noProof/>
           <w:lang w:eastAsia="pt-BR"/>
         </w:rPr>
         <w:drawing>
-          <wp:inline distT="0" distB="0" distL="0" distR="0" wp14:anchorId="564DA16B" wp14:editId="7B36785C">
+          <wp:inline distT="0" distB="0" distL="0" distR="0" wp14:anchorId="2B6B2F7A" wp14:editId="4A0913AB">
             <wp:extent cx="5543550" cy="1133475"/>
             <wp:effectExtent l="0" t="0" r="0" b="9525"/>
             <wp:docPr id="9" name="Imagem 9"/>
@@ -13504,50 +13403,37 @@
       <w:r>
         <w:t xml:space="preserve">Figura </w:t>
       </w:r>
-      <w:r>
-        <w:fldChar w:fldCharType="begin"/>
-      </w:r>
-      <w:r>
-        <w:instrText xml:space="preserve"> SEQ Figura \* ARABIC </w:instrText>
-      </w:r>
-      <w:r>
-        <w:fldChar w:fldCharType="separate"/>
-      </w:r>
+      <w:fldSimple w:instr=" SEQ Figura \* ARABIC ">
+        <w:r>
+          <w:rPr>
+            <w:noProof/>
+          </w:rPr>
+          <w:t>8</w:t>
+        </w:r>
+      </w:fldSimple>
+      <w:bookmarkEnd w:id="52"/>
+      <w:r>
+        <w:t xml:space="preserve"> - </w:t>
+      </w:r>
+      <w:r>
+        <w:rPr>
+          <w:b w:val="0"/>
+        </w:rPr>
+        <w:t>Interface do phpMyAdmin.</w:t>
+      </w:r>
+      <w:bookmarkEnd w:id="53"/>
+    </w:p>
+    <w:p>
+      <w:pPr>
+        <w:jc w:val="center"/>
+      </w:pPr>
       <w:r>
         <w:rPr>
           <w:noProof/>
-        </w:rPr>
-        <w:t>8</w:t>
-      </w:r>
-      <w:r>
-        <w:rPr>
-          <w:noProof/>
-        </w:rPr>
-        <w:fldChar w:fldCharType="end"/>
-      </w:r>
-      <w:bookmarkEnd w:id="52"/>
-      <w:r>
-        <w:t xml:space="preserve"> - </w:t>
-      </w:r>
-      <w:r>
-        <w:rPr>
-          <w:b w:val="0"/>
-        </w:rPr>
-        <w:t>Interface do phpMyAdmin.</w:t>
-      </w:r>
-      <w:bookmarkEnd w:id="53"/>
-    </w:p>
-    <w:p>
-      <w:pPr>
-        <w:jc w:val="center"/>
-      </w:pPr>
-      <w:r>
-        <w:rPr>
-          <w:noProof/>
           <w:lang w:eastAsia="pt-BR"/>
         </w:rPr>
         <w:drawing>
-          <wp:inline distT="0" distB="0" distL="0" distR="0" wp14:anchorId="73B4503D" wp14:editId="677726E0">
+          <wp:inline distT="0" distB="0" distL="0" distR="0" wp14:anchorId="59445160" wp14:editId="2CF2A9F1">
             <wp:extent cx="5753100" cy="3000375"/>
             <wp:effectExtent l="0" t="0" r="0" b="9525"/>
             <wp:docPr id="10" name="Imagem 10"/>
@@ -13769,56 +13655,43 @@
         <w:lastRenderedPageBreak/>
         <w:t xml:space="preserve">Figura </w:t>
       </w:r>
-      <w:r>
-        <w:fldChar w:fldCharType="begin"/>
-      </w:r>
-      <w:r>
-        <w:instrText xml:space="preserve"> SEQ Figura \* ARABIC </w:instrText>
-      </w:r>
-      <w:r>
-        <w:fldChar w:fldCharType="separate"/>
-      </w:r>
+      <w:fldSimple w:instr=" SEQ Figura \* ARABIC ">
+        <w:r>
+          <w:rPr>
+            <w:noProof/>
+          </w:rPr>
+          <w:t>9</w:t>
+        </w:r>
+      </w:fldSimple>
+      <w:bookmarkEnd w:id="54"/>
+      <w:r>
+        <w:t xml:space="preserve"> - </w:t>
+      </w:r>
+      <w:r>
+        <w:rPr>
+          <w:b w:val="0"/>
+        </w:rPr>
+        <w:t xml:space="preserve">Diagrama </w:t>
+      </w:r>
+      <w:bookmarkEnd w:id="55"/>
+      <w:r>
+        <w:rPr>
+          <w:b w:val="0"/>
+        </w:rPr>
+        <w:t>do banco de dados.</w:t>
+      </w:r>
+    </w:p>
+    <w:p>
+      <w:pPr>
+        <w:jc w:val="center"/>
+      </w:pPr>
       <w:r>
         <w:rPr>
           <w:noProof/>
-        </w:rPr>
-        <w:t>9</w:t>
-      </w:r>
-      <w:r>
-        <w:rPr>
-          <w:noProof/>
-        </w:rPr>
-        <w:fldChar w:fldCharType="end"/>
-      </w:r>
-      <w:bookmarkEnd w:id="54"/>
-      <w:r>
-        <w:t xml:space="preserve"> - </w:t>
-      </w:r>
-      <w:r>
-        <w:rPr>
-          <w:b w:val="0"/>
-        </w:rPr>
-        <w:t xml:space="preserve">Diagrama </w:t>
-      </w:r>
-      <w:bookmarkEnd w:id="55"/>
-      <w:r>
-        <w:rPr>
-          <w:b w:val="0"/>
-        </w:rPr>
-        <w:t>do banco de dados.</w:t>
-      </w:r>
-    </w:p>
-    <w:p>
-      <w:pPr>
-        <w:jc w:val="center"/>
-      </w:pPr>
-      <w:r>
-        <w:rPr>
-          <w:noProof/>
           <w:lang w:eastAsia="pt-BR"/>
         </w:rPr>
         <w:drawing>
-          <wp:inline distT="0" distB="0" distL="0" distR="0" wp14:anchorId="611B3CCF" wp14:editId="6CF8BE71">
+          <wp:inline distT="0" distB="0" distL="0" distR="0" wp14:anchorId="746E42C3" wp14:editId="4504263B">
             <wp:extent cx="4933950" cy="4800600"/>
             <wp:effectExtent l="0" t="0" r="0" b="0"/>
             <wp:docPr id="4" name="Imagem 4" descr="C:\Users\Allan\Desktop\TCC\diagrama tabelas.jpg"/>
@@ -14153,27 +14026,14 @@
       <w:r>
         <w:t xml:space="preserve">Listagem </w:t>
       </w:r>
-      <w:r>
-        <w:fldChar w:fldCharType="begin"/>
-      </w:r>
-      <w:r>
-        <w:instrText xml:space="preserve"> SEQ Listagem \* ARABIC </w:instrText>
-      </w:r>
-      <w:r>
-        <w:fldChar w:fldCharType="separate"/>
-      </w:r>
-      <w:r>
-        <w:rPr>
-          <w:noProof/>
-        </w:rPr>
-        <w:t>2</w:t>
-      </w:r>
-      <w:r>
-        <w:rPr>
-          <w:noProof/>
-        </w:rPr>
-        <w:fldChar w:fldCharType="end"/>
-      </w:r>
+      <w:fldSimple w:instr=" SEQ Listagem \* ARABIC ">
+        <w:r>
+          <w:rPr>
+            <w:noProof/>
+          </w:rPr>
+          <w:t>2</w:t>
+        </w:r>
+      </w:fldSimple>
       <w:bookmarkEnd w:id="57"/>
       <w:r>
         <w:t xml:space="preserve"> - </w:t>
@@ -14215,7 +14075,7 @@
         <mc:AlternateContent>
           <mc:Choice Requires="wps">
             <w:drawing>
-              <wp:inline distT="0" distB="0" distL="0" distR="0" wp14:anchorId="1DAEEED0" wp14:editId="5B0C5B7B">
+              <wp:inline distT="0" distB="0" distL="0" distR="0" wp14:anchorId="4B3B74C8" wp14:editId="42FC0435">
                 <wp:extent cx="6134100" cy="1310400"/>
                 <wp:effectExtent l="0" t="0" r="0" b="5715"/>
                 <wp:docPr id="217" name="Caixa de Texto 2"/>
@@ -15868,27 +15728,14 @@
         <w:lastRenderedPageBreak/>
         <w:t xml:space="preserve">Listagem </w:t>
       </w:r>
-      <w:r>
-        <w:fldChar w:fldCharType="begin"/>
-      </w:r>
-      <w:r>
-        <w:instrText xml:space="preserve"> SEQ Listagem \* ARABIC </w:instrText>
-      </w:r>
-      <w:r>
-        <w:fldChar w:fldCharType="separate"/>
-      </w:r>
-      <w:r>
-        <w:rPr>
-          <w:noProof/>
-        </w:rPr>
-        <w:t>3</w:t>
-      </w:r>
-      <w:r>
-        <w:rPr>
-          <w:noProof/>
-        </w:rPr>
-        <w:fldChar w:fldCharType="end"/>
-      </w:r>
+      <w:fldSimple w:instr=" SEQ Listagem \* ARABIC ">
+        <w:r>
+          <w:rPr>
+            <w:noProof/>
+          </w:rPr>
+          <w:t>3</w:t>
+        </w:r>
+      </w:fldSimple>
       <w:bookmarkEnd w:id="59"/>
       <w:r>
         <w:t xml:space="preserve"> - </w:t>
@@ -15910,7 +15757,7 @@
         <mc:AlternateContent>
           <mc:Choice Requires="wps">
             <w:drawing>
-              <wp:inline distT="0" distB="0" distL="0" distR="0" wp14:anchorId="041E6730" wp14:editId="1D694653">
+              <wp:inline distT="0" distB="0" distL="0" distR="0" wp14:anchorId="593A4024" wp14:editId="2ABB8B95">
                 <wp:extent cx="5886450" cy="1310400"/>
                 <wp:effectExtent l="0" t="0" r="0" b="0"/>
                 <wp:docPr id="21" name="Caixa de Texto 2"/>
@@ -18393,27 +18240,14 @@
         <w:lastRenderedPageBreak/>
         <w:t xml:space="preserve">Listagem </w:t>
       </w:r>
-      <w:r>
-        <w:fldChar w:fldCharType="begin"/>
-      </w:r>
-      <w:r>
-        <w:instrText xml:space="preserve"> SEQ Listagem \* ARABIC </w:instrText>
-      </w:r>
-      <w:r>
-        <w:fldChar w:fldCharType="separate"/>
-      </w:r>
-      <w:r>
-        <w:rPr>
-          <w:noProof/>
-        </w:rPr>
-        <w:t>4</w:t>
-      </w:r>
-      <w:r>
-        <w:rPr>
-          <w:noProof/>
-        </w:rPr>
-        <w:fldChar w:fldCharType="end"/>
-      </w:r>
+      <w:fldSimple w:instr=" SEQ Listagem \* ARABIC ">
+        <w:r>
+          <w:rPr>
+            <w:noProof/>
+          </w:rPr>
+          <w:t>4</w:t>
+        </w:r>
+      </w:fldSimple>
       <w:bookmarkEnd w:id="61"/>
       <w:r>
         <w:t xml:space="preserve"> </w:t>
@@ -18438,7 +18272,7 @@
         <mc:AlternateContent>
           <mc:Choice Requires="wps">
             <w:drawing>
-              <wp:inline distT="0" distB="0" distL="0" distR="0" wp14:anchorId="6ABBA63B" wp14:editId="3BE51B99">
+              <wp:inline distT="0" distB="0" distL="0" distR="0" wp14:anchorId="77E6992F" wp14:editId="648F99E8">
                 <wp:extent cx="6029325" cy="1310400"/>
                 <wp:effectExtent l="0" t="0" r="9525" b="0"/>
                 <wp:docPr id="25" name="Caixa de Texto 2"/>
@@ -20814,27 +20648,14 @@
       <w:r>
         <w:t xml:space="preserve">Listagem </w:t>
       </w:r>
-      <w:r>
-        <w:fldChar w:fldCharType="begin"/>
-      </w:r>
-      <w:r>
-        <w:instrText xml:space="preserve"> SEQ Listagem \* ARABIC </w:instrText>
-      </w:r>
-      <w:r>
-        <w:fldChar w:fldCharType="separate"/>
-      </w:r>
-      <w:r>
-        <w:rPr>
-          <w:noProof/>
-        </w:rPr>
-        <w:t>5</w:t>
-      </w:r>
-      <w:r>
-        <w:rPr>
-          <w:noProof/>
-        </w:rPr>
-        <w:fldChar w:fldCharType="end"/>
-      </w:r>
+      <w:fldSimple w:instr=" SEQ Listagem \* ARABIC ">
+        <w:r>
+          <w:rPr>
+            <w:noProof/>
+          </w:rPr>
+          <w:t>5</w:t>
+        </w:r>
+      </w:fldSimple>
       <w:bookmarkEnd w:id="63"/>
       <w:r>
         <w:t xml:space="preserve"> - </w:t>
@@ -20865,7 +20686,7 @@
         <mc:AlternateContent>
           <mc:Choice Requires="wps">
             <w:drawing>
-              <wp:inline distT="0" distB="0" distL="0" distR="0" wp14:anchorId="5F608137" wp14:editId="144A0382">
+              <wp:inline distT="0" distB="0" distL="0" distR="0" wp14:anchorId="7410409B" wp14:editId="2E8B66A8">
                 <wp:extent cx="5760085" cy="7753517"/>
                 <wp:effectExtent l="0" t="0" r="0" b="5715"/>
                 <wp:docPr id="27" name="Caixa de Texto 2"/>
@@ -21960,50 +21781,37 @@
         <w:lastRenderedPageBreak/>
         <w:t xml:space="preserve">Figura </w:t>
       </w:r>
-      <w:r>
-        <w:fldChar w:fldCharType="begin"/>
-      </w:r>
-      <w:r>
-        <w:instrText xml:space="preserve"> SEQ Figura \* ARABIC </w:instrText>
-      </w:r>
-      <w:r>
-        <w:fldChar w:fldCharType="separate"/>
-      </w:r>
+      <w:fldSimple w:instr=" SEQ Figura \* ARABIC ">
+        <w:r>
+          <w:rPr>
+            <w:noProof/>
+          </w:rPr>
+          <w:t>10</w:t>
+        </w:r>
+      </w:fldSimple>
+      <w:bookmarkEnd w:id="65"/>
+      <w:r>
+        <w:t xml:space="preserve"> - </w:t>
+      </w:r>
+      <w:r>
+        <w:rPr>
+          <w:b w:val="0"/>
+        </w:rPr>
+        <w:t>Diretório raiz da API.</w:t>
+      </w:r>
+      <w:bookmarkEnd w:id="66"/>
+    </w:p>
+    <w:p>
+      <w:pPr>
+        <w:jc w:val="both"/>
+      </w:pPr>
       <w:r>
         <w:rPr>
           <w:noProof/>
-        </w:rPr>
-        <w:t>10</w:t>
-      </w:r>
-      <w:r>
-        <w:rPr>
-          <w:noProof/>
-        </w:rPr>
-        <w:fldChar w:fldCharType="end"/>
-      </w:r>
-      <w:bookmarkEnd w:id="65"/>
-      <w:r>
-        <w:t xml:space="preserve"> - </w:t>
-      </w:r>
-      <w:r>
-        <w:rPr>
-          <w:b w:val="0"/>
-        </w:rPr>
-        <w:t>Diretório raiz da API.</w:t>
-      </w:r>
-      <w:bookmarkEnd w:id="66"/>
-    </w:p>
-    <w:p>
-      <w:pPr>
-        <w:jc w:val="both"/>
-      </w:pPr>
-      <w:r>
-        <w:rPr>
-          <w:noProof/>
           <w:lang w:eastAsia="pt-BR"/>
         </w:rPr>
         <w:drawing>
-          <wp:inline distT="0" distB="0" distL="0" distR="0" wp14:anchorId="7675549C" wp14:editId="0E3BE254">
+          <wp:inline distT="0" distB="0" distL="0" distR="0" wp14:anchorId="34EE07AF" wp14:editId="2AA99772">
             <wp:extent cx="5667375" cy="1914525"/>
             <wp:effectExtent l="0" t="0" r="9525" b="9525"/>
             <wp:docPr id="16" name="Imagem 16"/>
@@ -22412,27 +22220,14 @@
       <w:r>
         <w:t xml:space="preserve">Listagem </w:t>
       </w:r>
-      <w:r>
-        <w:fldChar w:fldCharType="begin"/>
-      </w:r>
-      <w:r>
-        <w:instrText xml:space="preserve"> SEQ Listagem \* ARABIC </w:instrText>
-      </w:r>
-      <w:r>
-        <w:fldChar w:fldCharType="separate"/>
-      </w:r>
-      <w:r>
-        <w:rPr>
-          <w:noProof/>
-        </w:rPr>
-        <w:t>6</w:t>
-      </w:r>
-      <w:r>
-        <w:rPr>
-          <w:noProof/>
-        </w:rPr>
-        <w:fldChar w:fldCharType="end"/>
-      </w:r>
+      <w:fldSimple w:instr=" SEQ Listagem \* ARABIC ">
+        <w:r>
+          <w:rPr>
+            <w:noProof/>
+          </w:rPr>
+          <w:t>6</w:t>
+        </w:r>
+      </w:fldSimple>
       <w:bookmarkEnd w:id="69"/>
       <w:r>
         <w:t xml:space="preserve"> - </w:t>
@@ -22454,7 +22249,7 @@
         <mc:AlternateContent>
           <mc:Choice Requires="wps">
             <w:drawing>
-              <wp:inline distT="0" distB="0" distL="0" distR="0" wp14:anchorId="2A667B85" wp14:editId="389D7056">
+              <wp:inline distT="0" distB="0" distL="0" distR="0" wp14:anchorId="4723C635" wp14:editId="4277B845">
                 <wp:extent cx="5760085" cy="4145280"/>
                 <wp:effectExtent l="0" t="0" r="0" b="7620"/>
                 <wp:docPr id="28" name="Caixa de Texto 2"/>
@@ -23998,27 +23793,14 @@
       <w:r>
         <w:t xml:space="preserve">Listagem </w:t>
       </w:r>
-      <w:r>
-        <w:fldChar w:fldCharType="begin"/>
-      </w:r>
-      <w:r>
-        <w:instrText xml:space="preserve"> SEQ Listagem \* ARABIC </w:instrText>
-      </w:r>
-      <w:r>
-        <w:fldChar w:fldCharType="separate"/>
-      </w:r>
-      <w:r>
-        <w:rPr>
-          <w:noProof/>
-        </w:rPr>
-        <w:t>7</w:t>
-      </w:r>
-      <w:r>
-        <w:rPr>
-          <w:noProof/>
-        </w:rPr>
-        <w:fldChar w:fldCharType="end"/>
-      </w:r>
+      <w:fldSimple w:instr=" SEQ Listagem \* ARABIC ">
+        <w:r>
+          <w:rPr>
+            <w:noProof/>
+          </w:rPr>
+          <w:t>7</w:t>
+        </w:r>
+      </w:fldSimple>
       <w:bookmarkEnd w:id="71"/>
       <w:r>
         <w:t xml:space="preserve"> - </w:t>
@@ -24040,7 +23822,7 @@
         <mc:AlternateContent>
           <mc:Choice Requires="wps">
             <w:drawing>
-              <wp:inline distT="0" distB="0" distL="0" distR="0" wp14:anchorId="0AEB76FA" wp14:editId="063FFF3C">
+              <wp:inline distT="0" distB="0" distL="0" distR="0" wp14:anchorId="05E500D1" wp14:editId="3D5D0BEC">
                 <wp:extent cx="6019800" cy="1310400"/>
                 <wp:effectExtent l="0" t="0" r="0" b="0"/>
                 <wp:docPr id="29" name="Caixa de Texto 2"/>
@@ -24991,27 +24773,14 @@
         <w:lastRenderedPageBreak/>
         <w:t xml:space="preserve">Listagem </w:t>
       </w:r>
-      <w:r>
-        <w:fldChar w:fldCharType="begin"/>
-      </w:r>
-      <w:r>
-        <w:instrText xml:space="preserve"> SEQ Listagem \* ARABIC </w:instrText>
-      </w:r>
-      <w:r>
-        <w:fldChar w:fldCharType="separate"/>
-      </w:r>
-      <w:r>
-        <w:rPr>
-          <w:noProof/>
-        </w:rPr>
-        <w:t>8</w:t>
-      </w:r>
-      <w:r>
-        <w:rPr>
-          <w:noProof/>
-        </w:rPr>
-        <w:fldChar w:fldCharType="end"/>
-      </w:r>
+      <w:fldSimple w:instr=" SEQ Listagem \* ARABIC ">
+        <w:r>
+          <w:rPr>
+            <w:noProof/>
+          </w:rPr>
+          <w:t>8</w:t>
+        </w:r>
+      </w:fldSimple>
       <w:bookmarkEnd w:id="73"/>
       <w:r>
         <w:t xml:space="preserve"> - </w:t>
@@ -25043,7 +24812,7 @@
         <mc:AlternateContent>
           <mc:Choice Requires="wps">
             <w:drawing>
-              <wp:inline distT="0" distB="0" distL="0" distR="0" wp14:anchorId="602F4CEE" wp14:editId="11A71FC7">
+              <wp:inline distT="0" distB="0" distL="0" distR="0" wp14:anchorId="359F26D7" wp14:editId="35A1D23C">
                 <wp:extent cx="5953125" cy="1310400"/>
                 <wp:effectExtent l="0" t="0" r="9525" b="0"/>
                 <wp:docPr id="31" name="Caixa de Texto 2"/>
@@ -26081,27 +25850,14 @@
       <w:r>
         <w:t xml:space="preserve">Listagem </w:t>
       </w:r>
-      <w:r>
-        <w:fldChar w:fldCharType="begin"/>
-      </w:r>
-      <w:r>
-        <w:instrText xml:space="preserve"> SEQ Listagem \* ARABIC </w:instrText>
-      </w:r>
-      <w:r>
-        <w:fldChar w:fldCharType="separate"/>
-      </w:r>
-      <w:r>
-        <w:rPr>
-          <w:noProof/>
-        </w:rPr>
-        <w:t>9</w:t>
-      </w:r>
-      <w:r>
-        <w:rPr>
-          <w:noProof/>
-        </w:rPr>
-        <w:fldChar w:fldCharType="end"/>
-      </w:r>
+      <w:fldSimple w:instr=" SEQ Listagem \* ARABIC ">
+        <w:r>
+          <w:rPr>
+            <w:noProof/>
+          </w:rPr>
+          <w:t>9</w:t>
+        </w:r>
+      </w:fldSimple>
       <w:bookmarkEnd w:id="75"/>
       <w:r>
         <w:t xml:space="preserve"> - </w:t>
@@ -26126,7 +25882,7 @@
         <mc:AlternateContent>
           <mc:Choice Requires="wps">
             <w:drawing>
-              <wp:inline distT="0" distB="0" distL="0" distR="0" wp14:anchorId="537ADC8D" wp14:editId="2B6BDD19">
+              <wp:inline distT="0" distB="0" distL="0" distR="0" wp14:anchorId="1C0B1041" wp14:editId="6F7B59E3">
                 <wp:extent cx="5943600" cy="1310400"/>
                 <wp:effectExtent l="0" t="0" r="0" b="0"/>
                 <wp:docPr id="33" name="Caixa de Texto 2"/>
@@ -26758,27 +26514,14 @@
       <w:r>
         <w:t xml:space="preserve">Listagem </w:t>
       </w:r>
-      <w:r>
-        <w:fldChar w:fldCharType="begin"/>
-      </w:r>
-      <w:r>
-        <w:instrText xml:space="preserve"> SEQ Listagem \* ARABIC </w:instrText>
-      </w:r>
-      <w:r>
-        <w:fldChar w:fldCharType="separate"/>
-      </w:r>
-      <w:r>
-        <w:rPr>
-          <w:noProof/>
-        </w:rPr>
-        <w:t>10</w:t>
-      </w:r>
-      <w:r>
-        <w:rPr>
-          <w:noProof/>
-        </w:rPr>
-        <w:fldChar w:fldCharType="end"/>
-      </w:r>
+      <w:fldSimple w:instr=" SEQ Listagem \* ARABIC ">
+        <w:r>
+          <w:rPr>
+            <w:noProof/>
+          </w:rPr>
+          <w:t>10</w:t>
+        </w:r>
+      </w:fldSimple>
       <w:bookmarkEnd w:id="78"/>
       <w:r>
         <w:t xml:space="preserve"> - </w:t>
@@ -26803,7 +26546,7 @@
         <mc:AlternateContent>
           <mc:Choice Requires="wps">
             <w:drawing>
-              <wp:inline distT="0" distB="0" distL="0" distR="0" wp14:anchorId="640DD3AF" wp14:editId="017EC4FB">
+              <wp:inline distT="0" distB="0" distL="0" distR="0" wp14:anchorId="6A345638" wp14:editId="74DC8CD0">
                 <wp:extent cx="6000750" cy="1310400"/>
                 <wp:effectExtent l="0" t="0" r="0" b="0"/>
                 <wp:docPr id="34" name="Caixa de Texto 2"/>
@@ -27691,27 +27434,14 @@
       <w:r>
         <w:t xml:space="preserve">Listagem </w:t>
       </w:r>
-      <w:r>
-        <w:fldChar w:fldCharType="begin"/>
-      </w:r>
-      <w:r>
-        <w:instrText xml:space="preserve"> SEQ Listagem \* ARABIC </w:instrText>
-      </w:r>
-      <w:r>
-        <w:fldChar w:fldCharType="separate"/>
-      </w:r>
-      <w:r>
-        <w:rPr>
-          <w:noProof/>
-        </w:rPr>
-        <w:t>11</w:t>
-      </w:r>
-      <w:r>
-        <w:rPr>
-          <w:noProof/>
-        </w:rPr>
-        <w:fldChar w:fldCharType="end"/>
-      </w:r>
+      <w:fldSimple w:instr=" SEQ Listagem \* ARABIC ">
+        <w:r>
+          <w:rPr>
+            <w:noProof/>
+          </w:rPr>
+          <w:t>11</w:t>
+        </w:r>
+      </w:fldSimple>
       <w:bookmarkEnd w:id="80"/>
       <w:r>
         <w:t xml:space="preserve"> - </w:t>
@@ -27743,7 +27473,7 @@
         <mc:AlternateContent>
           <mc:Choice Requires="wps">
             <w:drawing>
-              <wp:inline distT="0" distB="0" distL="0" distR="0" wp14:anchorId="775793F1" wp14:editId="75D37EAF">
+              <wp:inline distT="0" distB="0" distL="0" distR="0" wp14:anchorId="4C130C09" wp14:editId="11C19482">
                 <wp:extent cx="6453963" cy="1310400"/>
                 <wp:effectExtent l="0" t="0" r="4445" b="3175"/>
                 <wp:docPr id="2" name="Caixa de Texto 2"/>
@@ -29396,27 +29126,14 @@
         <w:lastRenderedPageBreak/>
         <w:t xml:space="preserve">Listagem </w:t>
       </w:r>
-      <w:r>
-        <w:fldChar w:fldCharType="begin"/>
-      </w:r>
-      <w:r>
-        <w:instrText xml:space="preserve"> SEQ Listagem \* ARABIC </w:instrText>
-      </w:r>
-      <w:r>
-        <w:fldChar w:fldCharType="separate"/>
-      </w:r>
-      <w:r>
-        <w:rPr>
-          <w:noProof/>
-        </w:rPr>
-        <w:t>12</w:t>
-      </w:r>
-      <w:r>
-        <w:rPr>
-          <w:noProof/>
-        </w:rPr>
-        <w:fldChar w:fldCharType="end"/>
-      </w:r>
+      <w:fldSimple w:instr=" SEQ Listagem \* ARABIC ">
+        <w:r>
+          <w:rPr>
+            <w:noProof/>
+          </w:rPr>
+          <w:t>12</w:t>
+        </w:r>
+      </w:fldSimple>
       <w:bookmarkEnd w:id="82"/>
       <w:r>
         <w:t xml:space="preserve"> - </w:t>
@@ -29441,7 +29158,7 @@
         <mc:AlternateContent>
           <mc:Choice Requires="wps">
             <w:drawing>
-              <wp:inline distT="0" distB="0" distL="0" distR="0" wp14:anchorId="4DAFE7CD" wp14:editId="705C706C">
+              <wp:inline distT="0" distB="0" distL="0" distR="0" wp14:anchorId="4A6AED88" wp14:editId="03275DFD">
                 <wp:extent cx="5934075" cy="1310400"/>
                 <wp:effectExtent l="0" t="0" r="9525" b="0"/>
                 <wp:docPr id="35" name="Caixa de Texto 2"/>
@@ -30655,27 +30372,14 @@
       <w:r>
         <w:t xml:space="preserve">Listagem </w:t>
       </w:r>
-      <w:r>
-        <w:fldChar w:fldCharType="begin"/>
-      </w:r>
-      <w:r>
-        <w:instrText xml:space="preserve"> SEQ Listagem \* ARABIC </w:instrText>
-      </w:r>
-      <w:r>
-        <w:fldChar w:fldCharType="separate"/>
-      </w:r>
-      <w:r>
-        <w:rPr>
-          <w:noProof/>
-        </w:rPr>
-        <w:t>13</w:t>
-      </w:r>
-      <w:r>
-        <w:rPr>
-          <w:noProof/>
-        </w:rPr>
-        <w:fldChar w:fldCharType="end"/>
-      </w:r>
+      <w:fldSimple w:instr=" SEQ Listagem \* ARABIC ">
+        <w:r>
+          <w:rPr>
+            <w:noProof/>
+          </w:rPr>
+          <w:t>13</w:t>
+        </w:r>
+      </w:fldSimple>
       <w:bookmarkEnd w:id="84"/>
       <w:r>
         <w:t xml:space="preserve"> - </w:t>
@@ -30700,7 +30404,7 @@
         <mc:AlternateContent>
           <mc:Choice Requires="wps">
             <w:drawing>
-              <wp:inline distT="0" distB="0" distL="0" distR="0" wp14:anchorId="2551CDFB" wp14:editId="4E57DBA4">
+              <wp:inline distT="0" distB="0" distL="0" distR="0" wp14:anchorId="184D75C0" wp14:editId="6EAAFB20">
                 <wp:extent cx="5991225" cy="1310400"/>
                 <wp:effectExtent l="0" t="0" r="9525" b="0"/>
                 <wp:docPr id="36" name="Caixa de Texto 2"/>
@@ -31062,30 +30766,14 @@
       <w:r>
         <w:t xml:space="preserve">Listagem </w:t>
       </w:r>
-      <w:r>
-        <w:fldChar w:fldCharType="begin"/>
-      </w:r>
-      <w:r>
-        <w:instrText xml:space="preserve"> SEQ Listag</w:instrText>
-      </w:r>
-      <w:r>
-        <w:instrText xml:space="preserve">em \* ARABIC </w:instrText>
-      </w:r>
-      <w:r>
-        <w:fldChar w:fldCharType="separate"/>
-      </w:r>
-      <w:r>
-        <w:rPr>
-          <w:noProof/>
-        </w:rPr>
-        <w:t>14</w:t>
-      </w:r>
-      <w:r>
-        <w:rPr>
-          <w:noProof/>
-        </w:rPr>
-        <w:fldChar w:fldCharType="end"/>
-      </w:r>
+      <w:fldSimple w:instr=" SEQ Listagem \* ARABIC ">
+        <w:r>
+          <w:rPr>
+            <w:noProof/>
+          </w:rPr>
+          <w:t>14</w:t>
+        </w:r>
+      </w:fldSimple>
       <w:bookmarkEnd w:id="86"/>
       <w:r>
         <w:t xml:space="preserve"> - </w:t>
@@ -31111,7 +30799,7 @@
         <mc:AlternateContent>
           <mc:Choice Requires="wps">
             <w:drawing>
-              <wp:inline distT="0" distB="0" distL="0" distR="0" wp14:anchorId="1B920B08" wp14:editId="4CBDED53">
+              <wp:inline distT="0" distB="0" distL="0" distR="0" wp14:anchorId="3070EA32" wp14:editId="76D54578">
                 <wp:extent cx="6057900" cy="1310400"/>
                 <wp:effectExtent l="0" t="0" r="0" b="0"/>
                 <wp:docPr id="37" name="Caixa de Texto 2"/>
@@ -31685,27 +31373,14 @@
       <w:r>
         <w:t xml:space="preserve">Figura </w:t>
       </w:r>
-      <w:r>
-        <w:fldChar w:fldCharType="begin"/>
-      </w:r>
-      <w:r>
-        <w:instrText xml:space="preserve"> SEQ Figura \* ARABIC </w:instrText>
-      </w:r>
-      <w:r>
-        <w:fldChar w:fldCharType="separate"/>
-      </w:r>
-      <w:r>
-        <w:rPr>
-          <w:noProof/>
-        </w:rPr>
-        <w:t>11</w:t>
-      </w:r>
-      <w:r>
-        <w:rPr>
-          <w:noProof/>
-        </w:rPr>
-        <w:fldChar w:fldCharType="end"/>
-      </w:r>
+      <w:fldSimple w:instr=" SEQ Figura \* ARABIC ">
+        <w:r>
+          <w:rPr>
+            <w:noProof/>
+          </w:rPr>
+          <w:t>11</w:t>
+        </w:r>
+      </w:fldSimple>
       <w:bookmarkEnd w:id="89"/>
       <w:r>
         <w:t xml:space="preserve"> - </w:t>
@@ -31744,7 +31419,7 @@
             <v:path o:extrusionok="f" gradientshapeok="t" o:connecttype="rect"/>
             <o:lock v:ext="edit" aspectratio="t"/>
           </v:shapetype>
-          <v:shape id="_x0000_i1025" type="#_x0000_t75" style="width:231.05pt;height:407.7pt">
+          <v:shape id="_x0000_i1025" type="#_x0000_t75" style="width:230.85pt;height:407.5pt">
             <v:imagedata r:id="rId19" o:title="Screenshot_20160914-101347"/>
           </v:shape>
         </w:pict>
@@ -31878,27 +31553,14 @@
         <w:lastRenderedPageBreak/>
         <w:t xml:space="preserve">Figura </w:t>
       </w:r>
-      <w:r>
-        <w:fldChar w:fldCharType="begin"/>
-      </w:r>
-      <w:r>
-        <w:instrText xml:space="preserve"> SEQ Figura \* ARABIC </w:instrText>
-      </w:r>
-      <w:r>
-        <w:fldChar w:fldCharType="separate"/>
-      </w:r>
-      <w:r>
-        <w:rPr>
-          <w:noProof/>
-        </w:rPr>
-        <w:t>12</w:t>
-      </w:r>
-      <w:r>
-        <w:rPr>
-          <w:noProof/>
-        </w:rPr>
-        <w:fldChar w:fldCharType="end"/>
-      </w:r>
+      <w:fldSimple w:instr=" SEQ Figura \* ARABIC ">
+        <w:r>
+          <w:rPr>
+            <w:noProof/>
+          </w:rPr>
+          <w:t>12</w:t>
+        </w:r>
+      </w:fldSimple>
       <w:bookmarkEnd w:id="91"/>
       <w:r>
         <w:t xml:space="preserve"> - </w:t>
@@ -31918,7 +31580,7 @@
       </w:pPr>
       <w:r>
         <w:pict>
-          <v:shape id="_x0000_i1026" type="#_x0000_t75" style="width:221.85pt;height:385.95pt">
+          <v:shape id="_x0000_i1026" type="#_x0000_t75" style="width:221.95pt;height:385.9pt">
             <v:imagedata r:id="rId20" o:title="Screenshot_20160914-101416"/>
           </v:shape>
         </w:pict>
@@ -32158,27 +31820,14 @@
         <w:lastRenderedPageBreak/>
         <w:t xml:space="preserve">Figura </w:t>
       </w:r>
-      <w:r>
-        <w:fldChar w:fldCharType="begin"/>
-      </w:r>
-      <w:r>
-        <w:instrText xml:space="preserve"> SEQ Figura \* ARABIC </w:instrText>
-      </w:r>
-      <w:r>
-        <w:fldChar w:fldCharType="separate"/>
-      </w:r>
-      <w:r>
-        <w:rPr>
-          <w:noProof/>
-        </w:rPr>
-        <w:t>13</w:t>
-      </w:r>
-      <w:r>
-        <w:rPr>
-          <w:noProof/>
-        </w:rPr>
-        <w:fldChar w:fldCharType="end"/>
-      </w:r>
+      <w:fldSimple w:instr=" SEQ Figura \* ARABIC ">
+        <w:r>
+          <w:rPr>
+            <w:noProof/>
+          </w:rPr>
+          <w:t>13</w:t>
+        </w:r>
+      </w:fldSimple>
       <w:bookmarkEnd w:id="93"/>
       <w:r>
         <w:t xml:space="preserve"> - </w:t>
@@ -32198,7 +31847,7 @@
       </w:pPr>
       <w:r>
         <w:pict>
-          <v:shape id="_x0000_i1027" type="#_x0000_t75" style="width:159.05pt;height:283.8pt">
+          <v:shape id="_x0000_i1027" type="#_x0000_t75" style="width:158.75pt;height:283.7pt">
             <v:imagedata r:id="rId21" o:title="Screenshot_20160914-101600"/>
           </v:shape>
         </w:pict>
@@ -32264,27 +31913,14 @@
       <w:r>
         <w:t xml:space="preserve">Figura </w:t>
       </w:r>
-      <w:r>
-        <w:fldChar w:fldCharType="begin"/>
-      </w:r>
-      <w:r>
-        <w:instrText xml:space="preserve"> SEQ Figura \* ARABIC </w:instrText>
-      </w:r>
-      <w:r>
-        <w:fldChar w:fldCharType="separate"/>
-      </w:r>
-      <w:r>
-        <w:rPr>
-          <w:noProof/>
-        </w:rPr>
-        <w:t>14</w:t>
-      </w:r>
-      <w:r>
-        <w:rPr>
-          <w:noProof/>
-        </w:rPr>
-        <w:fldChar w:fldCharType="end"/>
-      </w:r>
+      <w:fldSimple w:instr=" SEQ Figura \* ARABIC ">
+        <w:r>
+          <w:rPr>
+            <w:noProof/>
+          </w:rPr>
+          <w:t>14</w:t>
+        </w:r>
+      </w:fldSimple>
       <w:bookmarkEnd w:id="95"/>
       <w:r>
         <w:t xml:space="preserve"> - </w:t>
@@ -32304,7 +31940,7 @@
       </w:pPr>
       <w:r>
         <w:pict>
-          <v:shape id="_x0000_i1028" type="#_x0000_t75" style="width:163.25pt;height:283.8pt">
+          <v:shape id="_x0000_i1028" type="#_x0000_t75" style="width:163.6pt;height:283.7pt">
             <v:imagedata r:id="rId22" o:title="Screenshot_20160914-101617"/>
           </v:shape>
         </w:pict>
@@ -32560,27 +32196,14 @@
       <w:r>
         <w:t xml:space="preserve">Figura </w:t>
       </w:r>
-      <w:r>
-        <w:fldChar w:fldCharType="begin"/>
-      </w:r>
-      <w:r>
-        <w:instrText xml:space="preserve"> SEQ Figura \* ARABIC </w:instrText>
-      </w:r>
-      <w:r>
-        <w:fldChar w:fldCharType="separate"/>
-      </w:r>
-      <w:r>
-        <w:rPr>
-          <w:noProof/>
-        </w:rPr>
-        <w:t>15</w:t>
-      </w:r>
-      <w:r>
-        <w:rPr>
-          <w:noProof/>
-        </w:rPr>
-        <w:fldChar w:fldCharType="end"/>
-      </w:r>
+      <w:fldSimple w:instr=" SEQ Figura \* ARABIC ">
+        <w:r>
+          <w:rPr>
+            <w:noProof/>
+          </w:rPr>
+          <w:t>15</w:t>
+        </w:r>
+      </w:fldSimple>
       <w:bookmarkEnd w:id="97"/>
       <w:r>
         <w:t xml:space="preserve"> - </w:t>
@@ -32610,7 +32233,7 @@
           <w:lang w:eastAsia="pt-BR"/>
         </w:rPr>
         <w:pict>
-          <v:shape id="_x0000_i1029" type="#_x0000_t75" style="width:218.5pt;height:385.95pt">
+          <v:shape id="_x0000_i1029" type="#_x0000_t75" style="width:218.7pt;height:385.9pt">
             <v:imagedata r:id="rId23" o:title="Screenshot_20160914-101352"/>
           </v:shape>
         </w:pict>
@@ -32783,27 +32406,14 @@
       <w:r>
         <w:t xml:space="preserve">Figura </w:t>
       </w:r>
-      <w:r>
-        <w:fldChar w:fldCharType="begin"/>
-      </w:r>
-      <w:r>
-        <w:instrText xml:space="preserve"> SEQ Figura \* ARABIC </w:instrText>
-      </w:r>
-      <w:r>
-        <w:fldChar w:fldCharType="separate"/>
-      </w:r>
-      <w:r>
-        <w:rPr>
-          <w:noProof/>
-        </w:rPr>
-        <w:t>16</w:t>
-      </w:r>
-      <w:r>
-        <w:rPr>
-          <w:noProof/>
-        </w:rPr>
-        <w:fldChar w:fldCharType="end"/>
-      </w:r>
+      <w:fldSimple w:instr=" SEQ Figura \* ARABIC ">
+        <w:r>
+          <w:rPr>
+            <w:noProof/>
+          </w:rPr>
+          <w:t>16</w:t>
+        </w:r>
+      </w:fldSimple>
       <w:bookmarkEnd w:id="99"/>
       <w:r>
         <w:t xml:space="preserve"> - </w:t>
@@ -32833,7 +32443,7 @@
           <w:lang w:eastAsia="pt-BR"/>
         </w:rPr>
         <w:pict>
-          <v:shape id="_x0000_i1030" type="#_x0000_t75" style="width:247.8pt;height:436.2pt">
+          <v:shape id="_x0000_i1030" type="#_x0000_t75" style="width:247.85pt;height:436.3pt">
             <v:imagedata r:id="rId24" o:title="Screenshot_20160914-101710"/>
           </v:shape>
         </w:pict>
@@ -33009,58 +32619,45 @@
         <w:lastRenderedPageBreak/>
         <w:t xml:space="preserve">Figura </w:t>
       </w:r>
-      <w:r>
-        <w:fldChar w:fldCharType="begin"/>
-      </w:r>
-      <w:r>
-        <w:instrText xml:space="preserve"> SEQ Figura \* ARABIC </w:instrText>
-      </w:r>
-      <w:r>
-        <w:fldChar w:fldCharType="separate"/>
-      </w:r>
-      <w:r>
-        <w:rPr>
+      <w:fldSimple w:instr=" SEQ Figura \* ARABIC ">
+        <w:r>
+          <w:rPr>
+            <w:noProof/>
+          </w:rPr>
+          <w:t>17</w:t>
+        </w:r>
+      </w:fldSimple>
+      <w:bookmarkEnd w:id="101"/>
+      <w:r>
+        <w:t xml:space="preserve"> - </w:t>
+      </w:r>
+      <w:r>
+        <w:rPr>
+          <w:b w:val="0"/>
+        </w:rPr>
+        <w:t>Exemplo de gráfico.</w:t>
+      </w:r>
+      <w:bookmarkEnd w:id="102"/>
+    </w:p>
+    <w:p>
+      <w:pPr>
+        <w:spacing w:line="360" w:lineRule="auto"/>
+        <w:jc w:val="center"/>
+        <w:rPr>
+          <w:rFonts w:eastAsia="Times New Roman"/>
+          <w:color w:val="000000"/>
+          <w:lang w:eastAsia="pt-BR"/>
+        </w:rPr>
+      </w:pPr>
+      <w:r>
+        <w:rPr>
+          <w:rFonts w:eastAsia="Times New Roman"/>
           <w:noProof/>
-        </w:rPr>
-        <w:t>17</w:t>
-      </w:r>
-      <w:r>
-        <w:rPr>
-          <w:noProof/>
-        </w:rPr>
-        <w:fldChar w:fldCharType="end"/>
-      </w:r>
-      <w:bookmarkEnd w:id="101"/>
-      <w:r>
-        <w:t xml:space="preserve"> - </w:t>
-      </w:r>
-      <w:r>
-        <w:rPr>
-          <w:b w:val="0"/>
-        </w:rPr>
-        <w:t>Exemplo de gráfico.</w:t>
-      </w:r>
-      <w:bookmarkEnd w:id="102"/>
-    </w:p>
-    <w:p>
-      <w:pPr>
-        <w:spacing w:line="360" w:lineRule="auto"/>
-        <w:jc w:val="center"/>
-        <w:rPr>
-          <w:rFonts w:eastAsia="Times New Roman"/>
-          <w:color w:val="000000"/>
-          <w:lang w:eastAsia="pt-BR"/>
-        </w:rPr>
-      </w:pPr>
-      <w:r>
-        <w:rPr>
-          <w:rFonts w:eastAsia="Times New Roman"/>
-          <w:noProof/>
           <w:color w:val="000000"/>
           <w:lang w:eastAsia="pt-BR"/>
         </w:rPr>
         <w:drawing>
-          <wp:inline distT="0" distB="0" distL="0" distR="0" wp14:anchorId="2D466491" wp14:editId="008CD93C">
+          <wp:inline distT="0" distB="0" distL="0" distR="0" wp14:anchorId="6ED70D78" wp14:editId="4B2C9E9E">
             <wp:extent cx="3094075" cy="5446297"/>
             <wp:effectExtent l="0" t="0" r="0" b="2540"/>
             <wp:docPr id="3" name="Imagem 3" descr="C:\Users\Allan\AppData\Local\Microsoft\Windows\INetCache\Content.Word\Screenshot_20160914-101725.png"/>
@@ -33244,27 +32841,14 @@
         <w:lastRenderedPageBreak/>
         <w:t xml:space="preserve">Figura </w:t>
       </w:r>
-      <w:r>
-        <w:fldChar w:fldCharType="begin"/>
-      </w:r>
-      <w:r>
-        <w:instrText xml:space="preserve"> SEQ Figura \* ARABIC </w:instrText>
-      </w:r>
-      <w:r>
-        <w:fldChar w:fldCharType="separate"/>
-      </w:r>
-      <w:r>
-        <w:rPr>
-          <w:noProof/>
-        </w:rPr>
-        <w:t>18</w:t>
-      </w:r>
-      <w:r>
-        <w:rPr>
-          <w:noProof/>
-        </w:rPr>
-        <w:fldChar w:fldCharType="end"/>
-      </w:r>
+      <w:fldSimple w:instr=" SEQ Figura \* ARABIC ">
+        <w:r>
+          <w:rPr>
+            <w:noProof/>
+          </w:rPr>
+          <w:t>18</w:t>
+        </w:r>
+      </w:fldSimple>
       <w:bookmarkEnd w:id="103"/>
       <w:r>
         <w:t xml:space="preserve"> - </w:t>
@@ -33284,7 +32868,7 @@
       </w:pPr>
       <w:r>
         <w:pict>
-          <v:shape id="_x0000_i1031" type="#_x0000_t75" style="width:180pt;height:313.95pt">
+          <v:shape id="_x0000_i1031" type="#_x0000_t75" style="width:179.8pt;height:313.9pt">
             <v:imagedata r:id="rId26" o:title="Screenshot_20160914-101643"/>
           </v:shape>
         </w:pict>
@@ -33506,27 +33090,14 @@
         <w:lastRenderedPageBreak/>
         <w:t xml:space="preserve">Figura </w:t>
       </w:r>
-      <w:r>
-        <w:fldChar w:fldCharType="begin"/>
-      </w:r>
-      <w:r>
-        <w:instrText xml:space="preserve"> SEQ Figura \* ARABIC </w:instrText>
-      </w:r>
-      <w:r>
-        <w:fldChar w:fldCharType="separate"/>
-      </w:r>
-      <w:r>
-        <w:rPr>
-          <w:noProof/>
-        </w:rPr>
-        <w:t>19</w:t>
-      </w:r>
-      <w:r>
-        <w:rPr>
-          <w:noProof/>
-        </w:rPr>
-        <w:fldChar w:fldCharType="end"/>
-      </w:r>
+      <w:fldSimple w:instr=" SEQ Figura \* ARABIC ">
+        <w:r>
+          <w:rPr>
+            <w:noProof/>
+          </w:rPr>
+          <w:t>19</w:t>
+        </w:r>
+      </w:fldSimple>
       <w:bookmarkEnd w:id="105"/>
       <w:r>
         <w:t xml:space="preserve"> - </w:t>
@@ -33558,7 +33129,7 @@
           <w:lang w:eastAsia="pt-BR"/>
         </w:rPr>
         <w:pict>
-          <v:shape id="_x0000_i1032" type="#_x0000_t75" style="width:186.7pt;height:322.35pt">
+          <v:shape id="_x0000_i1032" type="#_x0000_t75" style="width:186.3pt;height:322.55pt">
             <v:imagedata r:id="rId27" o:title="push (1)"/>
           </v:shape>
         </w:pict>
@@ -35566,7 +35137,7 @@
           <w:rPr>
             <w:noProof/>
           </w:rPr>
-          <w:t>20</w:t>
+          <w:t>57</w:t>
         </w:r>
         <w:r>
           <w:fldChar w:fldCharType="end"/>
@@ -38110,7 +37681,7 @@
 </file>
 
 <file path=customXml/itemProps1.xml><?xml version="1.0" encoding="utf-8"?>
-<ds:datastoreItem xmlns:ds="http://schemas.openxmlformats.org/officeDocument/2006/customXml" ds:itemID="{636C89C0-B424-4436-81B3-4DE530F70917}">
+<ds:datastoreItem xmlns:ds="http://schemas.openxmlformats.org/officeDocument/2006/customXml" ds:itemID="{12344B35-C5A3-4E0F-89DB-7B6C249CEBCA}">
   <ds:schemaRefs>
     <ds:schemaRef ds:uri="http://schemas.openxmlformats.org/officeDocument/2006/bibliography"/>
   </ds:schemaRefs>

</xml_diff>

<commit_message>
ultima atualizacao antes da capa dura 02
</commit_message>
<xml_diff>
--- a/TCC.docx
+++ b/TCC.docx
@@ -9,9 +9,7 @@
       </w:pPr>
       <w:bookmarkStart w:id="0" w:name="_UNIVERSIDADE_DO_VALE"/>
       <w:bookmarkStart w:id="1" w:name="capa"/>
-      <w:bookmarkStart w:id="2" w:name="_GoBack"/>
       <w:bookmarkEnd w:id="0"/>
-      <w:bookmarkEnd w:id="2"/>
       <w:r>
         <w:t>U</w:t>
       </w:r>
@@ -258,8 +256,8 @@
       <w:r>
         <w:t>6</w:t>
       </w:r>
-      <w:bookmarkStart w:id="3" w:name="_UNIVERSIDADE_DO_VALE_1"/>
-      <w:bookmarkEnd w:id="3"/>
+      <w:bookmarkStart w:id="2" w:name="_UNIVERSIDADE_DO_VALE_1"/>
+      <w:bookmarkEnd w:id="2"/>
     </w:p>
     <w:p>
       <w:pPr>
@@ -541,20 +539,20 @@
       <w:r>
         <w:t>201</w:t>
       </w:r>
-      <w:bookmarkStart w:id="4" w:name="_MODELO_DE_FICHA"/>
+      <w:bookmarkStart w:id="3" w:name="_MODELO_DE_FICHA"/>
+      <w:bookmarkEnd w:id="3"/>
+      <w:r>
+        <w:t>6</w:t>
+      </w:r>
+    </w:p>
+    <w:p>
+      <w:pPr>
+        <w:spacing w:line="360" w:lineRule="auto"/>
+        <w:jc w:val="center"/>
+      </w:pPr>
+      <w:bookmarkStart w:id="4" w:name="_SUMÁRIO"/>
+      <w:bookmarkStart w:id="5" w:name="sumário"/>
       <w:bookmarkEnd w:id="4"/>
-      <w:r>
-        <w:t>6</w:t>
-      </w:r>
-    </w:p>
-    <w:p>
-      <w:pPr>
-        <w:spacing w:line="360" w:lineRule="auto"/>
-        <w:jc w:val="center"/>
-      </w:pPr>
-      <w:bookmarkStart w:id="5" w:name="_SUMÁRIO"/>
-      <w:bookmarkStart w:id="6" w:name="sumário"/>
-      <w:bookmarkEnd w:id="5"/>
     </w:p>
     <w:p>
       <w:pPr>
@@ -795,7 +793,10 @@
                               <w:t xml:space="preserve">Alegre – MG: Univás, 2016. </w:t>
                             </w:r>
                             <w:r>
-                              <w:t>57</w:t>
+                              <w:t>5</w:t>
+                            </w:r>
+                            <w:r>
+                              <w:t>8</w:t>
                             </w:r>
                             <w:r>
                               <w:t>p.</w:t>
@@ -827,7 +828,7 @@
           </mc:Choice>
           <mc:Fallback>
             <w:pict>
-              <v:shapetype w14:anchorId="05275043" id="_x0000_t202" coordsize="21600,21600" o:spt="202" path="m,l,21600r21600,l21600,xe">
+              <v:shapetype w14:anchorId="1D926FAA" id="_x0000_t202" coordsize="21600,21600" o:spt="202" path="m,l,21600r21600,l21600,xe">
                 <v:stroke joinstyle="miter"/>
                 <v:path gradientshapeok="t" o:connecttype="rect"/>
               </v:shapetype>
@@ -880,7 +881,10 @@
                         <w:t xml:space="preserve">Alegre – MG: Univás, 2016. </w:t>
                       </w:r>
                       <w:r>
-                        <w:t>57</w:t>
+                        <w:t>5</w:t>
+                      </w:r>
+                      <w:r>
+                        <w:t>8</w:t>
                       </w:r>
                       <w:r>
                         <w:t>p.</w:t>
@@ -907,6 +911,8 @@
           </mc:Fallback>
         </mc:AlternateContent>
       </w:r>
+      <w:bookmarkStart w:id="6" w:name="_GoBack"/>
+      <w:bookmarkEnd w:id="6"/>
     </w:p>
     <w:p>
       <w:pPr>
@@ -5191,7 +5197,7 @@
         </w:rPr>
       </w:pPr>
     </w:p>
-    <w:bookmarkEnd w:id="6"/>
+    <w:bookmarkEnd w:id="5"/>
     <w:p>
       <w:pPr>
         <w:pStyle w:val="Sumrio1"/>
@@ -10463,14 +10469,30 @@
       <w:r>
         <w:t xml:space="preserve">Figura </w:t>
       </w:r>
-      <w:fldSimple w:instr=" SEQ Figura \* ARABIC ">
-        <w:r>
-          <w:rPr>
-            <w:noProof/>
-          </w:rPr>
-          <w:t>1</w:t>
-        </w:r>
-      </w:fldSimple>
+      <w:r>
+        <w:fldChar w:fldCharType="begin"/>
+      </w:r>
+      <w:r>
+        <w:instrText xml:space="preserve"> SEQ Figura \* AR</w:instrText>
+      </w:r>
+      <w:r>
+        <w:instrText xml:space="preserve">ABIC </w:instrText>
+      </w:r>
+      <w:r>
+        <w:fldChar w:fldCharType="separate"/>
+      </w:r>
+      <w:r>
+        <w:rPr>
+          <w:noProof/>
+        </w:rPr>
+        <w:t>1</w:t>
+      </w:r>
+      <w:r>
+        <w:rPr>
+          <w:noProof/>
+        </w:rPr>
+        <w:fldChar w:fldCharType="end"/>
+      </w:r>
       <w:bookmarkEnd w:id="30"/>
       <w:r>
         <w:t xml:space="preserve"> - </w:t>
@@ -11164,14 +11186,27 @@
         <w:lastRenderedPageBreak/>
         <w:t xml:space="preserve">Figura </w:t>
       </w:r>
-      <w:fldSimple w:instr=" SEQ Figura \* ARABIC ">
-        <w:r>
-          <w:rPr>
-            <w:noProof/>
-          </w:rPr>
-          <w:t>2</w:t>
-        </w:r>
-      </w:fldSimple>
+      <w:r>
+        <w:fldChar w:fldCharType="begin"/>
+      </w:r>
+      <w:r>
+        <w:instrText xml:space="preserve"> SEQ Figura \* ARABIC </w:instrText>
+      </w:r>
+      <w:r>
+        <w:fldChar w:fldCharType="separate"/>
+      </w:r>
+      <w:r>
+        <w:rPr>
+          <w:noProof/>
+        </w:rPr>
+        <w:t>2</w:t>
+      </w:r>
+      <w:r>
+        <w:rPr>
+          <w:noProof/>
+        </w:rPr>
+        <w:fldChar w:fldCharType="end"/>
+      </w:r>
       <w:bookmarkEnd w:id="36"/>
       <w:r>
         <w:t xml:space="preserve"> - </w:t>
@@ -11346,14 +11381,27 @@
       <w:r>
         <w:t xml:space="preserve">Listagem </w:t>
       </w:r>
-      <w:fldSimple w:instr=" SEQ Listagem \* ARABIC ">
-        <w:r>
-          <w:rPr>
-            <w:noProof/>
-          </w:rPr>
-          <w:t>1</w:t>
-        </w:r>
-      </w:fldSimple>
+      <w:r>
+        <w:fldChar w:fldCharType="begin"/>
+      </w:r>
+      <w:r>
+        <w:instrText xml:space="preserve"> SEQ Listagem \* ARABIC </w:instrText>
+      </w:r>
+      <w:r>
+        <w:fldChar w:fldCharType="separate"/>
+      </w:r>
+      <w:r>
+        <w:rPr>
+          <w:noProof/>
+        </w:rPr>
+        <w:t>1</w:t>
+      </w:r>
+      <w:r>
+        <w:rPr>
+          <w:noProof/>
+        </w:rPr>
+        <w:fldChar w:fldCharType="end"/>
+      </w:r>
       <w:bookmarkEnd w:id="38"/>
       <w:r>
         <w:t xml:space="preserve"> </w:t>
@@ -12216,14 +12264,27 @@
       <w:r>
         <w:t xml:space="preserve">Figura </w:t>
       </w:r>
-      <w:fldSimple w:instr=" SEQ Figura \* ARABIC ">
-        <w:r>
-          <w:rPr>
-            <w:noProof/>
-          </w:rPr>
-          <w:t>3</w:t>
-        </w:r>
-      </w:fldSimple>
+      <w:r>
+        <w:fldChar w:fldCharType="begin"/>
+      </w:r>
+      <w:r>
+        <w:instrText xml:space="preserve"> SEQ Figura \* ARABIC </w:instrText>
+      </w:r>
+      <w:r>
+        <w:fldChar w:fldCharType="separate"/>
+      </w:r>
+      <w:r>
+        <w:rPr>
+          <w:noProof/>
+        </w:rPr>
+        <w:t>3</w:t>
+      </w:r>
+      <w:r>
+        <w:rPr>
+          <w:noProof/>
+        </w:rPr>
+        <w:fldChar w:fldCharType="end"/>
+      </w:r>
       <w:bookmarkEnd w:id="41"/>
       <w:r>
         <w:t xml:space="preserve"> - </w:t>
@@ -12463,14 +12524,27 @@
         <w:lastRenderedPageBreak/>
         <w:t xml:space="preserve">Figura </w:t>
       </w:r>
-      <w:fldSimple w:instr=" SEQ Figura \* ARABIC ">
-        <w:r>
-          <w:rPr>
-            <w:noProof/>
-          </w:rPr>
-          <w:t>4</w:t>
-        </w:r>
-      </w:fldSimple>
+      <w:r>
+        <w:fldChar w:fldCharType="begin"/>
+      </w:r>
+      <w:r>
+        <w:instrText xml:space="preserve"> SEQ Figura \* ARABIC </w:instrText>
+      </w:r>
+      <w:r>
+        <w:fldChar w:fldCharType="separate"/>
+      </w:r>
+      <w:r>
+        <w:rPr>
+          <w:noProof/>
+        </w:rPr>
+        <w:t>4</w:t>
+      </w:r>
+      <w:r>
+        <w:rPr>
+          <w:noProof/>
+        </w:rPr>
+        <w:fldChar w:fldCharType="end"/>
+      </w:r>
       <w:bookmarkEnd w:id="43"/>
       <w:r>
         <w:t xml:space="preserve"> - </w:t>
@@ -12745,14 +12819,27 @@
       <w:r>
         <w:t xml:space="preserve">Figura </w:t>
       </w:r>
-      <w:fldSimple w:instr=" SEQ Figura \* ARABIC ">
-        <w:r>
-          <w:rPr>
-            <w:noProof/>
-          </w:rPr>
-          <w:t>5</w:t>
-        </w:r>
-      </w:fldSimple>
+      <w:r>
+        <w:fldChar w:fldCharType="begin"/>
+      </w:r>
+      <w:r>
+        <w:instrText xml:space="preserve"> SEQ Figura \* ARABIC </w:instrText>
+      </w:r>
+      <w:r>
+        <w:fldChar w:fldCharType="separate"/>
+      </w:r>
+      <w:r>
+        <w:rPr>
+          <w:noProof/>
+        </w:rPr>
+        <w:t>5</w:t>
+      </w:r>
+      <w:r>
+        <w:rPr>
+          <w:noProof/>
+        </w:rPr>
+        <w:fldChar w:fldCharType="end"/>
+      </w:r>
       <w:bookmarkEnd w:id="45"/>
       <w:r>
         <w:t xml:space="preserve"> - </w:t>
@@ -12937,14 +13024,27 @@
       <w:r>
         <w:t xml:space="preserve">Figura </w:t>
       </w:r>
-      <w:fldSimple w:instr=" SEQ Figura \* ARABIC ">
-        <w:r>
-          <w:rPr>
-            <w:noProof/>
-          </w:rPr>
-          <w:t>6</w:t>
-        </w:r>
-      </w:fldSimple>
+      <w:r>
+        <w:fldChar w:fldCharType="begin"/>
+      </w:r>
+      <w:r>
+        <w:instrText xml:space="preserve"> SEQ Figura \* ARABIC </w:instrText>
+      </w:r>
+      <w:r>
+        <w:fldChar w:fldCharType="separate"/>
+      </w:r>
+      <w:r>
+        <w:rPr>
+          <w:noProof/>
+        </w:rPr>
+        <w:t>6</w:t>
+      </w:r>
+      <w:r>
+        <w:rPr>
+          <w:noProof/>
+        </w:rPr>
+        <w:fldChar w:fldCharType="end"/>
+      </w:r>
       <w:bookmarkEnd w:id="47"/>
       <w:r>
         <w:t xml:space="preserve"> - </w:t>
@@ -13102,14 +13202,27 @@
       <w:r>
         <w:t xml:space="preserve">Figura </w:t>
       </w:r>
-      <w:fldSimple w:instr=" SEQ Figura \* ARABIC ">
-        <w:r>
-          <w:rPr>
-            <w:noProof/>
-          </w:rPr>
-          <w:t>7</w:t>
-        </w:r>
-      </w:fldSimple>
+      <w:r>
+        <w:fldChar w:fldCharType="begin"/>
+      </w:r>
+      <w:r>
+        <w:instrText xml:space="preserve"> SEQ Figura \* ARABIC </w:instrText>
+      </w:r>
+      <w:r>
+        <w:fldChar w:fldCharType="separate"/>
+      </w:r>
+      <w:r>
+        <w:rPr>
+          <w:noProof/>
+        </w:rPr>
+        <w:t>7</w:t>
+      </w:r>
+      <w:r>
+        <w:rPr>
+          <w:noProof/>
+        </w:rPr>
+        <w:fldChar w:fldCharType="end"/>
+      </w:r>
       <w:bookmarkEnd w:id="49"/>
       <w:r>
         <w:t xml:space="preserve"> - </w:t>
@@ -13403,14 +13516,27 @@
       <w:r>
         <w:t xml:space="preserve">Figura </w:t>
       </w:r>
-      <w:fldSimple w:instr=" SEQ Figura \* ARABIC ">
-        <w:r>
-          <w:rPr>
-            <w:noProof/>
-          </w:rPr>
-          <w:t>8</w:t>
-        </w:r>
-      </w:fldSimple>
+      <w:r>
+        <w:fldChar w:fldCharType="begin"/>
+      </w:r>
+      <w:r>
+        <w:instrText xml:space="preserve"> SEQ Figura \* ARABIC </w:instrText>
+      </w:r>
+      <w:r>
+        <w:fldChar w:fldCharType="separate"/>
+      </w:r>
+      <w:r>
+        <w:rPr>
+          <w:noProof/>
+        </w:rPr>
+        <w:t>8</w:t>
+      </w:r>
+      <w:r>
+        <w:rPr>
+          <w:noProof/>
+        </w:rPr>
+        <w:fldChar w:fldCharType="end"/>
+      </w:r>
       <w:bookmarkEnd w:id="52"/>
       <w:r>
         <w:t xml:space="preserve"> - </w:t>
@@ -13655,14 +13781,27 @@
         <w:lastRenderedPageBreak/>
         <w:t xml:space="preserve">Figura </w:t>
       </w:r>
-      <w:fldSimple w:instr=" SEQ Figura \* ARABIC ">
-        <w:r>
-          <w:rPr>
-            <w:noProof/>
-          </w:rPr>
-          <w:t>9</w:t>
-        </w:r>
-      </w:fldSimple>
+      <w:r>
+        <w:fldChar w:fldCharType="begin"/>
+      </w:r>
+      <w:r>
+        <w:instrText xml:space="preserve"> SEQ Figura \* ARABIC </w:instrText>
+      </w:r>
+      <w:r>
+        <w:fldChar w:fldCharType="separate"/>
+      </w:r>
+      <w:r>
+        <w:rPr>
+          <w:noProof/>
+        </w:rPr>
+        <w:t>9</w:t>
+      </w:r>
+      <w:r>
+        <w:rPr>
+          <w:noProof/>
+        </w:rPr>
+        <w:fldChar w:fldCharType="end"/>
+      </w:r>
       <w:bookmarkEnd w:id="54"/>
       <w:r>
         <w:t xml:space="preserve"> - </w:t>
@@ -14026,14 +14165,27 @@
       <w:r>
         <w:t xml:space="preserve">Listagem </w:t>
       </w:r>
-      <w:fldSimple w:instr=" SEQ Listagem \* ARABIC ">
-        <w:r>
-          <w:rPr>
-            <w:noProof/>
-          </w:rPr>
-          <w:t>2</w:t>
-        </w:r>
-      </w:fldSimple>
+      <w:r>
+        <w:fldChar w:fldCharType="begin"/>
+      </w:r>
+      <w:r>
+        <w:instrText xml:space="preserve"> SEQ Listagem \* ARABIC </w:instrText>
+      </w:r>
+      <w:r>
+        <w:fldChar w:fldCharType="separate"/>
+      </w:r>
+      <w:r>
+        <w:rPr>
+          <w:noProof/>
+        </w:rPr>
+        <w:t>2</w:t>
+      </w:r>
+      <w:r>
+        <w:rPr>
+          <w:noProof/>
+        </w:rPr>
+        <w:fldChar w:fldCharType="end"/>
+      </w:r>
       <w:bookmarkEnd w:id="57"/>
       <w:r>
         <w:t xml:space="preserve"> - </w:t>
@@ -15728,14 +15880,27 @@
         <w:lastRenderedPageBreak/>
         <w:t xml:space="preserve">Listagem </w:t>
       </w:r>
-      <w:fldSimple w:instr=" SEQ Listagem \* ARABIC ">
-        <w:r>
-          <w:rPr>
-            <w:noProof/>
-          </w:rPr>
-          <w:t>3</w:t>
-        </w:r>
-      </w:fldSimple>
+      <w:r>
+        <w:fldChar w:fldCharType="begin"/>
+      </w:r>
+      <w:r>
+        <w:instrText xml:space="preserve"> SEQ Listagem \* ARABIC </w:instrText>
+      </w:r>
+      <w:r>
+        <w:fldChar w:fldCharType="separate"/>
+      </w:r>
+      <w:r>
+        <w:rPr>
+          <w:noProof/>
+        </w:rPr>
+        <w:t>3</w:t>
+      </w:r>
+      <w:r>
+        <w:rPr>
+          <w:noProof/>
+        </w:rPr>
+        <w:fldChar w:fldCharType="end"/>
+      </w:r>
       <w:bookmarkEnd w:id="59"/>
       <w:r>
         <w:t xml:space="preserve"> - </w:t>
@@ -18240,14 +18405,27 @@
         <w:lastRenderedPageBreak/>
         <w:t xml:space="preserve">Listagem </w:t>
       </w:r>
-      <w:fldSimple w:instr=" SEQ Listagem \* ARABIC ">
-        <w:r>
-          <w:rPr>
-            <w:noProof/>
-          </w:rPr>
-          <w:t>4</w:t>
-        </w:r>
-      </w:fldSimple>
+      <w:r>
+        <w:fldChar w:fldCharType="begin"/>
+      </w:r>
+      <w:r>
+        <w:instrText xml:space="preserve"> SEQ Listagem \* ARABIC </w:instrText>
+      </w:r>
+      <w:r>
+        <w:fldChar w:fldCharType="separate"/>
+      </w:r>
+      <w:r>
+        <w:rPr>
+          <w:noProof/>
+        </w:rPr>
+        <w:t>4</w:t>
+      </w:r>
+      <w:r>
+        <w:rPr>
+          <w:noProof/>
+        </w:rPr>
+        <w:fldChar w:fldCharType="end"/>
+      </w:r>
       <w:bookmarkEnd w:id="61"/>
       <w:r>
         <w:t xml:space="preserve"> </w:t>
@@ -20648,14 +20826,27 @@
       <w:r>
         <w:t xml:space="preserve">Listagem </w:t>
       </w:r>
-      <w:fldSimple w:instr=" SEQ Listagem \* ARABIC ">
-        <w:r>
-          <w:rPr>
-            <w:noProof/>
-          </w:rPr>
-          <w:t>5</w:t>
-        </w:r>
-      </w:fldSimple>
+      <w:r>
+        <w:fldChar w:fldCharType="begin"/>
+      </w:r>
+      <w:r>
+        <w:instrText xml:space="preserve"> SEQ Listagem \* ARABIC </w:instrText>
+      </w:r>
+      <w:r>
+        <w:fldChar w:fldCharType="separate"/>
+      </w:r>
+      <w:r>
+        <w:rPr>
+          <w:noProof/>
+        </w:rPr>
+        <w:t>5</w:t>
+      </w:r>
+      <w:r>
+        <w:rPr>
+          <w:noProof/>
+        </w:rPr>
+        <w:fldChar w:fldCharType="end"/>
+      </w:r>
       <w:bookmarkEnd w:id="63"/>
       <w:r>
         <w:t xml:space="preserve"> - </w:t>
@@ -21781,14 +21972,27 @@
         <w:lastRenderedPageBreak/>
         <w:t xml:space="preserve">Figura </w:t>
       </w:r>
-      <w:fldSimple w:instr=" SEQ Figura \* ARABIC ">
-        <w:r>
-          <w:rPr>
-            <w:noProof/>
-          </w:rPr>
-          <w:t>10</w:t>
-        </w:r>
-      </w:fldSimple>
+      <w:r>
+        <w:fldChar w:fldCharType="begin"/>
+      </w:r>
+      <w:r>
+        <w:instrText xml:space="preserve"> SEQ Figura \* ARABIC </w:instrText>
+      </w:r>
+      <w:r>
+        <w:fldChar w:fldCharType="separate"/>
+      </w:r>
+      <w:r>
+        <w:rPr>
+          <w:noProof/>
+        </w:rPr>
+        <w:t>10</w:t>
+      </w:r>
+      <w:r>
+        <w:rPr>
+          <w:noProof/>
+        </w:rPr>
+        <w:fldChar w:fldCharType="end"/>
+      </w:r>
       <w:bookmarkEnd w:id="65"/>
       <w:r>
         <w:t xml:space="preserve"> - </w:t>
@@ -22220,14 +22424,27 @@
       <w:r>
         <w:t xml:space="preserve">Listagem </w:t>
       </w:r>
-      <w:fldSimple w:instr=" SEQ Listagem \* ARABIC ">
-        <w:r>
-          <w:rPr>
-            <w:noProof/>
-          </w:rPr>
-          <w:t>6</w:t>
-        </w:r>
-      </w:fldSimple>
+      <w:r>
+        <w:fldChar w:fldCharType="begin"/>
+      </w:r>
+      <w:r>
+        <w:instrText xml:space="preserve"> SEQ Listagem \* ARABIC </w:instrText>
+      </w:r>
+      <w:r>
+        <w:fldChar w:fldCharType="separate"/>
+      </w:r>
+      <w:r>
+        <w:rPr>
+          <w:noProof/>
+        </w:rPr>
+        <w:t>6</w:t>
+      </w:r>
+      <w:r>
+        <w:rPr>
+          <w:noProof/>
+        </w:rPr>
+        <w:fldChar w:fldCharType="end"/>
+      </w:r>
       <w:bookmarkEnd w:id="69"/>
       <w:r>
         <w:t xml:space="preserve"> - </w:t>
@@ -23793,14 +24010,27 @@
       <w:r>
         <w:t xml:space="preserve">Listagem </w:t>
       </w:r>
-      <w:fldSimple w:instr=" SEQ Listagem \* ARABIC ">
-        <w:r>
-          <w:rPr>
-            <w:noProof/>
-          </w:rPr>
-          <w:t>7</w:t>
-        </w:r>
-      </w:fldSimple>
+      <w:r>
+        <w:fldChar w:fldCharType="begin"/>
+      </w:r>
+      <w:r>
+        <w:instrText xml:space="preserve"> SEQ Listagem \* ARABIC </w:instrText>
+      </w:r>
+      <w:r>
+        <w:fldChar w:fldCharType="separate"/>
+      </w:r>
+      <w:r>
+        <w:rPr>
+          <w:noProof/>
+        </w:rPr>
+        <w:t>7</w:t>
+      </w:r>
+      <w:r>
+        <w:rPr>
+          <w:noProof/>
+        </w:rPr>
+        <w:fldChar w:fldCharType="end"/>
+      </w:r>
       <w:bookmarkEnd w:id="71"/>
       <w:r>
         <w:t xml:space="preserve"> - </w:t>
@@ -24773,14 +25003,27 @@
         <w:lastRenderedPageBreak/>
         <w:t xml:space="preserve">Listagem </w:t>
       </w:r>
-      <w:fldSimple w:instr=" SEQ Listagem \* ARABIC ">
-        <w:r>
-          <w:rPr>
-            <w:noProof/>
-          </w:rPr>
-          <w:t>8</w:t>
-        </w:r>
-      </w:fldSimple>
+      <w:r>
+        <w:fldChar w:fldCharType="begin"/>
+      </w:r>
+      <w:r>
+        <w:instrText xml:space="preserve"> SEQ Listagem \* ARABIC </w:instrText>
+      </w:r>
+      <w:r>
+        <w:fldChar w:fldCharType="separate"/>
+      </w:r>
+      <w:r>
+        <w:rPr>
+          <w:noProof/>
+        </w:rPr>
+        <w:t>8</w:t>
+      </w:r>
+      <w:r>
+        <w:rPr>
+          <w:noProof/>
+        </w:rPr>
+        <w:fldChar w:fldCharType="end"/>
+      </w:r>
       <w:bookmarkEnd w:id="73"/>
       <w:r>
         <w:t xml:space="preserve"> - </w:t>
@@ -25850,14 +26093,27 @@
       <w:r>
         <w:t xml:space="preserve">Listagem </w:t>
       </w:r>
-      <w:fldSimple w:instr=" SEQ Listagem \* ARABIC ">
-        <w:r>
-          <w:rPr>
-            <w:noProof/>
-          </w:rPr>
-          <w:t>9</w:t>
-        </w:r>
-      </w:fldSimple>
+      <w:r>
+        <w:fldChar w:fldCharType="begin"/>
+      </w:r>
+      <w:r>
+        <w:instrText xml:space="preserve"> SEQ Listagem \* ARABIC </w:instrText>
+      </w:r>
+      <w:r>
+        <w:fldChar w:fldCharType="separate"/>
+      </w:r>
+      <w:r>
+        <w:rPr>
+          <w:noProof/>
+        </w:rPr>
+        <w:t>9</w:t>
+      </w:r>
+      <w:r>
+        <w:rPr>
+          <w:noProof/>
+        </w:rPr>
+        <w:fldChar w:fldCharType="end"/>
+      </w:r>
       <w:bookmarkEnd w:id="75"/>
       <w:r>
         <w:t xml:space="preserve"> - </w:t>
@@ -26514,14 +26770,27 @@
       <w:r>
         <w:t xml:space="preserve">Listagem </w:t>
       </w:r>
-      <w:fldSimple w:instr=" SEQ Listagem \* ARABIC ">
-        <w:r>
-          <w:rPr>
-            <w:noProof/>
-          </w:rPr>
-          <w:t>10</w:t>
-        </w:r>
-      </w:fldSimple>
+      <w:r>
+        <w:fldChar w:fldCharType="begin"/>
+      </w:r>
+      <w:r>
+        <w:instrText xml:space="preserve"> SEQ Listagem \* ARABIC </w:instrText>
+      </w:r>
+      <w:r>
+        <w:fldChar w:fldCharType="separate"/>
+      </w:r>
+      <w:r>
+        <w:rPr>
+          <w:noProof/>
+        </w:rPr>
+        <w:t>10</w:t>
+      </w:r>
+      <w:r>
+        <w:rPr>
+          <w:noProof/>
+        </w:rPr>
+        <w:fldChar w:fldCharType="end"/>
+      </w:r>
       <w:bookmarkEnd w:id="78"/>
       <w:r>
         <w:t xml:space="preserve"> - </w:t>
@@ -27434,14 +27703,27 @@
       <w:r>
         <w:t xml:space="preserve">Listagem </w:t>
       </w:r>
-      <w:fldSimple w:instr=" SEQ Listagem \* ARABIC ">
-        <w:r>
-          <w:rPr>
-            <w:noProof/>
-          </w:rPr>
-          <w:t>11</w:t>
-        </w:r>
-      </w:fldSimple>
+      <w:r>
+        <w:fldChar w:fldCharType="begin"/>
+      </w:r>
+      <w:r>
+        <w:instrText xml:space="preserve"> SEQ Listagem \* ARABIC </w:instrText>
+      </w:r>
+      <w:r>
+        <w:fldChar w:fldCharType="separate"/>
+      </w:r>
+      <w:r>
+        <w:rPr>
+          <w:noProof/>
+        </w:rPr>
+        <w:t>11</w:t>
+      </w:r>
+      <w:r>
+        <w:rPr>
+          <w:noProof/>
+        </w:rPr>
+        <w:fldChar w:fldCharType="end"/>
+      </w:r>
       <w:bookmarkEnd w:id="80"/>
       <w:r>
         <w:t xml:space="preserve"> - </w:t>
@@ -29126,14 +29408,27 @@
         <w:lastRenderedPageBreak/>
         <w:t xml:space="preserve">Listagem </w:t>
       </w:r>
-      <w:fldSimple w:instr=" SEQ Listagem \* ARABIC ">
-        <w:r>
-          <w:rPr>
-            <w:noProof/>
-          </w:rPr>
-          <w:t>12</w:t>
-        </w:r>
-      </w:fldSimple>
+      <w:r>
+        <w:fldChar w:fldCharType="begin"/>
+      </w:r>
+      <w:r>
+        <w:instrText xml:space="preserve"> SEQ Listagem \* ARABIC </w:instrText>
+      </w:r>
+      <w:r>
+        <w:fldChar w:fldCharType="separate"/>
+      </w:r>
+      <w:r>
+        <w:rPr>
+          <w:noProof/>
+        </w:rPr>
+        <w:t>12</w:t>
+      </w:r>
+      <w:r>
+        <w:rPr>
+          <w:noProof/>
+        </w:rPr>
+        <w:fldChar w:fldCharType="end"/>
+      </w:r>
       <w:bookmarkEnd w:id="82"/>
       <w:r>
         <w:t xml:space="preserve"> - </w:t>
@@ -30372,14 +30667,27 @@
       <w:r>
         <w:t xml:space="preserve">Listagem </w:t>
       </w:r>
-      <w:fldSimple w:instr=" SEQ Listagem \* ARABIC ">
-        <w:r>
-          <w:rPr>
-            <w:noProof/>
-          </w:rPr>
-          <w:t>13</w:t>
-        </w:r>
-      </w:fldSimple>
+      <w:r>
+        <w:fldChar w:fldCharType="begin"/>
+      </w:r>
+      <w:r>
+        <w:instrText xml:space="preserve"> SEQ Listagem \* ARABIC </w:instrText>
+      </w:r>
+      <w:r>
+        <w:fldChar w:fldCharType="separate"/>
+      </w:r>
+      <w:r>
+        <w:rPr>
+          <w:noProof/>
+        </w:rPr>
+        <w:t>13</w:t>
+      </w:r>
+      <w:r>
+        <w:rPr>
+          <w:noProof/>
+        </w:rPr>
+        <w:fldChar w:fldCharType="end"/>
+      </w:r>
       <w:bookmarkEnd w:id="84"/>
       <w:r>
         <w:t xml:space="preserve"> - </w:t>
@@ -30766,14 +31074,30 @@
       <w:r>
         <w:t xml:space="preserve">Listagem </w:t>
       </w:r>
-      <w:fldSimple w:instr=" SEQ Listagem \* ARABIC ">
-        <w:r>
-          <w:rPr>
-            <w:noProof/>
-          </w:rPr>
-          <w:t>14</w:t>
-        </w:r>
-      </w:fldSimple>
+      <w:r>
+        <w:fldChar w:fldCharType="begin"/>
+      </w:r>
+      <w:r>
+        <w:instrText xml:space="preserve"> SEQ Listag</w:instrText>
+      </w:r>
+      <w:r>
+        <w:instrText xml:space="preserve">em \* ARABIC </w:instrText>
+      </w:r>
+      <w:r>
+        <w:fldChar w:fldCharType="separate"/>
+      </w:r>
+      <w:r>
+        <w:rPr>
+          <w:noProof/>
+        </w:rPr>
+        <w:t>14</w:t>
+      </w:r>
+      <w:r>
+        <w:rPr>
+          <w:noProof/>
+        </w:rPr>
+        <w:fldChar w:fldCharType="end"/>
+      </w:r>
       <w:bookmarkEnd w:id="86"/>
       <w:r>
         <w:t xml:space="preserve"> - </w:t>
@@ -31373,14 +31697,27 @@
       <w:r>
         <w:t xml:space="preserve">Figura </w:t>
       </w:r>
-      <w:fldSimple w:instr=" SEQ Figura \* ARABIC ">
-        <w:r>
-          <w:rPr>
-            <w:noProof/>
-          </w:rPr>
-          <w:t>11</w:t>
-        </w:r>
-      </w:fldSimple>
+      <w:r>
+        <w:fldChar w:fldCharType="begin"/>
+      </w:r>
+      <w:r>
+        <w:instrText xml:space="preserve"> SEQ Figura \* ARABIC </w:instrText>
+      </w:r>
+      <w:r>
+        <w:fldChar w:fldCharType="separate"/>
+      </w:r>
+      <w:r>
+        <w:rPr>
+          <w:noProof/>
+        </w:rPr>
+        <w:t>11</w:t>
+      </w:r>
+      <w:r>
+        <w:rPr>
+          <w:noProof/>
+        </w:rPr>
+        <w:fldChar w:fldCharType="end"/>
+      </w:r>
       <w:bookmarkEnd w:id="89"/>
       <w:r>
         <w:t xml:space="preserve"> - </w:t>
@@ -31419,7 +31756,7 @@
             <v:path o:extrusionok="f" gradientshapeok="t" o:connecttype="rect"/>
             <o:lock v:ext="edit" aspectratio="t"/>
           </v:shapetype>
-          <v:shape id="_x0000_i1025" type="#_x0000_t75" style="width:230.85pt;height:407.5pt">
+          <v:shape id="_x0000_i1025" type="#_x0000_t75" style="width:231pt;height:407.25pt">
             <v:imagedata r:id="rId19" o:title="Screenshot_20160914-101347"/>
           </v:shape>
         </w:pict>
@@ -31553,14 +31890,27 @@
         <w:lastRenderedPageBreak/>
         <w:t xml:space="preserve">Figura </w:t>
       </w:r>
-      <w:fldSimple w:instr=" SEQ Figura \* ARABIC ">
-        <w:r>
-          <w:rPr>
-            <w:noProof/>
-          </w:rPr>
-          <w:t>12</w:t>
-        </w:r>
-      </w:fldSimple>
+      <w:r>
+        <w:fldChar w:fldCharType="begin"/>
+      </w:r>
+      <w:r>
+        <w:instrText xml:space="preserve"> SEQ Figura \* ARABIC </w:instrText>
+      </w:r>
+      <w:r>
+        <w:fldChar w:fldCharType="separate"/>
+      </w:r>
+      <w:r>
+        <w:rPr>
+          <w:noProof/>
+        </w:rPr>
+        <w:t>12</w:t>
+      </w:r>
+      <w:r>
+        <w:rPr>
+          <w:noProof/>
+        </w:rPr>
+        <w:fldChar w:fldCharType="end"/>
+      </w:r>
       <w:bookmarkEnd w:id="91"/>
       <w:r>
         <w:t xml:space="preserve"> - </w:t>
@@ -31580,7 +31930,7 @@
       </w:pPr>
       <w:r>
         <w:pict>
-          <v:shape id="_x0000_i1026" type="#_x0000_t75" style="width:221.95pt;height:385.9pt">
+          <v:shape id="_x0000_i1026" type="#_x0000_t75" style="width:222pt;height:386.25pt">
             <v:imagedata r:id="rId20" o:title="Screenshot_20160914-101416"/>
           </v:shape>
         </w:pict>
@@ -31820,14 +32170,27 @@
         <w:lastRenderedPageBreak/>
         <w:t xml:space="preserve">Figura </w:t>
       </w:r>
-      <w:fldSimple w:instr=" SEQ Figura \* ARABIC ">
-        <w:r>
-          <w:rPr>
-            <w:noProof/>
-          </w:rPr>
-          <w:t>13</w:t>
-        </w:r>
-      </w:fldSimple>
+      <w:r>
+        <w:fldChar w:fldCharType="begin"/>
+      </w:r>
+      <w:r>
+        <w:instrText xml:space="preserve"> SEQ Figura \* ARABIC </w:instrText>
+      </w:r>
+      <w:r>
+        <w:fldChar w:fldCharType="separate"/>
+      </w:r>
+      <w:r>
+        <w:rPr>
+          <w:noProof/>
+        </w:rPr>
+        <w:t>13</w:t>
+      </w:r>
+      <w:r>
+        <w:rPr>
+          <w:noProof/>
+        </w:rPr>
+        <w:fldChar w:fldCharType="end"/>
+      </w:r>
       <w:bookmarkEnd w:id="93"/>
       <w:r>
         <w:t xml:space="preserve"> - </w:t>
@@ -31847,7 +32210,7 @@
       </w:pPr>
       <w:r>
         <w:pict>
-          <v:shape id="_x0000_i1027" type="#_x0000_t75" style="width:158.75pt;height:283.7pt">
+          <v:shape id="_x0000_i1027" type="#_x0000_t75" style="width:159pt;height:283.5pt">
             <v:imagedata r:id="rId21" o:title="Screenshot_20160914-101600"/>
           </v:shape>
         </w:pict>
@@ -31913,14 +32276,27 @@
       <w:r>
         <w:t xml:space="preserve">Figura </w:t>
       </w:r>
-      <w:fldSimple w:instr=" SEQ Figura \* ARABIC ">
-        <w:r>
-          <w:rPr>
-            <w:noProof/>
-          </w:rPr>
-          <w:t>14</w:t>
-        </w:r>
-      </w:fldSimple>
+      <w:r>
+        <w:fldChar w:fldCharType="begin"/>
+      </w:r>
+      <w:r>
+        <w:instrText xml:space="preserve"> SEQ Figura \* ARABIC </w:instrText>
+      </w:r>
+      <w:r>
+        <w:fldChar w:fldCharType="separate"/>
+      </w:r>
+      <w:r>
+        <w:rPr>
+          <w:noProof/>
+        </w:rPr>
+        <w:t>14</w:t>
+      </w:r>
+      <w:r>
+        <w:rPr>
+          <w:noProof/>
+        </w:rPr>
+        <w:fldChar w:fldCharType="end"/>
+      </w:r>
       <w:bookmarkEnd w:id="95"/>
       <w:r>
         <w:t xml:space="preserve"> - </w:t>
@@ -31940,7 +32316,7 @@
       </w:pPr>
       <w:r>
         <w:pict>
-          <v:shape id="_x0000_i1028" type="#_x0000_t75" style="width:163.6pt;height:283.7pt">
+          <v:shape id="_x0000_i1028" type="#_x0000_t75" style="width:163.5pt;height:283.5pt">
             <v:imagedata r:id="rId22" o:title="Screenshot_20160914-101617"/>
           </v:shape>
         </w:pict>
@@ -32196,14 +32572,27 @@
       <w:r>
         <w:t xml:space="preserve">Figura </w:t>
       </w:r>
-      <w:fldSimple w:instr=" SEQ Figura \* ARABIC ">
-        <w:r>
-          <w:rPr>
-            <w:noProof/>
-          </w:rPr>
-          <w:t>15</w:t>
-        </w:r>
-      </w:fldSimple>
+      <w:r>
+        <w:fldChar w:fldCharType="begin"/>
+      </w:r>
+      <w:r>
+        <w:instrText xml:space="preserve"> SEQ Figura \* ARABIC </w:instrText>
+      </w:r>
+      <w:r>
+        <w:fldChar w:fldCharType="separate"/>
+      </w:r>
+      <w:r>
+        <w:rPr>
+          <w:noProof/>
+        </w:rPr>
+        <w:t>15</w:t>
+      </w:r>
+      <w:r>
+        <w:rPr>
+          <w:noProof/>
+        </w:rPr>
+        <w:fldChar w:fldCharType="end"/>
+      </w:r>
       <w:bookmarkEnd w:id="97"/>
       <w:r>
         <w:t xml:space="preserve"> - </w:t>
@@ -32233,7 +32622,7 @@
           <w:lang w:eastAsia="pt-BR"/>
         </w:rPr>
         <w:pict>
-          <v:shape id="_x0000_i1029" type="#_x0000_t75" style="width:218.7pt;height:385.9pt">
+          <v:shape id="_x0000_i1029" type="#_x0000_t75" style="width:219pt;height:386.25pt">
             <v:imagedata r:id="rId23" o:title="Screenshot_20160914-101352"/>
           </v:shape>
         </w:pict>
@@ -32406,14 +32795,27 @@
       <w:r>
         <w:t xml:space="preserve">Figura </w:t>
       </w:r>
-      <w:fldSimple w:instr=" SEQ Figura \* ARABIC ">
-        <w:r>
-          <w:rPr>
-            <w:noProof/>
-          </w:rPr>
-          <w:t>16</w:t>
-        </w:r>
-      </w:fldSimple>
+      <w:r>
+        <w:fldChar w:fldCharType="begin"/>
+      </w:r>
+      <w:r>
+        <w:instrText xml:space="preserve"> SEQ Figura \* ARABIC </w:instrText>
+      </w:r>
+      <w:r>
+        <w:fldChar w:fldCharType="separate"/>
+      </w:r>
+      <w:r>
+        <w:rPr>
+          <w:noProof/>
+        </w:rPr>
+        <w:t>16</w:t>
+      </w:r>
+      <w:r>
+        <w:rPr>
+          <w:noProof/>
+        </w:rPr>
+        <w:fldChar w:fldCharType="end"/>
+      </w:r>
       <w:bookmarkEnd w:id="99"/>
       <w:r>
         <w:t xml:space="preserve"> - </w:t>
@@ -32443,7 +32845,7 @@
           <w:lang w:eastAsia="pt-BR"/>
         </w:rPr>
         <w:pict>
-          <v:shape id="_x0000_i1030" type="#_x0000_t75" style="width:247.85pt;height:436.3pt">
+          <v:shape id="_x0000_i1030" type="#_x0000_t75" style="width:247.5pt;height:436.5pt">
             <v:imagedata r:id="rId24" o:title="Screenshot_20160914-101710"/>
           </v:shape>
         </w:pict>
@@ -32619,14 +33021,27 @@
         <w:lastRenderedPageBreak/>
         <w:t xml:space="preserve">Figura </w:t>
       </w:r>
-      <w:fldSimple w:instr=" SEQ Figura \* ARABIC ">
-        <w:r>
-          <w:rPr>
-            <w:noProof/>
-          </w:rPr>
-          <w:t>17</w:t>
-        </w:r>
-      </w:fldSimple>
+      <w:r>
+        <w:fldChar w:fldCharType="begin"/>
+      </w:r>
+      <w:r>
+        <w:instrText xml:space="preserve"> SEQ Figura \* ARABIC </w:instrText>
+      </w:r>
+      <w:r>
+        <w:fldChar w:fldCharType="separate"/>
+      </w:r>
+      <w:r>
+        <w:rPr>
+          <w:noProof/>
+        </w:rPr>
+        <w:t>17</w:t>
+      </w:r>
+      <w:r>
+        <w:rPr>
+          <w:noProof/>
+        </w:rPr>
+        <w:fldChar w:fldCharType="end"/>
+      </w:r>
       <w:bookmarkEnd w:id="101"/>
       <w:r>
         <w:t xml:space="preserve"> - </w:t>
@@ -32841,14 +33256,27 @@
         <w:lastRenderedPageBreak/>
         <w:t xml:space="preserve">Figura </w:t>
       </w:r>
-      <w:fldSimple w:instr=" SEQ Figura \* ARABIC ">
-        <w:r>
-          <w:rPr>
-            <w:noProof/>
-          </w:rPr>
-          <w:t>18</w:t>
-        </w:r>
-      </w:fldSimple>
+      <w:r>
+        <w:fldChar w:fldCharType="begin"/>
+      </w:r>
+      <w:r>
+        <w:instrText xml:space="preserve"> SEQ Figura \* ARABIC </w:instrText>
+      </w:r>
+      <w:r>
+        <w:fldChar w:fldCharType="separate"/>
+      </w:r>
+      <w:r>
+        <w:rPr>
+          <w:noProof/>
+        </w:rPr>
+        <w:t>18</w:t>
+      </w:r>
+      <w:r>
+        <w:rPr>
+          <w:noProof/>
+        </w:rPr>
+        <w:fldChar w:fldCharType="end"/>
+      </w:r>
       <w:bookmarkEnd w:id="103"/>
       <w:r>
         <w:t xml:space="preserve"> - </w:t>
@@ -32868,7 +33296,7 @@
       </w:pPr>
       <w:r>
         <w:pict>
-          <v:shape id="_x0000_i1031" type="#_x0000_t75" style="width:179.8pt;height:313.9pt">
+          <v:shape id="_x0000_i1031" type="#_x0000_t75" style="width:180pt;height:314.25pt">
             <v:imagedata r:id="rId26" o:title="Screenshot_20160914-101643"/>
           </v:shape>
         </w:pict>
@@ -33090,14 +33518,27 @@
         <w:lastRenderedPageBreak/>
         <w:t xml:space="preserve">Figura </w:t>
       </w:r>
-      <w:fldSimple w:instr=" SEQ Figura \* ARABIC ">
-        <w:r>
-          <w:rPr>
-            <w:noProof/>
-          </w:rPr>
-          <w:t>19</w:t>
-        </w:r>
-      </w:fldSimple>
+      <w:r>
+        <w:fldChar w:fldCharType="begin"/>
+      </w:r>
+      <w:r>
+        <w:instrText xml:space="preserve"> SEQ Figura \* ARABIC </w:instrText>
+      </w:r>
+      <w:r>
+        <w:fldChar w:fldCharType="separate"/>
+      </w:r>
+      <w:r>
+        <w:rPr>
+          <w:noProof/>
+        </w:rPr>
+        <w:t>19</w:t>
+      </w:r>
+      <w:r>
+        <w:rPr>
+          <w:noProof/>
+        </w:rPr>
+        <w:fldChar w:fldCharType="end"/>
+      </w:r>
       <w:bookmarkEnd w:id="105"/>
       <w:r>
         <w:t xml:space="preserve"> - </w:t>
@@ -33129,7 +33570,7 @@
           <w:lang w:eastAsia="pt-BR"/>
         </w:rPr>
         <w:pict>
-          <v:shape id="_x0000_i1032" type="#_x0000_t75" style="width:186.3pt;height:322.55pt">
+          <v:shape id="_x0000_i1032" type="#_x0000_t75" style="width:186pt;height:322.5pt">
             <v:imagedata r:id="rId27" o:title="push (1)"/>
           </v:shape>
         </w:pict>
@@ -34523,9 +34964,208 @@
         <w:t>Manning Publications, 2015.</w:t>
       </w:r>
     </w:p>
+    <w:p>
+      <w:pPr>
+        <w:autoSpaceDE w:val="0"/>
+        <w:autoSpaceDN w:val="0"/>
+        <w:adjustRightInd w:val="0"/>
+        <w:spacing w:line="240" w:lineRule="auto"/>
+      </w:pPr>
+    </w:p>
+    <w:p>
+      <w:pPr>
+        <w:autoSpaceDE w:val="0"/>
+        <w:autoSpaceDN w:val="0"/>
+        <w:adjustRightInd w:val="0"/>
+        <w:spacing w:line="240" w:lineRule="auto"/>
+      </w:pPr>
+    </w:p>
+    <w:p>
+      <w:pPr>
+        <w:autoSpaceDE w:val="0"/>
+        <w:autoSpaceDN w:val="0"/>
+        <w:adjustRightInd w:val="0"/>
+        <w:spacing w:line="240" w:lineRule="auto"/>
+      </w:pPr>
+    </w:p>
+    <w:p>
+      <w:pPr>
+        <w:autoSpaceDE w:val="0"/>
+        <w:autoSpaceDN w:val="0"/>
+        <w:adjustRightInd w:val="0"/>
+        <w:spacing w:line="240" w:lineRule="auto"/>
+      </w:pPr>
+    </w:p>
+    <w:p>
+      <w:pPr>
+        <w:autoSpaceDE w:val="0"/>
+        <w:autoSpaceDN w:val="0"/>
+        <w:adjustRightInd w:val="0"/>
+        <w:spacing w:line="240" w:lineRule="auto"/>
+      </w:pPr>
+    </w:p>
+    <w:p>
+      <w:pPr>
+        <w:autoSpaceDE w:val="0"/>
+        <w:autoSpaceDN w:val="0"/>
+        <w:adjustRightInd w:val="0"/>
+        <w:spacing w:line="240" w:lineRule="auto"/>
+      </w:pPr>
+    </w:p>
+    <w:p>
+      <w:pPr>
+        <w:autoSpaceDE w:val="0"/>
+        <w:autoSpaceDN w:val="0"/>
+        <w:adjustRightInd w:val="0"/>
+        <w:spacing w:line="240" w:lineRule="auto"/>
+      </w:pPr>
+    </w:p>
+    <w:p>
+      <w:pPr>
+        <w:autoSpaceDE w:val="0"/>
+        <w:autoSpaceDN w:val="0"/>
+        <w:adjustRightInd w:val="0"/>
+        <w:spacing w:line="240" w:lineRule="auto"/>
+      </w:pPr>
+    </w:p>
+    <w:p>
+      <w:pPr>
+        <w:autoSpaceDE w:val="0"/>
+        <w:autoSpaceDN w:val="0"/>
+        <w:adjustRightInd w:val="0"/>
+        <w:spacing w:line="240" w:lineRule="auto"/>
+      </w:pPr>
+    </w:p>
+    <w:p>
+      <w:pPr>
+        <w:autoSpaceDE w:val="0"/>
+        <w:autoSpaceDN w:val="0"/>
+        <w:adjustRightInd w:val="0"/>
+        <w:spacing w:line="240" w:lineRule="auto"/>
+      </w:pPr>
+    </w:p>
+    <w:p>
+      <w:pPr>
+        <w:autoSpaceDE w:val="0"/>
+        <w:autoSpaceDN w:val="0"/>
+        <w:adjustRightInd w:val="0"/>
+        <w:spacing w:line="240" w:lineRule="auto"/>
+      </w:pPr>
+    </w:p>
+    <w:p>
+      <w:pPr>
+        <w:autoSpaceDE w:val="0"/>
+        <w:autoSpaceDN w:val="0"/>
+        <w:adjustRightInd w:val="0"/>
+        <w:spacing w:line="240" w:lineRule="auto"/>
+      </w:pPr>
+    </w:p>
+    <w:p>
+      <w:pPr>
+        <w:autoSpaceDE w:val="0"/>
+        <w:autoSpaceDN w:val="0"/>
+        <w:adjustRightInd w:val="0"/>
+        <w:spacing w:line="240" w:lineRule="auto"/>
+      </w:pPr>
+    </w:p>
+    <w:p>
+      <w:pPr>
+        <w:autoSpaceDE w:val="0"/>
+        <w:autoSpaceDN w:val="0"/>
+        <w:adjustRightInd w:val="0"/>
+        <w:spacing w:line="240" w:lineRule="auto"/>
+      </w:pPr>
+    </w:p>
+    <w:p>
+      <w:pPr>
+        <w:autoSpaceDE w:val="0"/>
+        <w:autoSpaceDN w:val="0"/>
+        <w:adjustRightInd w:val="0"/>
+        <w:spacing w:line="240" w:lineRule="auto"/>
+      </w:pPr>
+    </w:p>
+    <w:p>
+      <w:pPr>
+        <w:autoSpaceDE w:val="0"/>
+        <w:autoSpaceDN w:val="0"/>
+        <w:adjustRightInd w:val="0"/>
+        <w:spacing w:line="240" w:lineRule="auto"/>
+      </w:pPr>
+    </w:p>
+    <w:p>
+      <w:pPr>
+        <w:autoSpaceDE w:val="0"/>
+        <w:autoSpaceDN w:val="0"/>
+        <w:adjustRightInd w:val="0"/>
+        <w:spacing w:line="240" w:lineRule="auto"/>
+      </w:pPr>
+    </w:p>
+    <w:p>
+      <w:pPr>
+        <w:autoSpaceDE w:val="0"/>
+        <w:autoSpaceDN w:val="0"/>
+        <w:adjustRightInd w:val="0"/>
+        <w:spacing w:line="240" w:lineRule="auto"/>
+      </w:pPr>
+      <w:r>
+        <w:rPr>
+          <w:noProof/>
+          <w:lang w:eastAsia="pt-BR"/>
+        </w:rPr>
+        <w:lastRenderedPageBreak/>
+        <w:drawing>
+          <wp:inline distT="0" distB="0" distL="0" distR="0">
+            <wp:extent cx="5577840" cy="8869680"/>
+            <wp:effectExtent l="0" t="0" r="3810" b="7620"/>
+            <wp:docPr id="18" name="Imagem 18"/>
+            <wp:cNvGraphicFramePr>
+              <a:graphicFrameLocks xmlns:a="http://schemas.openxmlformats.org/drawingml/2006/main" noChangeAspect="1"/>
+            </wp:cNvGraphicFramePr>
+            <a:graphic xmlns:a="http://schemas.openxmlformats.org/drawingml/2006/main">
+              <a:graphicData uri="http://schemas.openxmlformats.org/drawingml/2006/picture">
+                <pic:pic xmlns:pic="http://schemas.openxmlformats.org/drawingml/2006/picture">
+                  <pic:nvPicPr>
+                    <pic:cNvPr id="0" name="Picture 12"/>
+                    <pic:cNvPicPr>
+                      <a:picLocks noChangeAspect="1" noChangeArrowheads="1"/>
+                    </pic:cNvPicPr>
+                  </pic:nvPicPr>
+                  <pic:blipFill>
+                    <a:blip r:embed="rId28">
+                      <a:extLst>
+                        <a:ext uri="{28A0092B-C50C-407E-A947-70E740481C1C}">
+                          <a14:useLocalDpi xmlns:a14="http://schemas.microsoft.com/office/drawing/2010/main" val="0"/>
+                        </a:ext>
+                      </a:extLst>
+                    </a:blip>
+                    <a:srcRect/>
+                    <a:stretch>
+                      <a:fillRect/>
+                    </a:stretch>
+                  </pic:blipFill>
+                  <pic:spPr bwMode="auto">
+                    <a:xfrm>
+                      <a:off x="0" y="0"/>
+                      <a:ext cx="5577840" cy="8869680"/>
+                    </a:xfrm>
+                    <a:prstGeom prst="rect">
+                      <a:avLst/>
+                    </a:prstGeom>
+                    <a:noFill/>
+                    <a:ln>
+                      <a:noFill/>
+                    </a:ln>
+                  </pic:spPr>
+                </pic:pic>
+              </a:graphicData>
+            </a:graphic>
+          </wp:inline>
+        </w:drawing>
+      </w:r>
+    </w:p>
     <w:sectPr>
-      <w:headerReference w:type="default" r:id="rId28"/>
-      <w:footerReference w:type="default" r:id="rId29"/>
+      <w:headerReference w:type="default" r:id="rId29"/>
+      <w:footerReference w:type="default" r:id="rId30"/>
       <w:footnotePr>
         <w:numRestart w:val="eachPage"/>
       </w:footnotePr>
@@ -35137,7 +35777,7 @@
           <w:rPr>
             <w:noProof/>
           </w:rPr>
-          <w:t>57</w:t>
+          <w:t>20</w:t>
         </w:r>
         <w:r>
           <w:fldChar w:fldCharType="end"/>
@@ -37681,7 +38321,7 @@
 </file>
 
 <file path=customXml/itemProps1.xml><?xml version="1.0" encoding="utf-8"?>
-<ds:datastoreItem xmlns:ds="http://schemas.openxmlformats.org/officeDocument/2006/customXml" ds:itemID="{12344B35-C5A3-4E0F-89DB-7B6C249CEBCA}">
+<ds:datastoreItem xmlns:ds="http://schemas.openxmlformats.org/officeDocument/2006/customXml" ds:itemID="{AEF8A17B-F55B-444A-8B6E-8353DCFFB52F}">
   <ds:schemaRefs>
     <ds:schemaRef ds:uri="http://schemas.openxmlformats.org/officeDocument/2006/bibliography"/>
   </ds:schemaRefs>

</xml_diff>